<commit_message>
Update 18133 5514 Piercy Tom (1).docx
</commit_message>
<xml_diff>
--- a/18133 5514 Piercy Tom (1).docx
+++ b/18133 5514 Piercy Tom (1).docx
@@ -384,12 +384,8 @@
         <w:p>
           <w:pPr>
             <w:pStyle w:val="TOC2"/>
-            <w:tabs>
-              <w:tab w:val="right" w:pos="9350"/>
-            </w:tabs>
             <w:rPr>
               <w:rFonts w:asciiTheme="minorHAnsi" w:eastAsiaTheme="minorEastAsia" w:hAnsiTheme="minorHAnsi" w:cstheme="minorBidi"/>
-              <w:noProof/>
               <w:kern w:val="2"/>
               <w:lang w:eastAsia="ja-JP"/>
               <w14:ligatures w14:val="standardContextual"/>
@@ -399,55 +395,46 @@
             <w:r>
               <w:rPr>
                 <w:rStyle w:val="Hyperlink"/>
-                <w:b/>
-                <w:noProof/>
               </w:rPr>
               <w:t>Background to the problem</w:t>
             </w:r>
             <w:r>
               <w:rPr>
-                <w:noProof/>
                 <w:webHidden/>
               </w:rPr>
               <w:tab/>
             </w:r>
             <w:r>
               <w:rPr>
-                <w:noProof/>
                 <w:webHidden/>
               </w:rPr>
               <w:fldChar w:fldCharType="begin"/>
             </w:r>
             <w:r>
               <w:rPr>
-                <w:noProof/>
                 <w:webHidden/>
               </w:rPr>
               <w:instrText xml:space="preserve"> PAGEREF _Toc153327244 \h </w:instrText>
             </w:r>
             <w:r>
               <w:rPr>
-                <w:noProof/>
-                <w:webHidden/>
-              </w:rPr>
-            </w:r>
-            <w:r>
-              <w:rPr>
-                <w:noProof/>
+                <w:webHidden/>
+              </w:rPr>
+            </w:r>
+            <w:r>
+              <w:rPr>
                 <w:webHidden/>
               </w:rPr>
               <w:fldChar w:fldCharType="separate"/>
             </w:r>
             <w:r>
               <w:rPr>
-                <w:noProof/>
                 <w:webHidden/>
               </w:rPr>
               <w:t>4</w:t>
             </w:r>
             <w:r>
               <w:rPr>
-                <w:noProof/>
                 <w:webHidden/>
               </w:rPr>
               <w:fldChar w:fldCharType="end"/>
@@ -457,12 +444,8 @@
         <w:p>
           <w:pPr>
             <w:pStyle w:val="TOC2"/>
-            <w:tabs>
-              <w:tab w:val="right" w:pos="9350"/>
-            </w:tabs>
             <w:rPr>
               <w:rFonts w:asciiTheme="minorHAnsi" w:eastAsiaTheme="minorEastAsia" w:hAnsiTheme="minorHAnsi" w:cstheme="minorBidi"/>
-              <w:noProof/>
               <w:kern w:val="2"/>
               <w:lang w:eastAsia="ja-JP"/>
               <w14:ligatures w14:val="standardContextual"/>
@@ -472,55 +455,46 @@
             <w:r>
               <w:rPr>
                 <w:rStyle w:val="Hyperlink"/>
-                <w:b/>
-                <w:noProof/>
               </w:rPr>
               <w:t>Current solution</w:t>
             </w:r>
             <w:r>
               <w:rPr>
-                <w:noProof/>
                 <w:webHidden/>
               </w:rPr>
               <w:tab/>
             </w:r>
             <w:r>
               <w:rPr>
-                <w:noProof/>
                 <w:webHidden/>
               </w:rPr>
               <w:fldChar w:fldCharType="begin"/>
             </w:r>
             <w:r>
               <w:rPr>
-                <w:noProof/>
                 <w:webHidden/>
               </w:rPr>
               <w:instrText xml:space="preserve"> PAGEREF _Toc153327245 \h </w:instrText>
             </w:r>
             <w:r>
               <w:rPr>
-                <w:noProof/>
-                <w:webHidden/>
-              </w:rPr>
-            </w:r>
-            <w:r>
-              <w:rPr>
-                <w:noProof/>
+                <w:webHidden/>
+              </w:rPr>
+            </w:r>
+            <w:r>
+              <w:rPr>
                 <w:webHidden/>
               </w:rPr>
               <w:fldChar w:fldCharType="separate"/>
             </w:r>
             <w:r>
               <w:rPr>
-                <w:noProof/>
                 <w:webHidden/>
               </w:rPr>
               <w:t>4</w:t>
             </w:r>
             <w:r>
               <w:rPr>
-                <w:noProof/>
                 <w:webHidden/>
               </w:rPr>
               <w:fldChar w:fldCharType="end"/>
@@ -530,12 +504,8 @@
         <w:p>
           <w:pPr>
             <w:pStyle w:val="TOC2"/>
-            <w:tabs>
-              <w:tab w:val="right" w:pos="9350"/>
-            </w:tabs>
             <w:rPr>
               <w:rFonts w:asciiTheme="minorHAnsi" w:eastAsiaTheme="minorEastAsia" w:hAnsiTheme="minorHAnsi" w:cstheme="minorBidi"/>
-              <w:noProof/>
               <w:kern w:val="2"/>
               <w:lang w:eastAsia="ja-JP"/>
               <w14:ligatures w14:val="standardContextual"/>
@@ -545,55 +515,46 @@
             <w:r>
               <w:rPr>
                 <w:rStyle w:val="Hyperlink"/>
-                <w:b/>
-                <w:noProof/>
               </w:rPr>
               <w:t>Client interview</w:t>
             </w:r>
             <w:r>
               <w:rPr>
-                <w:noProof/>
                 <w:webHidden/>
               </w:rPr>
               <w:tab/>
             </w:r>
             <w:r>
               <w:rPr>
-                <w:noProof/>
                 <w:webHidden/>
               </w:rPr>
               <w:fldChar w:fldCharType="begin"/>
             </w:r>
             <w:r>
               <w:rPr>
-                <w:noProof/>
                 <w:webHidden/>
               </w:rPr>
               <w:instrText xml:space="preserve"> PAGEREF _Toc153327246 \h </w:instrText>
             </w:r>
             <w:r>
               <w:rPr>
-                <w:noProof/>
-                <w:webHidden/>
-              </w:rPr>
-            </w:r>
-            <w:r>
-              <w:rPr>
-                <w:noProof/>
+                <w:webHidden/>
+              </w:rPr>
+            </w:r>
+            <w:r>
+              <w:rPr>
                 <w:webHidden/>
               </w:rPr>
               <w:fldChar w:fldCharType="separate"/>
             </w:r>
             <w:r>
               <w:rPr>
-                <w:noProof/>
                 <w:webHidden/>
               </w:rPr>
               <w:t>5</w:t>
             </w:r>
             <w:r>
               <w:rPr>
-                <w:noProof/>
                 <w:webHidden/>
               </w:rPr>
               <w:fldChar w:fldCharType="end"/>
@@ -603,12 +564,8 @@
         <w:p>
           <w:pPr>
             <w:pStyle w:val="TOC2"/>
-            <w:tabs>
-              <w:tab w:val="right" w:pos="9350"/>
-            </w:tabs>
             <w:rPr>
               <w:rFonts w:asciiTheme="minorHAnsi" w:eastAsiaTheme="minorEastAsia" w:hAnsiTheme="minorHAnsi" w:cstheme="minorBidi"/>
-              <w:noProof/>
               <w:kern w:val="2"/>
               <w:lang w:eastAsia="ja-JP"/>
               <w14:ligatures w14:val="standardContextual"/>
@@ -618,55 +575,46 @@
             <w:r>
               <w:rPr>
                 <w:rStyle w:val="Hyperlink"/>
-                <w:b/>
-                <w:noProof/>
               </w:rPr>
               <w:t>Intended User and Prerequisite knowledge:</w:t>
             </w:r>
             <w:r>
               <w:rPr>
-                <w:noProof/>
                 <w:webHidden/>
               </w:rPr>
               <w:tab/>
             </w:r>
             <w:r>
               <w:rPr>
-                <w:noProof/>
                 <w:webHidden/>
               </w:rPr>
               <w:fldChar w:fldCharType="begin"/>
             </w:r>
             <w:r>
               <w:rPr>
-                <w:noProof/>
                 <w:webHidden/>
               </w:rPr>
               <w:instrText xml:space="preserve"> PAGEREF _Toc153327247 \h </w:instrText>
             </w:r>
             <w:r>
               <w:rPr>
-                <w:noProof/>
-                <w:webHidden/>
-              </w:rPr>
-            </w:r>
-            <w:r>
-              <w:rPr>
-                <w:noProof/>
+                <w:webHidden/>
+              </w:rPr>
+            </w:r>
+            <w:r>
+              <w:rPr>
                 <w:webHidden/>
               </w:rPr>
               <w:fldChar w:fldCharType="separate"/>
             </w:r>
             <w:r>
               <w:rPr>
-                <w:noProof/>
                 <w:webHidden/>
               </w:rPr>
               <w:t>6</w:t>
             </w:r>
             <w:r>
               <w:rPr>
-                <w:noProof/>
                 <w:webHidden/>
               </w:rPr>
               <w:fldChar w:fldCharType="end"/>
@@ -676,12 +624,8 @@
         <w:p>
           <w:pPr>
             <w:pStyle w:val="TOC2"/>
-            <w:tabs>
-              <w:tab w:val="right" w:pos="9350"/>
-            </w:tabs>
             <w:rPr>
               <w:rFonts w:asciiTheme="minorHAnsi" w:eastAsiaTheme="minorEastAsia" w:hAnsiTheme="minorHAnsi" w:cstheme="minorBidi"/>
-              <w:noProof/>
               <w:kern w:val="2"/>
               <w:lang w:eastAsia="ja-JP"/>
               <w14:ligatures w14:val="standardContextual"/>
@@ -691,55 +635,46 @@
             <w:r>
               <w:rPr>
                 <w:rStyle w:val="Hyperlink"/>
-                <w:b/>
-                <w:noProof/>
               </w:rPr>
               <w:t>User needs and project limitations:</w:t>
             </w:r>
             <w:r>
               <w:rPr>
-                <w:noProof/>
                 <w:webHidden/>
               </w:rPr>
               <w:tab/>
             </w:r>
             <w:r>
               <w:rPr>
-                <w:noProof/>
                 <w:webHidden/>
               </w:rPr>
               <w:fldChar w:fldCharType="begin"/>
             </w:r>
             <w:r>
               <w:rPr>
-                <w:noProof/>
                 <w:webHidden/>
               </w:rPr>
               <w:instrText xml:space="preserve"> PAGEREF _Toc153327248 \h </w:instrText>
             </w:r>
             <w:r>
               <w:rPr>
-                <w:noProof/>
-                <w:webHidden/>
-              </w:rPr>
-            </w:r>
-            <w:r>
-              <w:rPr>
-                <w:noProof/>
+                <w:webHidden/>
+              </w:rPr>
+            </w:r>
+            <w:r>
+              <w:rPr>
                 <w:webHidden/>
               </w:rPr>
               <w:fldChar w:fldCharType="separate"/>
             </w:r>
             <w:r>
               <w:rPr>
-                <w:noProof/>
                 <w:webHidden/>
               </w:rPr>
               <w:t>6</w:t>
             </w:r>
             <w:r>
               <w:rPr>
-                <w:noProof/>
                 <w:webHidden/>
               </w:rPr>
               <w:fldChar w:fldCharType="end"/>
@@ -749,12 +684,8 @@
         <w:p>
           <w:pPr>
             <w:pStyle w:val="TOC2"/>
-            <w:tabs>
-              <w:tab w:val="right" w:pos="9350"/>
-            </w:tabs>
             <w:rPr>
               <w:rFonts w:asciiTheme="minorHAnsi" w:eastAsiaTheme="minorEastAsia" w:hAnsiTheme="minorHAnsi" w:cstheme="minorBidi"/>
-              <w:noProof/>
               <w:kern w:val="2"/>
               <w:lang w:eastAsia="ja-JP"/>
               <w14:ligatures w14:val="standardContextual"/>
@@ -764,55 +695,46 @@
             <w:r>
               <w:rPr>
                 <w:rStyle w:val="Hyperlink"/>
-                <w:b/>
-                <w:noProof/>
               </w:rPr>
               <w:t>Data sources and destinations</w:t>
             </w:r>
             <w:r>
               <w:rPr>
-                <w:noProof/>
                 <w:webHidden/>
               </w:rPr>
               <w:tab/>
             </w:r>
             <w:r>
               <w:rPr>
-                <w:noProof/>
                 <w:webHidden/>
               </w:rPr>
               <w:fldChar w:fldCharType="begin"/>
             </w:r>
             <w:r>
               <w:rPr>
-                <w:noProof/>
                 <w:webHidden/>
               </w:rPr>
               <w:instrText xml:space="preserve"> PAGEREF _Toc153327249 \h </w:instrText>
             </w:r>
             <w:r>
               <w:rPr>
-                <w:noProof/>
-                <w:webHidden/>
-              </w:rPr>
-            </w:r>
-            <w:r>
-              <w:rPr>
-                <w:noProof/>
+                <w:webHidden/>
+              </w:rPr>
+            </w:r>
+            <w:r>
+              <w:rPr>
                 <w:webHidden/>
               </w:rPr>
               <w:fldChar w:fldCharType="separate"/>
             </w:r>
             <w:r>
               <w:rPr>
-                <w:noProof/>
                 <w:webHidden/>
               </w:rPr>
               <w:t>7</w:t>
             </w:r>
             <w:r>
               <w:rPr>
-                <w:noProof/>
                 <w:webHidden/>
               </w:rPr>
               <w:fldChar w:fldCharType="end"/>
@@ -822,12 +744,8 @@
         <w:p>
           <w:pPr>
             <w:pStyle w:val="TOC2"/>
-            <w:tabs>
-              <w:tab w:val="right" w:pos="9350"/>
-            </w:tabs>
             <w:rPr>
               <w:rFonts w:asciiTheme="minorHAnsi" w:eastAsiaTheme="minorEastAsia" w:hAnsiTheme="minorHAnsi" w:cstheme="minorBidi"/>
-              <w:noProof/>
               <w:kern w:val="2"/>
               <w:lang w:eastAsia="ja-JP"/>
               <w14:ligatures w14:val="standardContextual"/>
@@ -837,56 +755,55 @@
             <w:r>
               <w:rPr>
                 <w:rStyle w:val="Hyperlink"/>
-                <w:b/>
-                <w:noProof/>
+                <w:highlight w:val="yellow"/>
               </w:rPr>
               <w:t>Data dictionary</w:t>
             </w:r>
             <w:r>
               <w:rPr>
-                <w:noProof/>
-                <w:webHidden/>
+                <w:webHidden/>
+                <w:highlight w:val="yellow"/>
               </w:rPr>
               <w:tab/>
             </w:r>
             <w:r>
               <w:rPr>
-                <w:noProof/>
-                <w:webHidden/>
+                <w:webHidden/>
+                <w:highlight w:val="yellow"/>
               </w:rPr>
               <w:fldChar w:fldCharType="begin"/>
             </w:r>
             <w:r>
               <w:rPr>
-                <w:noProof/>
-                <w:webHidden/>
+                <w:webHidden/>
+                <w:highlight w:val="yellow"/>
               </w:rPr>
               <w:instrText xml:space="preserve"> PAGEREF _Toc153327250 \h </w:instrText>
             </w:r>
             <w:r>
               <w:rPr>
-                <w:noProof/>
-                <w:webHidden/>
-              </w:rPr>
-            </w:r>
-            <w:r>
-              <w:rPr>
-                <w:noProof/>
-                <w:webHidden/>
+                <w:webHidden/>
+                <w:highlight w:val="yellow"/>
+              </w:rPr>
+            </w:r>
+            <w:r>
+              <w:rPr>
+                <w:webHidden/>
+                <w:highlight w:val="yellow"/>
               </w:rPr>
               <w:fldChar w:fldCharType="separate"/>
             </w:r>
             <w:r>
               <w:rPr>
-                <w:noProof/>
-                <w:webHidden/>
+                <w:webHidden/>
+                <w:highlight w:val="yellow"/>
               </w:rPr>
               <w:t>8</w:t>
             </w:r>
             <w:r>
               <w:rPr>
-                <w:noProof/>
-                <w:webHidden/>
+                <w:webHidden/>
+                <w:highlight w:val="yellow"/>
               </w:rPr>
               <w:fldChar w:fldCharType="end"/>
             </w:r>
@@ -895,12 +812,8 @@
         <w:p>
           <w:pPr>
             <w:pStyle w:val="TOC2"/>
-            <w:tabs>
-              <w:tab w:val="right" w:pos="9350"/>
-            </w:tabs>
             <w:rPr>
               <w:rFonts w:asciiTheme="minorHAnsi" w:eastAsiaTheme="minorEastAsia" w:hAnsiTheme="minorHAnsi" w:cstheme="minorBidi"/>
-              <w:noProof/>
               <w:kern w:val="2"/>
               <w:lang w:eastAsia="ja-JP"/>
               <w14:ligatures w14:val="standardContextual"/>
@@ -910,55 +823,46 @@
             <w:r>
               <w:rPr>
                 <w:rStyle w:val="Hyperlink"/>
-                <w:b/>
-                <w:noProof/>
               </w:rPr>
               <w:t>Data flow diagram</w:t>
             </w:r>
             <w:r>
               <w:rPr>
-                <w:noProof/>
                 <w:webHidden/>
               </w:rPr>
               <w:tab/>
             </w:r>
             <w:r>
               <w:rPr>
-                <w:noProof/>
                 <w:webHidden/>
               </w:rPr>
               <w:fldChar w:fldCharType="begin"/>
             </w:r>
             <w:r>
               <w:rPr>
-                <w:noProof/>
                 <w:webHidden/>
               </w:rPr>
               <w:instrText xml:space="preserve"> PAGEREF _Toc153327251 \h </w:instrText>
             </w:r>
             <w:r>
               <w:rPr>
-                <w:noProof/>
-                <w:webHidden/>
-              </w:rPr>
-            </w:r>
-            <w:r>
-              <w:rPr>
-                <w:noProof/>
+                <w:webHidden/>
+              </w:rPr>
+            </w:r>
+            <w:r>
+              <w:rPr>
                 <w:webHidden/>
               </w:rPr>
               <w:fldChar w:fldCharType="separate"/>
             </w:r>
             <w:r>
               <w:rPr>
-                <w:noProof/>
                 <w:webHidden/>
               </w:rPr>
               <w:t>9</w:t>
             </w:r>
             <w:r>
               <w:rPr>
-                <w:noProof/>
                 <w:webHidden/>
               </w:rPr>
               <w:fldChar w:fldCharType="end"/>
@@ -968,12 +872,8 @@
         <w:p>
           <w:pPr>
             <w:pStyle w:val="TOC2"/>
-            <w:tabs>
-              <w:tab w:val="right" w:pos="9350"/>
-            </w:tabs>
             <w:rPr>
               <w:rFonts w:asciiTheme="minorHAnsi" w:eastAsiaTheme="minorEastAsia" w:hAnsiTheme="minorHAnsi" w:cstheme="minorBidi"/>
-              <w:noProof/>
               <w:kern w:val="2"/>
               <w:lang w:eastAsia="ja-JP"/>
               <w14:ligatures w14:val="standardContextual"/>
@@ -983,55 +883,46 @@
             <w:r>
               <w:rPr>
                 <w:rStyle w:val="Hyperlink"/>
-                <w:b/>
-                <w:noProof/>
               </w:rPr>
               <w:t>Entity relationship diagram</w:t>
             </w:r>
             <w:r>
               <w:rPr>
-                <w:noProof/>
                 <w:webHidden/>
               </w:rPr>
               <w:tab/>
             </w:r>
             <w:r>
               <w:rPr>
-                <w:noProof/>
                 <w:webHidden/>
               </w:rPr>
               <w:fldChar w:fldCharType="begin"/>
             </w:r>
             <w:r>
               <w:rPr>
-                <w:noProof/>
                 <w:webHidden/>
               </w:rPr>
               <w:instrText xml:space="preserve"> PAGEREF _Toc153327252 \h </w:instrText>
             </w:r>
             <w:r>
               <w:rPr>
-                <w:noProof/>
-                <w:webHidden/>
-              </w:rPr>
-            </w:r>
-            <w:r>
-              <w:rPr>
-                <w:noProof/>
+                <w:webHidden/>
+              </w:rPr>
+            </w:r>
+            <w:r>
+              <w:rPr>
                 <w:webHidden/>
               </w:rPr>
               <w:fldChar w:fldCharType="separate"/>
             </w:r>
             <w:r>
               <w:rPr>
-                <w:noProof/>
                 <w:webHidden/>
               </w:rPr>
               <w:t>11</w:t>
             </w:r>
             <w:r>
               <w:rPr>
-                <w:noProof/>
                 <w:webHidden/>
               </w:rPr>
               <w:fldChar w:fldCharType="end"/>
@@ -1041,12 +932,8 @@
         <w:p>
           <w:pPr>
             <w:pStyle w:val="TOC2"/>
-            <w:tabs>
-              <w:tab w:val="right" w:pos="9350"/>
-            </w:tabs>
             <w:rPr>
               <w:rFonts w:asciiTheme="minorHAnsi" w:eastAsiaTheme="minorEastAsia" w:hAnsiTheme="minorHAnsi" w:cstheme="minorBidi"/>
-              <w:noProof/>
               <w:kern w:val="2"/>
               <w:lang w:eastAsia="ja-JP"/>
               <w14:ligatures w14:val="standardContextual"/>
@@ -1056,56 +943,55 @@
             <w:r>
               <w:rPr>
                 <w:rStyle w:val="Hyperlink"/>
-                <w:b/>
-                <w:noProof/>
+                <w:highlight w:val="magenta"/>
               </w:rPr>
               <w:t>Object orientation plan</w:t>
             </w:r>
             <w:r>
               <w:rPr>
-                <w:noProof/>
-                <w:webHidden/>
+                <w:webHidden/>
+                <w:highlight w:val="magenta"/>
               </w:rPr>
               <w:tab/>
             </w:r>
             <w:r>
               <w:rPr>
-                <w:noProof/>
-                <w:webHidden/>
+                <w:webHidden/>
+                <w:highlight w:val="magenta"/>
               </w:rPr>
               <w:fldChar w:fldCharType="begin"/>
             </w:r>
             <w:r>
               <w:rPr>
-                <w:noProof/>
-                <w:webHidden/>
+                <w:webHidden/>
+                <w:highlight w:val="magenta"/>
               </w:rPr>
               <w:instrText xml:space="preserve"> PAGEREF _Toc153327253 \h </w:instrText>
             </w:r>
             <w:r>
               <w:rPr>
-                <w:noProof/>
-                <w:webHidden/>
-              </w:rPr>
-            </w:r>
-            <w:r>
-              <w:rPr>
-                <w:noProof/>
-                <w:webHidden/>
+                <w:webHidden/>
+                <w:highlight w:val="magenta"/>
+              </w:rPr>
+            </w:r>
+            <w:r>
+              <w:rPr>
+                <w:webHidden/>
+                <w:highlight w:val="magenta"/>
               </w:rPr>
               <w:fldChar w:fldCharType="separate"/>
             </w:r>
             <w:r>
               <w:rPr>
-                <w:noProof/>
-                <w:webHidden/>
+                <w:webHidden/>
+                <w:highlight w:val="magenta"/>
               </w:rPr>
               <w:t>12</w:t>
             </w:r>
             <w:r>
               <w:rPr>
-                <w:noProof/>
-                <w:webHidden/>
+                <w:webHidden/>
+                <w:highlight w:val="magenta"/>
               </w:rPr>
               <w:fldChar w:fldCharType="end"/>
             </w:r>
@@ -1114,12 +1000,8 @@
         <w:p>
           <w:pPr>
             <w:pStyle w:val="TOC2"/>
-            <w:tabs>
-              <w:tab w:val="right" w:pos="9350"/>
-            </w:tabs>
             <w:rPr>
               <w:rFonts w:asciiTheme="minorHAnsi" w:eastAsiaTheme="minorEastAsia" w:hAnsiTheme="minorHAnsi" w:cstheme="minorBidi"/>
-              <w:noProof/>
               <w:kern w:val="2"/>
               <w:lang w:eastAsia="ja-JP"/>
               <w14:ligatures w14:val="standardContextual"/>
@@ -1129,56 +1011,55 @@
             <w:r>
               <w:rPr>
                 <w:rStyle w:val="Hyperlink"/>
-                <w:b/>
-                <w:noProof/>
+                <w:highlight w:val="yellow"/>
               </w:rPr>
               <w:t>Project goals, objectives and KPIs</w:t>
             </w:r>
             <w:r>
               <w:rPr>
-                <w:noProof/>
-                <w:webHidden/>
+                <w:webHidden/>
+                <w:highlight w:val="yellow"/>
               </w:rPr>
               <w:tab/>
             </w:r>
             <w:r>
               <w:rPr>
-                <w:noProof/>
-                <w:webHidden/>
+                <w:webHidden/>
+                <w:highlight w:val="yellow"/>
               </w:rPr>
               <w:fldChar w:fldCharType="begin"/>
             </w:r>
             <w:r>
               <w:rPr>
-                <w:noProof/>
-                <w:webHidden/>
+                <w:webHidden/>
+                <w:highlight w:val="yellow"/>
               </w:rPr>
               <w:instrText xml:space="preserve"> PAGEREF _Toc153327254 \h </w:instrText>
             </w:r>
             <w:r>
               <w:rPr>
-                <w:noProof/>
-                <w:webHidden/>
-              </w:rPr>
-            </w:r>
-            <w:r>
-              <w:rPr>
-                <w:noProof/>
-                <w:webHidden/>
+                <w:webHidden/>
+                <w:highlight w:val="yellow"/>
+              </w:rPr>
+            </w:r>
+            <w:r>
+              <w:rPr>
+                <w:webHidden/>
+                <w:highlight w:val="yellow"/>
               </w:rPr>
               <w:fldChar w:fldCharType="separate"/>
             </w:r>
             <w:r>
               <w:rPr>
-                <w:noProof/>
-                <w:webHidden/>
+                <w:webHidden/>
+                <w:highlight w:val="yellow"/>
               </w:rPr>
               <w:t>12</w:t>
             </w:r>
             <w:r>
               <w:rPr>
-                <w:noProof/>
-                <w:webHidden/>
+                <w:webHidden/>
+                <w:highlight w:val="yellow"/>
               </w:rPr>
               <w:fldChar w:fldCharType="end"/>
             </w:r>
@@ -1187,12 +1068,8 @@
         <w:p>
           <w:pPr>
             <w:pStyle w:val="TOC2"/>
-            <w:tabs>
-              <w:tab w:val="right" w:pos="9350"/>
-            </w:tabs>
             <w:rPr>
               <w:rFonts w:asciiTheme="minorHAnsi" w:eastAsiaTheme="minorEastAsia" w:hAnsiTheme="minorHAnsi" w:cstheme="minorBidi"/>
-              <w:noProof/>
               <w:kern w:val="2"/>
               <w:lang w:eastAsia="ja-JP"/>
               <w14:ligatures w14:val="standardContextual"/>
@@ -1202,56 +1079,69 @@
             <w:r>
               <w:rPr>
                 <w:rStyle w:val="Hyperlink"/>
-                <w:b/>
-                <w:noProof/>
-              </w:rPr>
-              <w:t>Potential solutions</w:t>
-            </w:r>
-            <w:r>
-              <w:rPr>
-                <w:noProof/>
-                <w:webHidden/>
+                <w:highlight w:val="yellow"/>
+              </w:rPr>
+              <w:t>Potential solu</w:t>
+            </w:r>
+            <w:r>
+              <w:rPr>
+                <w:rStyle w:val="Hyperlink"/>
+                <w:highlight w:val="yellow"/>
+              </w:rPr>
+              <w:t>t</w:t>
+            </w:r>
+            <w:r>
+              <w:rPr>
+                <w:rStyle w:val="Hyperlink"/>
+                <w:highlight w:val="yellow"/>
+              </w:rPr>
+              <w:t>ions</w:t>
+            </w:r>
+            <w:r>
+              <w:rPr>
+                <w:webHidden/>
+                <w:highlight w:val="yellow"/>
               </w:rPr>
               <w:tab/>
             </w:r>
             <w:r>
               <w:rPr>
-                <w:noProof/>
-                <w:webHidden/>
+                <w:webHidden/>
+                <w:highlight w:val="yellow"/>
               </w:rPr>
               <w:fldChar w:fldCharType="begin"/>
             </w:r>
             <w:r>
               <w:rPr>
-                <w:noProof/>
-                <w:webHidden/>
+                <w:webHidden/>
+                <w:highlight w:val="yellow"/>
               </w:rPr>
               <w:instrText xml:space="preserve"> PAGEREF _Toc153327255 \h </w:instrText>
             </w:r>
             <w:r>
               <w:rPr>
-                <w:noProof/>
-                <w:webHidden/>
-              </w:rPr>
-            </w:r>
-            <w:r>
-              <w:rPr>
-                <w:noProof/>
-                <w:webHidden/>
+                <w:webHidden/>
+                <w:highlight w:val="yellow"/>
+              </w:rPr>
+            </w:r>
+            <w:r>
+              <w:rPr>
+                <w:webHidden/>
+                <w:highlight w:val="yellow"/>
               </w:rPr>
               <w:fldChar w:fldCharType="separate"/>
             </w:r>
             <w:r>
               <w:rPr>
-                <w:noProof/>
-                <w:webHidden/>
+                <w:webHidden/>
+                <w:highlight w:val="yellow"/>
               </w:rPr>
               <w:t>12</w:t>
             </w:r>
             <w:r>
               <w:rPr>
-                <w:noProof/>
-                <w:webHidden/>
+                <w:webHidden/>
+                <w:highlight w:val="yellow"/>
               </w:rPr>
               <w:fldChar w:fldCharType="end"/>
             </w:r>
@@ -1260,12 +1150,8 @@
         <w:p>
           <w:pPr>
             <w:pStyle w:val="TOC2"/>
-            <w:tabs>
-              <w:tab w:val="right" w:pos="9350"/>
-            </w:tabs>
             <w:rPr>
               <w:rFonts w:asciiTheme="minorHAnsi" w:eastAsiaTheme="minorEastAsia" w:hAnsiTheme="minorHAnsi" w:cstheme="minorBidi"/>
-              <w:noProof/>
               <w:kern w:val="2"/>
               <w:lang w:eastAsia="ja-JP"/>
               <w14:ligatures w14:val="standardContextual"/>
@@ -1275,56 +1161,55 @@
             <w:r>
               <w:rPr>
                 <w:rStyle w:val="Hyperlink"/>
-                <w:b/>
-                <w:noProof/>
+                <w:highlight w:val="yellow"/>
               </w:rPr>
               <w:t>Chosen solution</w:t>
             </w:r>
             <w:r>
               <w:rPr>
-                <w:noProof/>
-                <w:webHidden/>
+                <w:webHidden/>
+                <w:highlight w:val="yellow"/>
               </w:rPr>
               <w:tab/>
             </w:r>
             <w:r>
               <w:rPr>
-                <w:noProof/>
-                <w:webHidden/>
+                <w:webHidden/>
+                <w:highlight w:val="yellow"/>
               </w:rPr>
               <w:fldChar w:fldCharType="begin"/>
             </w:r>
             <w:r>
               <w:rPr>
-                <w:noProof/>
-                <w:webHidden/>
+                <w:webHidden/>
+                <w:highlight w:val="yellow"/>
               </w:rPr>
               <w:instrText xml:space="preserve"> PAGEREF _Toc153327256 \h </w:instrText>
             </w:r>
             <w:r>
               <w:rPr>
-                <w:noProof/>
-                <w:webHidden/>
-              </w:rPr>
-            </w:r>
-            <w:r>
-              <w:rPr>
-                <w:noProof/>
-                <w:webHidden/>
+                <w:webHidden/>
+                <w:highlight w:val="yellow"/>
+              </w:rPr>
+            </w:r>
+            <w:r>
+              <w:rPr>
+                <w:webHidden/>
+                <w:highlight w:val="yellow"/>
               </w:rPr>
               <w:fldChar w:fldCharType="separate"/>
             </w:r>
             <w:r>
               <w:rPr>
-                <w:noProof/>
-                <w:webHidden/>
+                <w:webHidden/>
+                <w:highlight w:val="yellow"/>
               </w:rPr>
               <w:t>12</w:t>
             </w:r>
             <w:r>
               <w:rPr>
-                <w:noProof/>
-                <w:webHidden/>
+                <w:webHidden/>
+                <w:highlight w:val="yellow"/>
               </w:rPr>
               <w:fldChar w:fldCharType="end"/>
             </w:r>
@@ -1407,12 +1292,8 @@
         <w:p>
           <w:pPr>
             <w:pStyle w:val="TOC2"/>
-            <w:tabs>
-              <w:tab w:val="right" w:pos="9350"/>
-            </w:tabs>
             <w:rPr>
               <w:rFonts w:asciiTheme="minorHAnsi" w:eastAsiaTheme="minorEastAsia" w:hAnsiTheme="minorHAnsi" w:cstheme="minorBidi"/>
-              <w:noProof/>
               <w:kern w:val="2"/>
               <w:lang w:eastAsia="ja-JP"/>
               <w14:ligatures w14:val="standardContextual"/>
@@ -1422,56 +1303,55 @@
             <w:r>
               <w:rPr>
                 <w:rStyle w:val="Hyperlink"/>
-                <w:b/>
-                <w:noProof/>
+                <w:highlight w:val="yellow"/>
               </w:rPr>
               <w:t>Database design</w:t>
             </w:r>
             <w:r>
               <w:rPr>
-                <w:noProof/>
-                <w:webHidden/>
+                <w:webHidden/>
+                <w:highlight w:val="yellow"/>
               </w:rPr>
               <w:tab/>
             </w:r>
             <w:r>
               <w:rPr>
-                <w:noProof/>
-                <w:webHidden/>
+                <w:webHidden/>
+                <w:highlight w:val="yellow"/>
               </w:rPr>
               <w:fldChar w:fldCharType="begin"/>
             </w:r>
             <w:r>
               <w:rPr>
-                <w:noProof/>
-                <w:webHidden/>
+                <w:webHidden/>
+                <w:highlight w:val="yellow"/>
               </w:rPr>
               <w:instrText xml:space="preserve"> PAGEREF _Toc153327258 \h </w:instrText>
             </w:r>
             <w:r>
               <w:rPr>
-                <w:noProof/>
-                <w:webHidden/>
-              </w:rPr>
-            </w:r>
-            <w:r>
-              <w:rPr>
-                <w:noProof/>
-                <w:webHidden/>
+                <w:webHidden/>
+                <w:highlight w:val="yellow"/>
+              </w:rPr>
+            </w:r>
+            <w:r>
+              <w:rPr>
+                <w:webHidden/>
+                <w:highlight w:val="yellow"/>
               </w:rPr>
               <w:fldChar w:fldCharType="separate"/>
             </w:r>
             <w:r>
               <w:rPr>
-                <w:noProof/>
-                <w:webHidden/>
+                <w:webHidden/>
+                <w:highlight w:val="yellow"/>
               </w:rPr>
               <w:t>13</w:t>
             </w:r>
             <w:r>
               <w:rPr>
-                <w:noProof/>
-                <w:webHidden/>
+                <w:webHidden/>
+                <w:highlight w:val="yellow"/>
               </w:rPr>
               <w:fldChar w:fldCharType="end"/>
             </w:r>
@@ -1497,6 +1377,7 @@
                 <w:rStyle w:val="Hyperlink"/>
                 <w:b/>
                 <w:noProof/>
+                <w:highlight w:val="yellow"/>
               </w:rPr>
               <w:t>Initial solution</w:t>
             </w:r>
@@ -1504,6 +1385,7 @@
               <w:rPr>
                 <w:noProof/>
                 <w:webHidden/>
+                <w:highlight w:val="yellow"/>
               </w:rPr>
               <w:tab/>
             </w:r>
@@ -1511,6 +1393,7 @@
               <w:rPr>
                 <w:noProof/>
                 <w:webHidden/>
+                <w:highlight w:val="yellow"/>
               </w:rPr>
               <w:fldChar w:fldCharType="begin"/>
             </w:r>
@@ -1518,6 +1401,7 @@
               <w:rPr>
                 <w:noProof/>
                 <w:webHidden/>
+                <w:highlight w:val="yellow"/>
               </w:rPr>
               <w:instrText xml:space="preserve"> PAGEREF _Toc153327259 \h </w:instrText>
             </w:r>
@@ -1525,12 +1409,14 @@
               <w:rPr>
                 <w:noProof/>
                 <w:webHidden/>
+                <w:highlight w:val="yellow"/>
               </w:rPr>
             </w:r>
             <w:r>
               <w:rPr>
                 <w:noProof/>
                 <w:webHidden/>
+                <w:highlight w:val="yellow"/>
               </w:rPr>
               <w:fldChar w:fldCharType="separate"/>
             </w:r>
@@ -1538,6 +1424,7 @@
               <w:rPr>
                 <w:noProof/>
                 <w:webHidden/>
+                <w:highlight w:val="yellow"/>
               </w:rPr>
               <w:t>13</w:t>
             </w:r>
@@ -1545,6 +1432,7 @@
               <w:rPr>
                 <w:noProof/>
                 <w:webHidden/>
+                <w:highlight w:val="yellow"/>
               </w:rPr>
               <w:fldChar w:fldCharType="end"/>
             </w:r>
@@ -1570,6 +1458,7 @@
                 <w:rStyle w:val="Hyperlink"/>
                 <w:b/>
                 <w:noProof/>
+                <w:highlight w:val="yellow"/>
               </w:rPr>
               <w:t>Final solution</w:t>
             </w:r>
@@ -1577,6 +1466,7 @@
               <w:rPr>
                 <w:noProof/>
                 <w:webHidden/>
+                <w:highlight w:val="yellow"/>
               </w:rPr>
               <w:tab/>
             </w:r>
@@ -1584,6 +1474,7 @@
               <w:rPr>
                 <w:noProof/>
                 <w:webHidden/>
+                <w:highlight w:val="yellow"/>
               </w:rPr>
               <w:fldChar w:fldCharType="begin"/>
             </w:r>
@@ -1591,6 +1482,7 @@
               <w:rPr>
                 <w:noProof/>
                 <w:webHidden/>
+                <w:highlight w:val="yellow"/>
               </w:rPr>
               <w:instrText xml:space="preserve"> PAGEREF _Toc153327260 \h </w:instrText>
             </w:r>
@@ -1598,12 +1490,14 @@
               <w:rPr>
                 <w:noProof/>
                 <w:webHidden/>
+                <w:highlight w:val="yellow"/>
               </w:rPr>
             </w:r>
             <w:r>
               <w:rPr>
                 <w:noProof/>
                 <w:webHidden/>
+                <w:highlight w:val="yellow"/>
               </w:rPr>
               <w:fldChar w:fldCharType="separate"/>
             </w:r>
@@ -1611,6 +1505,7 @@
               <w:rPr>
                 <w:noProof/>
                 <w:webHidden/>
+                <w:highlight w:val="yellow"/>
               </w:rPr>
               <w:t>13</w:t>
             </w:r>
@@ -1618,6 +1513,7 @@
               <w:rPr>
                 <w:noProof/>
                 <w:webHidden/>
+                <w:highlight w:val="yellow"/>
               </w:rPr>
               <w:fldChar w:fldCharType="end"/>
             </w:r>
@@ -1626,12 +1522,8 @@
         <w:p>
           <w:pPr>
             <w:pStyle w:val="TOC2"/>
-            <w:tabs>
-              <w:tab w:val="right" w:pos="9350"/>
-            </w:tabs>
             <w:rPr>
               <w:rFonts w:asciiTheme="minorHAnsi" w:eastAsiaTheme="minorEastAsia" w:hAnsiTheme="minorHAnsi" w:cstheme="minorBidi"/>
-              <w:noProof/>
               <w:kern w:val="2"/>
               <w:lang w:eastAsia="ja-JP"/>
               <w14:ligatures w14:val="standardContextual"/>
@@ -1641,55 +1533,46 @@
             <w:r>
               <w:rPr>
                 <w:rStyle w:val="Hyperlink"/>
-                <w:b/>
-                <w:noProof/>
               </w:rPr>
               <w:t>IPSO chart</w:t>
             </w:r>
             <w:r>
               <w:rPr>
-                <w:noProof/>
                 <w:webHidden/>
               </w:rPr>
               <w:tab/>
             </w:r>
             <w:r>
               <w:rPr>
-                <w:noProof/>
                 <w:webHidden/>
               </w:rPr>
               <w:fldChar w:fldCharType="begin"/>
             </w:r>
             <w:r>
               <w:rPr>
-                <w:noProof/>
                 <w:webHidden/>
               </w:rPr>
               <w:instrText xml:space="preserve"> PAGEREF _Toc153327261 \h </w:instrText>
             </w:r>
             <w:r>
               <w:rPr>
-                <w:noProof/>
-                <w:webHidden/>
-              </w:rPr>
-            </w:r>
-            <w:r>
-              <w:rPr>
-                <w:noProof/>
+                <w:webHidden/>
+              </w:rPr>
+            </w:r>
+            <w:r>
+              <w:rPr>
                 <w:webHidden/>
               </w:rPr>
               <w:fldChar w:fldCharType="separate"/>
             </w:r>
             <w:r>
               <w:rPr>
-                <w:noProof/>
                 <w:webHidden/>
               </w:rPr>
               <w:t>13</w:t>
             </w:r>
             <w:r>
               <w:rPr>
-                <w:noProof/>
                 <w:webHidden/>
               </w:rPr>
               <w:fldChar w:fldCharType="end"/>
@@ -1699,12 +1582,8 @@
         <w:p>
           <w:pPr>
             <w:pStyle w:val="TOC2"/>
-            <w:tabs>
-              <w:tab w:val="right" w:pos="9350"/>
-            </w:tabs>
             <w:rPr>
               <w:rFonts w:asciiTheme="minorHAnsi" w:eastAsiaTheme="minorEastAsia" w:hAnsiTheme="minorHAnsi" w:cstheme="minorBidi"/>
-              <w:noProof/>
               <w:kern w:val="2"/>
               <w:lang w:eastAsia="ja-JP"/>
               <w14:ligatures w14:val="standardContextual"/>
@@ -1714,55 +1593,46 @@
             <w:r>
               <w:rPr>
                 <w:rStyle w:val="Hyperlink"/>
-                <w:b/>
-                <w:noProof/>
               </w:rPr>
               <w:t>Sample of planned SQL queries</w:t>
             </w:r>
             <w:r>
               <w:rPr>
-                <w:noProof/>
                 <w:webHidden/>
               </w:rPr>
               <w:tab/>
             </w:r>
             <w:r>
               <w:rPr>
-                <w:noProof/>
                 <w:webHidden/>
               </w:rPr>
               <w:fldChar w:fldCharType="begin"/>
             </w:r>
             <w:r>
               <w:rPr>
-                <w:noProof/>
                 <w:webHidden/>
               </w:rPr>
               <w:instrText xml:space="preserve"> PAGEREF _Toc153327262 \h </w:instrText>
             </w:r>
             <w:r>
               <w:rPr>
-                <w:noProof/>
-                <w:webHidden/>
-              </w:rPr>
-            </w:r>
-            <w:r>
-              <w:rPr>
-                <w:noProof/>
+                <w:webHidden/>
+              </w:rPr>
+            </w:r>
+            <w:r>
+              <w:rPr>
                 <w:webHidden/>
               </w:rPr>
               <w:fldChar w:fldCharType="separate"/>
             </w:r>
             <w:r>
               <w:rPr>
-                <w:noProof/>
                 <w:webHidden/>
               </w:rPr>
               <w:t>13</w:t>
             </w:r>
             <w:r>
               <w:rPr>
-                <w:noProof/>
                 <w:webHidden/>
               </w:rPr>
               <w:fldChar w:fldCharType="end"/>
@@ -1772,12 +1642,8 @@
         <w:p>
           <w:pPr>
             <w:pStyle w:val="TOC2"/>
-            <w:tabs>
-              <w:tab w:val="right" w:pos="9350"/>
-            </w:tabs>
             <w:rPr>
               <w:rFonts w:asciiTheme="minorHAnsi" w:eastAsiaTheme="minorEastAsia" w:hAnsiTheme="minorHAnsi" w:cstheme="minorBidi"/>
-              <w:noProof/>
               <w:kern w:val="2"/>
               <w:lang w:eastAsia="ja-JP"/>
               <w14:ligatures w14:val="standardContextual"/>
@@ -1787,55 +1653,46 @@
             <w:r>
               <w:rPr>
                 <w:rStyle w:val="Hyperlink"/>
-                <w:b/>
-                <w:noProof/>
               </w:rPr>
               <w:t>Validating user input</w:t>
             </w:r>
             <w:r>
               <w:rPr>
-                <w:noProof/>
                 <w:webHidden/>
               </w:rPr>
               <w:tab/>
             </w:r>
             <w:r>
               <w:rPr>
-                <w:noProof/>
                 <w:webHidden/>
               </w:rPr>
               <w:fldChar w:fldCharType="begin"/>
             </w:r>
             <w:r>
               <w:rPr>
-                <w:noProof/>
                 <w:webHidden/>
               </w:rPr>
               <w:instrText xml:space="preserve"> PAGEREF _Toc153327263 \h </w:instrText>
             </w:r>
             <w:r>
               <w:rPr>
-                <w:noProof/>
-                <w:webHidden/>
-              </w:rPr>
-            </w:r>
-            <w:r>
-              <w:rPr>
-                <w:noProof/>
+                <w:webHidden/>
+              </w:rPr>
+            </w:r>
+            <w:r>
+              <w:rPr>
                 <w:webHidden/>
               </w:rPr>
               <w:fldChar w:fldCharType="separate"/>
             </w:r>
             <w:r>
               <w:rPr>
-                <w:noProof/>
                 <w:webHidden/>
               </w:rPr>
               <w:t>14</w:t>
             </w:r>
             <w:r>
               <w:rPr>
-                <w:noProof/>
                 <w:webHidden/>
               </w:rPr>
               <w:fldChar w:fldCharType="end"/>
@@ -1863,7 +1720,23 @@
                 <w:b/>
                 <w:noProof/>
               </w:rPr>
-              <w:t>Regular expressions</w:t>
+              <w:t>Regular exp</w:t>
+            </w:r>
+            <w:r>
+              <w:rPr>
+                <w:rStyle w:val="Hyperlink"/>
+                <w:b/>
+                <w:noProof/>
+              </w:rPr>
+              <w:t>r</w:t>
+            </w:r>
+            <w:r>
+              <w:rPr>
+                <w:rStyle w:val="Hyperlink"/>
+                <w:b/>
+                <w:noProof/>
+              </w:rPr>
+              <w:t>essions</w:t>
             </w:r>
             <w:r>
               <w:rPr>
@@ -2064,12 +1937,8 @@
         <w:p>
           <w:pPr>
             <w:pStyle w:val="TOC2"/>
-            <w:tabs>
-              <w:tab w:val="right" w:pos="9350"/>
-            </w:tabs>
             <w:rPr>
               <w:rFonts w:asciiTheme="minorHAnsi" w:eastAsiaTheme="minorEastAsia" w:hAnsiTheme="minorHAnsi" w:cstheme="minorBidi"/>
-              <w:noProof/>
               <w:kern w:val="2"/>
               <w:lang w:eastAsia="ja-JP"/>
               <w14:ligatures w14:val="standardContextual"/>
@@ -2079,55 +1948,46 @@
             <w:r>
               <w:rPr>
                 <w:rStyle w:val="Hyperlink"/>
-                <w:b/>
-                <w:noProof/>
               </w:rPr>
               <w:t>Algorithm research</w:t>
             </w:r>
             <w:r>
               <w:rPr>
-                <w:noProof/>
                 <w:webHidden/>
               </w:rPr>
               <w:tab/>
             </w:r>
             <w:r>
               <w:rPr>
-                <w:noProof/>
                 <w:webHidden/>
               </w:rPr>
               <w:fldChar w:fldCharType="begin"/>
             </w:r>
             <w:r>
               <w:rPr>
-                <w:noProof/>
                 <w:webHidden/>
               </w:rPr>
               <w:instrText xml:space="preserve"> PAGEREF _Toc153327267 \h </w:instrText>
             </w:r>
             <w:r>
               <w:rPr>
-                <w:noProof/>
-                <w:webHidden/>
-              </w:rPr>
-            </w:r>
-            <w:r>
-              <w:rPr>
-                <w:noProof/>
+                <w:webHidden/>
+              </w:rPr>
+            </w:r>
+            <w:r>
+              <w:rPr>
                 <w:webHidden/>
               </w:rPr>
               <w:fldChar w:fldCharType="separate"/>
             </w:r>
             <w:r>
               <w:rPr>
-                <w:noProof/>
                 <w:webHidden/>
               </w:rPr>
               <w:t>17</w:t>
             </w:r>
             <w:r>
               <w:rPr>
-                <w:noProof/>
                 <w:webHidden/>
               </w:rPr>
               <w:fldChar w:fldCharType="end"/>
@@ -2154,6 +2014,7 @@
                 <w:rStyle w:val="Hyperlink"/>
                 <w:b/>
                 <w:noProof/>
+                <w:highlight w:val="yellow"/>
               </w:rPr>
               <w:t>Quantum algorithms</w:t>
             </w:r>
@@ -2161,6 +2022,7 @@
               <w:rPr>
                 <w:noProof/>
                 <w:webHidden/>
+                <w:highlight w:val="yellow"/>
               </w:rPr>
               <w:tab/>
             </w:r>
@@ -2168,6 +2030,7 @@
               <w:rPr>
                 <w:noProof/>
                 <w:webHidden/>
+                <w:highlight w:val="yellow"/>
               </w:rPr>
               <w:fldChar w:fldCharType="begin"/>
             </w:r>
@@ -2175,6 +2038,7 @@
               <w:rPr>
                 <w:noProof/>
                 <w:webHidden/>
+                <w:highlight w:val="yellow"/>
               </w:rPr>
               <w:instrText xml:space="preserve"> PAGEREF _Toc153327268 \h </w:instrText>
             </w:r>
@@ -2182,12 +2046,14 @@
               <w:rPr>
                 <w:noProof/>
                 <w:webHidden/>
+                <w:highlight w:val="yellow"/>
               </w:rPr>
             </w:r>
             <w:r>
               <w:rPr>
                 <w:noProof/>
                 <w:webHidden/>
+                <w:highlight w:val="yellow"/>
               </w:rPr>
               <w:fldChar w:fldCharType="separate"/>
             </w:r>
@@ -2195,6 +2061,7 @@
               <w:rPr>
                 <w:noProof/>
                 <w:webHidden/>
+                <w:highlight w:val="yellow"/>
               </w:rPr>
               <w:t>17</w:t>
             </w:r>
@@ -2202,6 +2069,7 @@
               <w:rPr>
                 <w:noProof/>
                 <w:webHidden/>
+                <w:highlight w:val="yellow"/>
               </w:rPr>
               <w:fldChar w:fldCharType="end"/>
             </w:r>
@@ -2283,12 +2151,8 @@
         <w:p>
           <w:pPr>
             <w:pStyle w:val="TOC2"/>
-            <w:tabs>
-              <w:tab w:val="right" w:pos="9350"/>
-            </w:tabs>
             <w:rPr>
               <w:rFonts w:asciiTheme="minorHAnsi" w:eastAsiaTheme="minorEastAsia" w:hAnsiTheme="minorHAnsi" w:cstheme="minorBidi"/>
-              <w:noProof/>
               <w:kern w:val="2"/>
               <w:lang w:eastAsia="ja-JP"/>
               <w14:ligatures w14:val="standardContextual"/>
@@ -2298,56 +2162,55 @@
             <w:r>
               <w:rPr>
                 <w:rStyle w:val="Hyperlink"/>
-                <w:b/>
-                <w:noProof/>
+                <w:highlight w:val="yellow"/>
               </w:rPr>
               <w:t>Algorithm Design</w:t>
             </w:r>
             <w:r>
               <w:rPr>
-                <w:noProof/>
-                <w:webHidden/>
+                <w:webHidden/>
+                <w:highlight w:val="yellow"/>
               </w:rPr>
               <w:tab/>
             </w:r>
             <w:r>
               <w:rPr>
-                <w:noProof/>
-                <w:webHidden/>
+                <w:webHidden/>
+                <w:highlight w:val="yellow"/>
               </w:rPr>
               <w:fldChar w:fldCharType="begin"/>
             </w:r>
             <w:r>
               <w:rPr>
-                <w:noProof/>
-                <w:webHidden/>
+                <w:webHidden/>
+                <w:highlight w:val="yellow"/>
               </w:rPr>
               <w:instrText xml:space="preserve"> PAGEREF _Toc153327270 \h </w:instrText>
             </w:r>
             <w:r>
               <w:rPr>
-                <w:noProof/>
-                <w:webHidden/>
-              </w:rPr>
-            </w:r>
-            <w:r>
-              <w:rPr>
-                <w:noProof/>
-                <w:webHidden/>
+                <w:webHidden/>
+                <w:highlight w:val="yellow"/>
+              </w:rPr>
+            </w:r>
+            <w:r>
+              <w:rPr>
+                <w:webHidden/>
+                <w:highlight w:val="yellow"/>
               </w:rPr>
               <w:fldChar w:fldCharType="separate"/>
             </w:r>
             <w:r>
               <w:rPr>
-                <w:noProof/>
-                <w:webHidden/>
+                <w:webHidden/>
+                <w:highlight w:val="yellow"/>
               </w:rPr>
               <w:t>19</w:t>
             </w:r>
             <w:r>
               <w:rPr>
-                <w:noProof/>
-                <w:webHidden/>
+                <w:webHidden/>
+                <w:highlight w:val="yellow"/>
               </w:rPr>
               <w:fldChar w:fldCharType="end"/>
             </w:r>
@@ -2356,12 +2219,8 @@
         <w:p>
           <w:pPr>
             <w:pStyle w:val="TOC2"/>
-            <w:tabs>
-              <w:tab w:val="right" w:pos="9350"/>
-            </w:tabs>
             <w:rPr>
               <w:rFonts w:asciiTheme="minorHAnsi" w:eastAsiaTheme="minorEastAsia" w:hAnsiTheme="minorHAnsi" w:cstheme="minorBidi"/>
-              <w:noProof/>
               <w:kern w:val="2"/>
               <w:lang w:eastAsia="ja-JP"/>
               <w14:ligatures w14:val="standardContextual"/>
@@ -2371,56 +2230,55 @@
             <w:r>
               <w:rPr>
                 <w:rStyle w:val="Hyperlink"/>
-                <w:b/>
-                <w:noProof/>
+                <w:highlight w:val="magenta"/>
               </w:rPr>
               <w:t>Class definitions</w:t>
             </w:r>
             <w:r>
               <w:rPr>
-                <w:noProof/>
-                <w:webHidden/>
+                <w:webHidden/>
+                <w:highlight w:val="magenta"/>
               </w:rPr>
               <w:tab/>
             </w:r>
             <w:r>
               <w:rPr>
-                <w:noProof/>
-                <w:webHidden/>
+                <w:webHidden/>
+                <w:highlight w:val="magenta"/>
               </w:rPr>
               <w:fldChar w:fldCharType="begin"/>
             </w:r>
             <w:r>
               <w:rPr>
-                <w:noProof/>
-                <w:webHidden/>
+                <w:webHidden/>
+                <w:highlight w:val="magenta"/>
               </w:rPr>
               <w:instrText xml:space="preserve"> PAGEREF _Toc153327271 \h </w:instrText>
             </w:r>
             <w:r>
               <w:rPr>
-                <w:noProof/>
-                <w:webHidden/>
-              </w:rPr>
-            </w:r>
-            <w:r>
-              <w:rPr>
-                <w:noProof/>
-                <w:webHidden/>
+                <w:webHidden/>
+                <w:highlight w:val="magenta"/>
+              </w:rPr>
+            </w:r>
+            <w:r>
+              <w:rPr>
+                <w:webHidden/>
+                <w:highlight w:val="magenta"/>
               </w:rPr>
               <w:fldChar w:fldCharType="separate"/>
             </w:r>
             <w:r>
               <w:rPr>
-                <w:noProof/>
-                <w:webHidden/>
+                <w:webHidden/>
+                <w:highlight w:val="magenta"/>
               </w:rPr>
               <w:t>20</w:t>
             </w:r>
             <w:r>
               <w:rPr>
-                <w:noProof/>
-                <w:webHidden/>
+                <w:webHidden/>
+                <w:highlight w:val="magenta"/>
               </w:rPr>
               <w:fldChar w:fldCharType="end"/>
             </w:r>
@@ -2429,12 +2287,8 @@
         <w:p>
           <w:pPr>
             <w:pStyle w:val="TOC2"/>
-            <w:tabs>
-              <w:tab w:val="right" w:pos="9350"/>
-            </w:tabs>
             <w:rPr>
               <w:rFonts w:asciiTheme="minorHAnsi" w:eastAsiaTheme="minorEastAsia" w:hAnsiTheme="minorHAnsi" w:cstheme="minorBidi"/>
-              <w:noProof/>
               <w:kern w:val="2"/>
               <w:lang w:eastAsia="ja-JP"/>
               <w14:ligatures w14:val="standardContextual"/>
@@ -2444,56 +2298,55 @@
             <w:r>
               <w:rPr>
                 <w:rStyle w:val="Hyperlink"/>
-                <w:b/>
-                <w:noProof/>
+                <w:highlight w:val="magenta"/>
               </w:rPr>
               <w:t>Project hierarchy chart</w:t>
             </w:r>
             <w:r>
               <w:rPr>
-                <w:noProof/>
-                <w:webHidden/>
+                <w:webHidden/>
+                <w:highlight w:val="magenta"/>
               </w:rPr>
               <w:tab/>
             </w:r>
             <w:r>
               <w:rPr>
-                <w:noProof/>
-                <w:webHidden/>
+                <w:webHidden/>
+                <w:highlight w:val="magenta"/>
               </w:rPr>
               <w:fldChar w:fldCharType="begin"/>
             </w:r>
             <w:r>
               <w:rPr>
-                <w:noProof/>
-                <w:webHidden/>
+                <w:webHidden/>
+                <w:highlight w:val="magenta"/>
               </w:rPr>
               <w:instrText xml:space="preserve"> PAGEREF _Toc153327272 \h </w:instrText>
             </w:r>
             <w:r>
               <w:rPr>
-                <w:noProof/>
-                <w:webHidden/>
-              </w:rPr>
-            </w:r>
-            <w:r>
-              <w:rPr>
-                <w:noProof/>
-                <w:webHidden/>
+                <w:webHidden/>
+                <w:highlight w:val="magenta"/>
+              </w:rPr>
+            </w:r>
+            <w:r>
+              <w:rPr>
+                <w:webHidden/>
+                <w:highlight w:val="magenta"/>
               </w:rPr>
               <w:fldChar w:fldCharType="separate"/>
             </w:r>
             <w:r>
               <w:rPr>
-                <w:noProof/>
-                <w:webHidden/>
+                <w:webHidden/>
+                <w:highlight w:val="magenta"/>
               </w:rPr>
               <w:t>20</w:t>
             </w:r>
             <w:r>
               <w:rPr>
-                <w:noProof/>
-                <w:webHidden/>
+                <w:webHidden/>
+                <w:highlight w:val="magenta"/>
               </w:rPr>
               <w:fldChar w:fldCharType="end"/>
             </w:r>
@@ -2502,12 +2355,8 @@
         <w:p>
           <w:pPr>
             <w:pStyle w:val="TOC2"/>
-            <w:tabs>
-              <w:tab w:val="right" w:pos="9350"/>
-            </w:tabs>
             <w:rPr>
               <w:rFonts w:asciiTheme="minorHAnsi" w:eastAsiaTheme="minorEastAsia" w:hAnsiTheme="minorHAnsi" w:cstheme="minorBidi"/>
-              <w:noProof/>
               <w:kern w:val="2"/>
               <w:lang w:eastAsia="ja-JP"/>
               <w14:ligatures w14:val="standardContextual"/>
@@ -2517,56 +2366,55 @@
             <w:r>
               <w:rPr>
                 <w:rStyle w:val="Hyperlink"/>
-                <w:b/>
-                <w:noProof/>
+                <w:highlight w:val="yellow"/>
               </w:rPr>
               <w:t>UI/UX design</w:t>
             </w:r>
             <w:r>
               <w:rPr>
-                <w:noProof/>
-                <w:webHidden/>
+                <w:webHidden/>
+                <w:highlight w:val="yellow"/>
               </w:rPr>
               <w:tab/>
             </w:r>
             <w:r>
               <w:rPr>
-                <w:noProof/>
-                <w:webHidden/>
+                <w:webHidden/>
+                <w:highlight w:val="yellow"/>
               </w:rPr>
               <w:fldChar w:fldCharType="begin"/>
             </w:r>
             <w:r>
               <w:rPr>
-                <w:noProof/>
-                <w:webHidden/>
+                <w:webHidden/>
+                <w:highlight w:val="yellow"/>
               </w:rPr>
               <w:instrText xml:space="preserve"> PAGEREF _Toc153327273 \h </w:instrText>
             </w:r>
             <w:r>
               <w:rPr>
-                <w:noProof/>
-                <w:webHidden/>
-              </w:rPr>
-            </w:r>
-            <w:r>
-              <w:rPr>
-                <w:noProof/>
-                <w:webHidden/>
+                <w:webHidden/>
+                <w:highlight w:val="yellow"/>
+              </w:rPr>
+            </w:r>
+            <w:r>
+              <w:rPr>
+                <w:webHidden/>
+                <w:highlight w:val="yellow"/>
               </w:rPr>
               <w:fldChar w:fldCharType="separate"/>
             </w:r>
             <w:r>
               <w:rPr>
-                <w:noProof/>
-                <w:webHidden/>
+                <w:webHidden/>
+                <w:highlight w:val="yellow"/>
               </w:rPr>
               <w:t>20</w:t>
             </w:r>
             <w:r>
               <w:rPr>
-                <w:noProof/>
-                <w:webHidden/>
+                <w:webHidden/>
+                <w:highlight w:val="yellow"/>
               </w:rPr>
               <w:fldChar w:fldCharType="end"/>
             </w:r>
@@ -2575,12 +2423,8 @@
         <w:p>
           <w:pPr>
             <w:pStyle w:val="TOC2"/>
-            <w:tabs>
-              <w:tab w:val="right" w:pos="9350"/>
-            </w:tabs>
             <w:rPr>
               <w:rFonts w:asciiTheme="minorHAnsi" w:eastAsiaTheme="minorEastAsia" w:hAnsiTheme="minorHAnsi" w:cstheme="minorBidi"/>
-              <w:noProof/>
               <w:kern w:val="2"/>
               <w:lang w:eastAsia="ja-JP"/>
               <w14:ligatures w14:val="standardContextual"/>
@@ -2590,55 +2434,46 @@
             <w:r>
               <w:rPr>
                 <w:rStyle w:val="Hyperlink"/>
-                <w:b/>
-                <w:noProof/>
               </w:rPr>
               <w:t>Project directory layout</w:t>
             </w:r>
             <w:r>
               <w:rPr>
-                <w:noProof/>
                 <w:webHidden/>
               </w:rPr>
               <w:tab/>
             </w:r>
             <w:r>
               <w:rPr>
-                <w:noProof/>
                 <w:webHidden/>
               </w:rPr>
               <w:fldChar w:fldCharType="begin"/>
             </w:r>
             <w:r>
               <w:rPr>
-                <w:noProof/>
                 <w:webHidden/>
               </w:rPr>
               <w:instrText xml:space="preserve"> PAGEREF _Toc153327274 \h </w:instrText>
             </w:r>
             <w:r>
               <w:rPr>
-                <w:noProof/>
-                <w:webHidden/>
-              </w:rPr>
-            </w:r>
-            <w:r>
-              <w:rPr>
-                <w:noProof/>
+                <w:webHidden/>
+              </w:rPr>
+            </w:r>
+            <w:r>
+              <w:rPr>
                 <w:webHidden/>
               </w:rPr>
               <w:fldChar w:fldCharType="separate"/>
             </w:r>
             <w:r>
               <w:rPr>
-                <w:noProof/>
                 <w:webHidden/>
               </w:rPr>
               <w:t>24</w:t>
             </w:r>
             <w:r>
               <w:rPr>
-                <w:noProof/>
                 <w:webHidden/>
               </w:rPr>
               <w:fldChar w:fldCharType="end"/>
@@ -2738,6 +2573,7 @@
                 <w:rStyle w:val="Hyperlink"/>
                 <w:b/>
                 <w:noProof/>
+                <w:highlight w:val="magenta"/>
               </w:rPr>
               <w:t>Final tree</w:t>
             </w:r>
@@ -2745,6 +2581,7 @@
               <w:rPr>
                 <w:noProof/>
                 <w:webHidden/>
+                <w:highlight w:val="magenta"/>
               </w:rPr>
               <w:tab/>
             </w:r>
@@ -2752,6 +2589,7 @@
               <w:rPr>
                 <w:noProof/>
                 <w:webHidden/>
+                <w:highlight w:val="magenta"/>
               </w:rPr>
               <w:fldChar w:fldCharType="begin"/>
             </w:r>
@@ -2759,6 +2597,7 @@
               <w:rPr>
                 <w:noProof/>
                 <w:webHidden/>
+                <w:highlight w:val="magenta"/>
               </w:rPr>
               <w:instrText xml:space="preserve"> PAGEREF _Toc153327276 \h </w:instrText>
             </w:r>
@@ -2766,12 +2605,14 @@
               <w:rPr>
                 <w:noProof/>
                 <w:webHidden/>
+                <w:highlight w:val="magenta"/>
               </w:rPr>
             </w:r>
             <w:r>
               <w:rPr>
                 <w:noProof/>
                 <w:webHidden/>
+                <w:highlight w:val="magenta"/>
               </w:rPr>
               <w:fldChar w:fldCharType="separate"/>
             </w:r>
@@ -2779,6 +2620,7 @@
               <w:rPr>
                 <w:noProof/>
                 <w:webHidden/>
+                <w:highlight w:val="magenta"/>
               </w:rPr>
               <w:t>24</w:t>
             </w:r>
@@ -2786,6 +2628,7 @@
               <w:rPr>
                 <w:noProof/>
                 <w:webHidden/>
+                <w:highlight w:val="magenta"/>
               </w:rPr>
               <w:fldChar w:fldCharType="end"/>
             </w:r>
@@ -2868,13 +2711,10 @@
         <w:p>
           <w:pPr>
             <w:pStyle w:val="TOC2"/>
-            <w:tabs>
-              <w:tab w:val="right" w:pos="9350"/>
-            </w:tabs>
             <w:rPr>
               <w:rFonts w:asciiTheme="minorHAnsi" w:eastAsiaTheme="minorEastAsia" w:hAnsiTheme="minorHAnsi" w:cstheme="minorBidi"/>
-              <w:noProof/>
               <w:kern w:val="2"/>
+              <w:highlight w:val="magenta"/>
               <w:lang w:eastAsia="ja-JP"/>
               <w14:ligatures w14:val="standardContextual"/>
             </w:rPr>
@@ -2883,56 +2723,55 @@
             <w:r>
               <w:rPr>
                 <w:rStyle w:val="Hyperlink"/>
-                <w:b/>
-                <w:noProof/>
+                <w:highlight w:val="magenta"/>
               </w:rPr>
               <w:t>Database implementation</w:t>
             </w:r>
             <w:r>
               <w:rPr>
-                <w:noProof/>
-                <w:webHidden/>
+                <w:webHidden/>
+                <w:highlight w:val="magenta"/>
               </w:rPr>
               <w:tab/>
             </w:r>
             <w:r>
               <w:rPr>
-                <w:noProof/>
-                <w:webHidden/>
+                <w:webHidden/>
+                <w:highlight w:val="magenta"/>
               </w:rPr>
               <w:fldChar w:fldCharType="begin"/>
             </w:r>
             <w:r>
               <w:rPr>
-                <w:noProof/>
-                <w:webHidden/>
+                <w:webHidden/>
+                <w:highlight w:val="magenta"/>
               </w:rPr>
               <w:instrText xml:space="preserve"> PAGEREF _Toc153327278 \h </w:instrText>
             </w:r>
             <w:r>
               <w:rPr>
-                <w:noProof/>
-                <w:webHidden/>
-              </w:rPr>
-            </w:r>
-            <w:r>
-              <w:rPr>
-                <w:noProof/>
-                <w:webHidden/>
+                <w:webHidden/>
+                <w:highlight w:val="magenta"/>
+              </w:rPr>
+            </w:r>
+            <w:r>
+              <w:rPr>
+                <w:webHidden/>
+                <w:highlight w:val="magenta"/>
               </w:rPr>
               <w:fldChar w:fldCharType="separate"/>
             </w:r>
             <w:r>
               <w:rPr>
-                <w:noProof/>
-                <w:webHidden/>
+                <w:webHidden/>
+                <w:highlight w:val="magenta"/>
               </w:rPr>
               <w:t>25</w:t>
             </w:r>
             <w:r>
               <w:rPr>
-                <w:noProof/>
-                <w:webHidden/>
+                <w:webHidden/>
+                <w:highlight w:val="magenta"/>
               </w:rPr>
               <w:fldChar w:fldCharType="end"/>
             </w:r>
@@ -2941,13 +2780,10 @@
         <w:p>
           <w:pPr>
             <w:pStyle w:val="TOC2"/>
-            <w:tabs>
-              <w:tab w:val="right" w:pos="9350"/>
-            </w:tabs>
             <w:rPr>
               <w:rFonts w:asciiTheme="minorHAnsi" w:eastAsiaTheme="minorEastAsia" w:hAnsiTheme="minorHAnsi" w:cstheme="minorBidi"/>
-              <w:noProof/>
               <w:kern w:val="2"/>
+              <w:highlight w:val="magenta"/>
               <w:lang w:eastAsia="ja-JP"/>
               <w14:ligatures w14:val="standardContextual"/>
             </w:rPr>
@@ -2956,56 +2792,55 @@
             <w:r>
               <w:rPr>
                 <w:rStyle w:val="Hyperlink"/>
-                <w:b/>
-                <w:noProof/>
+                <w:highlight w:val="magenta"/>
               </w:rPr>
               <w:t>UI implementation</w:t>
             </w:r>
             <w:r>
               <w:rPr>
-                <w:noProof/>
-                <w:webHidden/>
+                <w:webHidden/>
+                <w:highlight w:val="magenta"/>
               </w:rPr>
               <w:tab/>
             </w:r>
             <w:r>
               <w:rPr>
-                <w:noProof/>
-                <w:webHidden/>
+                <w:webHidden/>
+                <w:highlight w:val="magenta"/>
               </w:rPr>
               <w:fldChar w:fldCharType="begin"/>
             </w:r>
             <w:r>
               <w:rPr>
-                <w:noProof/>
-                <w:webHidden/>
+                <w:webHidden/>
+                <w:highlight w:val="magenta"/>
               </w:rPr>
               <w:instrText xml:space="preserve"> PAGEREF _Toc153327279 \h </w:instrText>
             </w:r>
             <w:r>
               <w:rPr>
-                <w:noProof/>
-                <w:webHidden/>
-              </w:rPr>
-            </w:r>
-            <w:r>
-              <w:rPr>
-                <w:noProof/>
-                <w:webHidden/>
+                <w:webHidden/>
+                <w:highlight w:val="magenta"/>
+              </w:rPr>
+            </w:r>
+            <w:r>
+              <w:rPr>
+                <w:webHidden/>
+                <w:highlight w:val="magenta"/>
               </w:rPr>
               <w:fldChar w:fldCharType="separate"/>
             </w:r>
             <w:r>
               <w:rPr>
-                <w:noProof/>
-                <w:webHidden/>
+                <w:webHidden/>
+                <w:highlight w:val="magenta"/>
               </w:rPr>
               <w:t>25</w:t>
             </w:r>
             <w:r>
               <w:rPr>
-                <w:noProof/>
-                <w:webHidden/>
+                <w:webHidden/>
+                <w:highlight w:val="magenta"/>
               </w:rPr>
               <w:fldChar w:fldCharType="end"/>
             </w:r>
@@ -3014,12 +2849,8 @@
         <w:p>
           <w:pPr>
             <w:pStyle w:val="TOC2"/>
-            <w:tabs>
-              <w:tab w:val="right" w:pos="9350"/>
-            </w:tabs>
             <w:rPr>
               <w:rFonts w:asciiTheme="minorHAnsi" w:eastAsiaTheme="minorEastAsia" w:hAnsiTheme="minorHAnsi" w:cstheme="minorBidi"/>
-              <w:noProof/>
               <w:kern w:val="2"/>
               <w:lang w:eastAsia="ja-JP"/>
               <w14:ligatures w14:val="standardContextual"/>
@@ -3029,56 +2860,55 @@
             <w:r>
               <w:rPr>
                 <w:rStyle w:val="Hyperlink"/>
-                <w:b/>
-                <w:noProof/>
+                <w:highlight w:val="magenta"/>
               </w:rPr>
               <w:t>Simulator implementation</w:t>
             </w:r>
             <w:r>
               <w:rPr>
-                <w:noProof/>
-                <w:webHidden/>
+                <w:webHidden/>
+                <w:highlight w:val="magenta"/>
               </w:rPr>
               <w:tab/>
             </w:r>
             <w:r>
               <w:rPr>
-                <w:noProof/>
-                <w:webHidden/>
+                <w:webHidden/>
+                <w:highlight w:val="magenta"/>
               </w:rPr>
               <w:fldChar w:fldCharType="begin"/>
             </w:r>
             <w:r>
               <w:rPr>
-                <w:noProof/>
-                <w:webHidden/>
+                <w:webHidden/>
+                <w:highlight w:val="magenta"/>
               </w:rPr>
               <w:instrText xml:space="preserve"> PAGEREF _Toc153327280 \h </w:instrText>
             </w:r>
             <w:r>
               <w:rPr>
-                <w:noProof/>
-                <w:webHidden/>
-              </w:rPr>
-            </w:r>
-            <w:r>
-              <w:rPr>
-                <w:noProof/>
-                <w:webHidden/>
+                <w:webHidden/>
+                <w:highlight w:val="magenta"/>
+              </w:rPr>
+            </w:r>
+            <w:r>
+              <w:rPr>
+                <w:webHidden/>
+                <w:highlight w:val="magenta"/>
               </w:rPr>
               <w:fldChar w:fldCharType="separate"/>
             </w:r>
             <w:r>
               <w:rPr>
-                <w:noProof/>
-                <w:webHidden/>
+                <w:webHidden/>
+                <w:highlight w:val="magenta"/>
               </w:rPr>
               <w:t>25</w:t>
             </w:r>
             <w:r>
               <w:rPr>
-                <w:noProof/>
-                <w:webHidden/>
+                <w:webHidden/>
+                <w:highlight w:val="magenta"/>
               </w:rPr>
               <w:fldChar w:fldCharType="end"/>
             </w:r>
@@ -3161,12 +2991,8 @@
         <w:p>
           <w:pPr>
             <w:pStyle w:val="TOC2"/>
-            <w:tabs>
-              <w:tab w:val="right" w:pos="9350"/>
-            </w:tabs>
             <w:rPr>
               <w:rFonts w:asciiTheme="minorHAnsi" w:eastAsiaTheme="minorEastAsia" w:hAnsiTheme="minorHAnsi" w:cstheme="minorBidi"/>
-              <w:noProof/>
               <w:kern w:val="2"/>
               <w:lang w:eastAsia="ja-JP"/>
               <w14:ligatures w14:val="standardContextual"/>
@@ -3176,56 +3002,55 @@
             <w:r>
               <w:rPr>
                 <w:rStyle w:val="Hyperlink"/>
-                <w:b/>
-                <w:noProof/>
+                <w:highlight w:val="magenta"/>
               </w:rPr>
               <w:t>Trace tables</w:t>
             </w:r>
             <w:r>
               <w:rPr>
-                <w:noProof/>
-                <w:webHidden/>
+                <w:webHidden/>
+                <w:highlight w:val="magenta"/>
               </w:rPr>
               <w:tab/>
             </w:r>
             <w:r>
               <w:rPr>
-                <w:noProof/>
-                <w:webHidden/>
+                <w:webHidden/>
+                <w:highlight w:val="magenta"/>
               </w:rPr>
               <w:fldChar w:fldCharType="begin"/>
             </w:r>
             <w:r>
               <w:rPr>
-                <w:noProof/>
-                <w:webHidden/>
+                <w:webHidden/>
+                <w:highlight w:val="magenta"/>
               </w:rPr>
               <w:instrText xml:space="preserve"> PAGEREF _Toc153327282 \h </w:instrText>
             </w:r>
             <w:r>
               <w:rPr>
-                <w:noProof/>
-                <w:webHidden/>
-              </w:rPr>
-            </w:r>
-            <w:r>
-              <w:rPr>
-                <w:noProof/>
-                <w:webHidden/>
+                <w:webHidden/>
+                <w:highlight w:val="magenta"/>
+              </w:rPr>
+            </w:r>
+            <w:r>
+              <w:rPr>
+                <w:webHidden/>
+                <w:highlight w:val="magenta"/>
               </w:rPr>
               <w:fldChar w:fldCharType="separate"/>
             </w:r>
             <w:r>
               <w:rPr>
-                <w:noProof/>
-                <w:webHidden/>
+                <w:webHidden/>
+                <w:highlight w:val="magenta"/>
               </w:rPr>
               <w:t>26</w:t>
             </w:r>
             <w:r>
               <w:rPr>
-                <w:noProof/>
-                <w:webHidden/>
+                <w:webHidden/>
+                <w:highlight w:val="magenta"/>
               </w:rPr>
               <w:fldChar w:fldCharType="end"/>
             </w:r>
@@ -3234,12 +3059,8 @@
         <w:p>
           <w:pPr>
             <w:pStyle w:val="TOC2"/>
-            <w:tabs>
-              <w:tab w:val="right" w:pos="9350"/>
-            </w:tabs>
             <w:rPr>
               <w:rFonts w:asciiTheme="minorHAnsi" w:eastAsiaTheme="minorEastAsia" w:hAnsiTheme="minorHAnsi" w:cstheme="minorBidi"/>
-              <w:noProof/>
               <w:kern w:val="2"/>
               <w:lang w:eastAsia="ja-JP"/>
               <w14:ligatures w14:val="standardContextual"/>
@@ -3249,56 +3070,55 @@
             <w:r>
               <w:rPr>
                 <w:rStyle w:val="Hyperlink"/>
-                <w:b/>
-                <w:noProof/>
+                <w:highlight w:val="yellow"/>
               </w:rPr>
               <w:t>Test tables</w:t>
             </w:r>
             <w:r>
               <w:rPr>
-                <w:noProof/>
-                <w:webHidden/>
+                <w:webHidden/>
+                <w:highlight w:val="yellow"/>
               </w:rPr>
               <w:tab/>
             </w:r>
             <w:r>
               <w:rPr>
-                <w:noProof/>
-                <w:webHidden/>
+                <w:webHidden/>
+                <w:highlight w:val="yellow"/>
               </w:rPr>
               <w:fldChar w:fldCharType="begin"/>
             </w:r>
             <w:r>
               <w:rPr>
-                <w:noProof/>
-                <w:webHidden/>
+                <w:webHidden/>
+                <w:highlight w:val="yellow"/>
               </w:rPr>
               <w:instrText xml:space="preserve"> PAGEREF _Toc153327283 \h </w:instrText>
             </w:r>
             <w:r>
               <w:rPr>
-                <w:noProof/>
-                <w:webHidden/>
-              </w:rPr>
-            </w:r>
-            <w:r>
-              <w:rPr>
-                <w:noProof/>
-                <w:webHidden/>
+                <w:webHidden/>
+                <w:highlight w:val="yellow"/>
+              </w:rPr>
+            </w:r>
+            <w:r>
+              <w:rPr>
+                <w:webHidden/>
+                <w:highlight w:val="yellow"/>
               </w:rPr>
               <w:fldChar w:fldCharType="separate"/>
             </w:r>
             <w:r>
               <w:rPr>
-                <w:noProof/>
-                <w:webHidden/>
+                <w:webHidden/>
+                <w:highlight w:val="yellow"/>
               </w:rPr>
               <w:t>26</w:t>
             </w:r>
             <w:r>
               <w:rPr>
-                <w:noProof/>
-                <w:webHidden/>
+                <w:webHidden/>
+                <w:highlight w:val="yellow"/>
               </w:rPr>
               <w:fldChar w:fldCharType="end"/>
             </w:r>
@@ -3307,12 +3127,8 @@
         <w:p>
           <w:pPr>
             <w:pStyle w:val="TOC2"/>
-            <w:tabs>
-              <w:tab w:val="right" w:pos="9350"/>
-            </w:tabs>
             <w:rPr>
               <w:rFonts w:asciiTheme="minorHAnsi" w:eastAsiaTheme="minorEastAsia" w:hAnsiTheme="minorHAnsi" w:cstheme="minorBidi"/>
-              <w:noProof/>
               <w:kern w:val="2"/>
               <w:lang w:eastAsia="ja-JP"/>
               <w14:ligatures w14:val="standardContextual"/>
@@ -3322,56 +3138,55 @@
             <w:r>
               <w:rPr>
                 <w:rStyle w:val="Hyperlink"/>
-                <w:b/>
-                <w:noProof/>
+                <w:highlight w:val="yellow"/>
               </w:rPr>
               <w:t>Code iterations</w:t>
             </w:r>
             <w:r>
               <w:rPr>
-                <w:noProof/>
-                <w:webHidden/>
+                <w:webHidden/>
+                <w:highlight w:val="yellow"/>
               </w:rPr>
               <w:tab/>
             </w:r>
             <w:r>
               <w:rPr>
-                <w:noProof/>
-                <w:webHidden/>
+                <w:webHidden/>
+                <w:highlight w:val="yellow"/>
               </w:rPr>
               <w:fldChar w:fldCharType="begin"/>
             </w:r>
             <w:r>
               <w:rPr>
-                <w:noProof/>
-                <w:webHidden/>
+                <w:webHidden/>
+                <w:highlight w:val="yellow"/>
               </w:rPr>
               <w:instrText xml:space="preserve"> PAGEREF _Toc153327284 \h </w:instrText>
             </w:r>
             <w:r>
               <w:rPr>
-                <w:noProof/>
-                <w:webHidden/>
-              </w:rPr>
-            </w:r>
-            <w:r>
-              <w:rPr>
-                <w:noProof/>
-                <w:webHidden/>
+                <w:webHidden/>
+                <w:highlight w:val="yellow"/>
+              </w:rPr>
+            </w:r>
+            <w:r>
+              <w:rPr>
+                <w:webHidden/>
+                <w:highlight w:val="yellow"/>
               </w:rPr>
               <w:fldChar w:fldCharType="separate"/>
             </w:r>
             <w:r>
               <w:rPr>
-                <w:noProof/>
-                <w:webHidden/>
+                <w:webHidden/>
+                <w:highlight w:val="yellow"/>
               </w:rPr>
               <w:t>26</w:t>
             </w:r>
             <w:r>
               <w:rPr>
-                <w:noProof/>
-                <w:webHidden/>
+                <w:webHidden/>
+                <w:highlight w:val="yellow"/>
               </w:rPr>
               <w:fldChar w:fldCharType="end"/>
             </w:r>
@@ -3380,12 +3195,8 @@
         <w:p>
           <w:pPr>
             <w:pStyle w:val="TOC2"/>
-            <w:tabs>
-              <w:tab w:val="right" w:pos="9350"/>
-            </w:tabs>
             <w:rPr>
               <w:rFonts w:asciiTheme="minorHAnsi" w:eastAsiaTheme="minorEastAsia" w:hAnsiTheme="minorHAnsi" w:cstheme="minorBidi"/>
-              <w:noProof/>
               <w:kern w:val="2"/>
               <w:lang w:eastAsia="ja-JP"/>
               <w14:ligatures w14:val="standardContextual"/>
@@ -3395,56 +3206,55 @@
             <w:r>
               <w:rPr>
                 <w:rStyle w:val="Hyperlink"/>
-                <w:b/>
-                <w:noProof/>
+                <w:highlight w:val="yellow"/>
               </w:rPr>
               <w:t>UX testing</w:t>
             </w:r>
             <w:r>
               <w:rPr>
-                <w:noProof/>
-                <w:webHidden/>
+                <w:webHidden/>
+                <w:highlight w:val="yellow"/>
               </w:rPr>
               <w:tab/>
             </w:r>
             <w:r>
               <w:rPr>
-                <w:noProof/>
-                <w:webHidden/>
+                <w:webHidden/>
+                <w:highlight w:val="yellow"/>
               </w:rPr>
               <w:fldChar w:fldCharType="begin"/>
             </w:r>
             <w:r>
               <w:rPr>
-                <w:noProof/>
-                <w:webHidden/>
+                <w:webHidden/>
+                <w:highlight w:val="yellow"/>
               </w:rPr>
               <w:instrText xml:space="preserve"> PAGEREF _Toc153327285 \h </w:instrText>
             </w:r>
             <w:r>
               <w:rPr>
-                <w:noProof/>
-                <w:webHidden/>
-              </w:rPr>
-            </w:r>
-            <w:r>
-              <w:rPr>
-                <w:noProof/>
-                <w:webHidden/>
+                <w:webHidden/>
+                <w:highlight w:val="yellow"/>
+              </w:rPr>
+            </w:r>
+            <w:r>
+              <w:rPr>
+                <w:webHidden/>
+                <w:highlight w:val="yellow"/>
               </w:rPr>
               <w:fldChar w:fldCharType="separate"/>
             </w:r>
             <w:r>
               <w:rPr>
-                <w:noProof/>
-                <w:webHidden/>
+                <w:webHidden/>
+                <w:highlight w:val="yellow"/>
               </w:rPr>
               <w:t>29</w:t>
             </w:r>
             <w:r>
               <w:rPr>
-                <w:noProof/>
-                <w:webHidden/>
+                <w:webHidden/>
+                <w:highlight w:val="yellow"/>
               </w:rPr>
               <w:fldChar w:fldCharType="end"/>
             </w:r>
@@ -3527,13 +3337,10 @@
         <w:p>
           <w:pPr>
             <w:pStyle w:val="TOC2"/>
-            <w:tabs>
-              <w:tab w:val="right" w:pos="9350"/>
-            </w:tabs>
             <w:rPr>
               <w:rFonts w:asciiTheme="minorHAnsi" w:eastAsiaTheme="minorEastAsia" w:hAnsiTheme="minorHAnsi" w:cstheme="minorBidi"/>
-              <w:noProof/>
               <w:kern w:val="2"/>
+              <w:highlight w:val="magenta"/>
               <w:lang w:eastAsia="ja-JP"/>
               <w14:ligatures w14:val="standardContextual"/>
             </w:rPr>
@@ -3542,56 +3349,55 @@
             <w:r>
               <w:rPr>
                 <w:rStyle w:val="Hyperlink"/>
-                <w:b/>
-                <w:noProof/>
+                <w:highlight w:val="magenta"/>
               </w:rPr>
               <w:t>Achieved solution versus project objectives</w:t>
             </w:r>
             <w:r>
               <w:rPr>
-                <w:noProof/>
-                <w:webHidden/>
+                <w:webHidden/>
+                <w:highlight w:val="magenta"/>
               </w:rPr>
               <w:tab/>
             </w:r>
             <w:r>
               <w:rPr>
-                <w:noProof/>
-                <w:webHidden/>
+                <w:webHidden/>
+                <w:highlight w:val="magenta"/>
               </w:rPr>
               <w:fldChar w:fldCharType="begin"/>
             </w:r>
             <w:r>
               <w:rPr>
-                <w:noProof/>
-                <w:webHidden/>
+                <w:webHidden/>
+                <w:highlight w:val="magenta"/>
               </w:rPr>
               <w:instrText xml:space="preserve"> PAGEREF _Toc153327287 \h </w:instrText>
             </w:r>
             <w:r>
               <w:rPr>
-                <w:noProof/>
-                <w:webHidden/>
-              </w:rPr>
-            </w:r>
-            <w:r>
-              <w:rPr>
-                <w:noProof/>
-                <w:webHidden/>
+                <w:webHidden/>
+                <w:highlight w:val="magenta"/>
+              </w:rPr>
+            </w:r>
+            <w:r>
+              <w:rPr>
+                <w:webHidden/>
+                <w:highlight w:val="magenta"/>
               </w:rPr>
               <w:fldChar w:fldCharType="separate"/>
             </w:r>
             <w:r>
               <w:rPr>
-                <w:noProof/>
-                <w:webHidden/>
+                <w:webHidden/>
+                <w:highlight w:val="magenta"/>
               </w:rPr>
               <w:t>30</w:t>
             </w:r>
             <w:r>
               <w:rPr>
-                <w:noProof/>
-                <w:webHidden/>
+                <w:webHidden/>
+                <w:highlight w:val="magenta"/>
               </w:rPr>
               <w:fldChar w:fldCharType="end"/>
             </w:r>
@@ -3600,13 +3406,10 @@
         <w:p>
           <w:pPr>
             <w:pStyle w:val="TOC2"/>
-            <w:tabs>
-              <w:tab w:val="right" w:pos="9350"/>
-            </w:tabs>
             <w:rPr>
               <w:rFonts w:asciiTheme="minorHAnsi" w:eastAsiaTheme="minorEastAsia" w:hAnsiTheme="minorHAnsi" w:cstheme="minorBidi"/>
-              <w:noProof/>
               <w:kern w:val="2"/>
+              <w:highlight w:val="magenta"/>
               <w:lang w:eastAsia="ja-JP"/>
               <w14:ligatures w14:val="standardContextual"/>
             </w:rPr>
@@ -3615,56 +3418,55 @@
             <w:r>
               <w:rPr>
                 <w:rStyle w:val="Hyperlink"/>
-                <w:b/>
-                <w:noProof/>
+                <w:highlight w:val="magenta"/>
               </w:rPr>
               <w:t>Client feedback</w:t>
             </w:r>
             <w:r>
               <w:rPr>
-                <w:noProof/>
-                <w:webHidden/>
+                <w:webHidden/>
+                <w:highlight w:val="magenta"/>
               </w:rPr>
               <w:tab/>
             </w:r>
             <w:r>
               <w:rPr>
-                <w:noProof/>
-                <w:webHidden/>
+                <w:webHidden/>
+                <w:highlight w:val="magenta"/>
               </w:rPr>
               <w:fldChar w:fldCharType="begin"/>
             </w:r>
             <w:r>
               <w:rPr>
-                <w:noProof/>
-                <w:webHidden/>
+                <w:webHidden/>
+                <w:highlight w:val="magenta"/>
               </w:rPr>
               <w:instrText xml:space="preserve"> PAGEREF _Toc153327288 \h </w:instrText>
             </w:r>
             <w:r>
               <w:rPr>
-                <w:noProof/>
-                <w:webHidden/>
-              </w:rPr>
-            </w:r>
-            <w:r>
-              <w:rPr>
-                <w:noProof/>
-                <w:webHidden/>
+                <w:webHidden/>
+                <w:highlight w:val="magenta"/>
+              </w:rPr>
+            </w:r>
+            <w:r>
+              <w:rPr>
+                <w:webHidden/>
+                <w:highlight w:val="magenta"/>
               </w:rPr>
               <w:fldChar w:fldCharType="separate"/>
             </w:r>
             <w:r>
               <w:rPr>
-                <w:noProof/>
-                <w:webHidden/>
+                <w:webHidden/>
+                <w:highlight w:val="magenta"/>
               </w:rPr>
               <w:t>30</w:t>
             </w:r>
             <w:r>
               <w:rPr>
-                <w:noProof/>
-                <w:webHidden/>
+                <w:webHidden/>
+                <w:highlight w:val="magenta"/>
               </w:rPr>
               <w:fldChar w:fldCharType="end"/>
             </w:r>
@@ -3673,13 +3475,10 @@
         <w:p>
           <w:pPr>
             <w:pStyle w:val="TOC2"/>
-            <w:tabs>
-              <w:tab w:val="right" w:pos="9350"/>
-            </w:tabs>
             <w:rPr>
               <w:rFonts w:asciiTheme="minorHAnsi" w:eastAsiaTheme="minorEastAsia" w:hAnsiTheme="minorHAnsi" w:cstheme="minorBidi"/>
-              <w:noProof/>
               <w:kern w:val="2"/>
+              <w:highlight w:val="magenta"/>
               <w:lang w:eastAsia="ja-JP"/>
               <w14:ligatures w14:val="standardContextual"/>
             </w:rPr>
@@ -3688,56 +3487,55 @@
             <w:r>
               <w:rPr>
                 <w:rStyle w:val="Hyperlink"/>
-                <w:b/>
-                <w:noProof/>
+                <w:highlight w:val="magenta"/>
               </w:rPr>
               <w:t>Independent feedback</w:t>
             </w:r>
             <w:r>
               <w:rPr>
-                <w:noProof/>
-                <w:webHidden/>
+                <w:webHidden/>
+                <w:highlight w:val="magenta"/>
               </w:rPr>
               <w:tab/>
             </w:r>
             <w:r>
               <w:rPr>
-                <w:noProof/>
-                <w:webHidden/>
+                <w:webHidden/>
+                <w:highlight w:val="magenta"/>
               </w:rPr>
               <w:fldChar w:fldCharType="begin"/>
             </w:r>
             <w:r>
               <w:rPr>
-                <w:noProof/>
-                <w:webHidden/>
+                <w:webHidden/>
+                <w:highlight w:val="magenta"/>
               </w:rPr>
               <w:instrText xml:space="preserve"> PAGEREF _Toc153327289 \h </w:instrText>
             </w:r>
             <w:r>
               <w:rPr>
-                <w:noProof/>
-                <w:webHidden/>
-              </w:rPr>
-            </w:r>
-            <w:r>
-              <w:rPr>
-                <w:noProof/>
-                <w:webHidden/>
+                <w:webHidden/>
+                <w:highlight w:val="magenta"/>
+              </w:rPr>
+            </w:r>
+            <w:r>
+              <w:rPr>
+                <w:webHidden/>
+                <w:highlight w:val="magenta"/>
               </w:rPr>
               <w:fldChar w:fldCharType="separate"/>
             </w:r>
             <w:r>
               <w:rPr>
-                <w:noProof/>
-                <w:webHidden/>
+                <w:webHidden/>
+                <w:highlight w:val="magenta"/>
               </w:rPr>
               <w:t>30</w:t>
             </w:r>
             <w:r>
               <w:rPr>
-                <w:noProof/>
-                <w:webHidden/>
+                <w:webHidden/>
+                <w:highlight w:val="magenta"/>
               </w:rPr>
               <w:fldChar w:fldCharType="end"/>
             </w:r>
@@ -3746,12 +3544,8 @@
         <w:p>
           <w:pPr>
             <w:pStyle w:val="TOC2"/>
-            <w:tabs>
-              <w:tab w:val="right" w:pos="9350"/>
-            </w:tabs>
             <w:rPr>
               <w:rFonts w:asciiTheme="minorHAnsi" w:eastAsiaTheme="minorEastAsia" w:hAnsiTheme="minorHAnsi" w:cstheme="minorBidi"/>
-              <w:noProof/>
               <w:kern w:val="2"/>
               <w:lang w:eastAsia="ja-JP"/>
               <w14:ligatures w14:val="standardContextual"/>
@@ -3761,56 +3555,55 @@
             <w:r>
               <w:rPr>
                 <w:rStyle w:val="Hyperlink"/>
-                <w:b/>
-                <w:noProof/>
+                <w:highlight w:val="magenta"/>
               </w:rPr>
               <w:t>Scope for further development</w:t>
             </w:r>
             <w:r>
               <w:rPr>
-                <w:noProof/>
-                <w:webHidden/>
+                <w:webHidden/>
+                <w:highlight w:val="magenta"/>
               </w:rPr>
               <w:tab/>
             </w:r>
             <w:r>
               <w:rPr>
-                <w:noProof/>
-                <w:webHidden/>
+                <w:webHidden/>
+                <w:highlight w:val="magenta"/>
               </w:rPr>
               <w:fldChar w:fldCharType="begin"/>
             </w:r>
             <w:r>
               <w:rPr>
-                <w:noProof/>
-                <w:webHidden/>
+                <w:webHidden/>
+                <w:highlight w:val="magenta"/>
               </w:rPr>
               <w:instrText xml:space="preserve"> PAGEREF _Toc153327290 \h </w:instrText>
             </w:r>
             <w:r>
               <w:rPr>
-                <w:noProof/>
-                <w:webHidden/>
-              </w:rPr>
-            </w:r>
-            <w:r>
-              <w:rPr>
-                <w:noProof/>
-                <w:webHidden/>
+                <w:webHidden/>
+                <w:highlight w:val="magenta"/>
+              </w:rPr>
+            </w:r>
+            <w:r>
+              <w:rPr>
+                <w:webHidden/>
+                <w:highlight w:val="magenta"/>
               </w:rPr>
               <w:fldChar w:fldCharType="separate"/>
             </w:r>
             <w:r>
               <w:rPr>
-                <w:noProof/>
-                <w:webHidden/>
+                <w:webHidden/>
+                <w:highlight w:val="magenta"/>
               </w:rPr>
               <w:t>30</w:t>
             </w:r>
             <w:r>
               <w:rPr>
-                <w:noProof/>
-                <w:webHidden/>
+                <w:webHidden/>
+                <w:highlight w:val="magenta"/>
               </w:rPr>
               <w:fldChar w:fldCharType="end"/>
             </w:r>
@@ -7699,7 +7492,47 @@
       </w:r>
       <w:bookmarkEnd w:id="30"/>
     </w:p>
-    <w:p/>
+    <w:p>
+      <w:pPr>
+        <w:ind w:left="720"/>
+      </w:pPr>
+      <w:r>
+        <w:t>1. An interactive website learning resource that provides exercises, questions and additional links</w:t>
+      </w:r>
+    </w:p>
+    <w:p>
+      <w:pPr>
+        <w:ind w:left="1440"/>
+      </w:pPr>
+      <w:r>
+        <w:t xml:space="preserve">-  This solution is quite </w:t>
+      </w:r>
+      <w:r>
+        <w:t>similar to</w:t>
+      </w:r>
+      <w:r>
+        <w:t xml:space="preserve"> the current solution, with the addition of extra interactive elements</w:t>
+      </w:r>
+      <w:r>
+        <w:t xml:space="preserve"> to benefit mark. This is potentially a good thing because it increases familiarity with the program format – by extension increasing fluidity.</w:t>
+      </w:r>
+    </w:p>
+    <w:p>
+      <w:pPr>
+        <w:ind w:left="1440"/>
+      </w:pPr>
+      <w:r>
+        <w:t>- An advantage of having a web implementation is that no programs need to be installed natively, freeing memory and potentially increasing program reach and access by having a very vast distribution network. This would mean that it would be very easy for other people to find and use the program.</w:t>
+      </w:r>
+      <w:r>
+        <w:br/>
+        <w:t>- A disadvantage of web distribution is that using the system is reliant on a stable internet connection. This potentially limits the amount of people that could use the system and the times that they could use it. This may be inconvenient and put people off using the system</w:t>
+      </w:r>
+      <w:r>
+        <w:br/>
+        <w:t xml:space="preserve">- A central server would have to be introduced which would </w:t>
+      </w:r>
+    </w:p>
     <w:p>
       <w:pPr>
         <w:pStyle w:val="Heading2"/>
@@ -9836,6 +9669,766 @@
           </w:p>
         </w:tc>
       </w:tr>
+      <w:tr>
+        <w:tc>
+          <w:tcPr>
+            <w:tcW w:w="4679" w:type="dxa"/>
+          </w:tcPr>
+          <w:p>
+            <w:r>
+              <w:t>^([a-</w:t>
+            </w:r>
+            <w:proofErr w:type="spellStart"/>
+            <w:r>
+              <w:t>zA</w:t>
+            </w:r>
+            <w:proofErr w:type="spellEnd"/>
+            <w:r>
+              <w:t>-Z]+:)|(:[a-</w:t>
+            </w:r>
+            <w:proofErr w:type="spellStart"/>
+            <w:r>
+              <w:t>zA</w:t>
+            </w:r>
+            <w:proofErr w:type="spellEnd"/>
+            <w:r>
+              <w:t>-Z]+:)</w:t>
+            </w:r>
+          </w:p>
+        </w:tc>
+        <w:tc>
+          <w:tcPr>
+            <w:tcW w:w="2977" w:type="dxa"/>
+          </w:tcPr>
+          <w:p>
+            <w:pPr>
+              <w:rPr>
+                <w:b/>
+                <w:bCs/>
+              </w:rPr>
+            </w:pPr>
+            <w:r>
+              <w:rPr>
+                <w:b/>
+                <w:bCs/>
+              </w:rPr>
+              <w:t>SUPPLIMENT SYNTAX</w:t>
+            </w:r>
+          </w:p>
+          <w:p>
+            <w:pPr>
+              <w:rPr>
+                <w:b/>
+                <w:bCs/>
+              </w:rPr>
+            </w:pPr>
+          </w:p>
+          <w:p>
+            <w:pPr>
+              <w:spacing w:line="240" w:lineRule="auto"/>
+            </w:pPr>
+            <w:r>
+              <w:rPr>
+                <w:b/>
+                <w:bCs/>
+              </w:rPr>
+              <w:t>^</w:t>
+            </w:r>
+            <w:r>
+              <w:t xml:space="preserve"> </w:t>
+            </w:r>
+            <w:r>
+              <w:t xml:space="preserve"> - </w:t>
+            </w:r>
+            <w:r>
+              <w:t>asserts position at start of a line</w:t>
+            </w:r>
+          </w:p>
+          <w:p>
+            <w:pPr>
+              <w:spacing w:line="240" w:lineRule="auto"/>
+            </w:pPr>
+            <w:r>
+              <w:rPr>
+                <w:b/>
+                <w:bCs/>
+              </w:rPr>
+              <w:lastRenderedPageBreak/>
+              <w:t>:</w:t>
+            </w:r>
+            <w:r>
+              <w:t xml:space="preserve"> </w:t>
+            </w:r>
+            <w:r>
+              <w:t xml:space="preserve">- </w:t>
+            </w:r>
+            <w:r>
+              <w:t xml:space="preserve">matches the character </w:t>
+            </w:r>
+            <w:r>
+              <w:t>“</w:t>
+            </w:r>
+            <w:r>
+              <w:t>:</w:t>
+            </w:r>
+            <w:r>
+              <w:t>”</w:t>
+            </w:r>
+            <w:r>
+              <w:t xml:space="preserve"> </w:t>
+            </w:r>
+          </w:p>
+          <w:p>
+            <w:pPr>
+              <w:spacing w:line="240" w:lineRule="auto"/>
+            </w:pPr>
+          </w:p>
+          <w:p>
+            <w:r>
+              <w:rPr>
+                <w:b/>
+                <w:bCs/>
+              </w:rPr>
+              <w:t>+</w:t>
+            </w:r>
+            <w:r>
+              <w:t xml:space="preserve"> </w:t>
+            </w:r>
+            <w:r>
+              <w:t xml:space="preserve">- </w:t>
+            </w:r>
+            <w:r>
+              <w:t>matches the previous token between one and unlimited times</w:t>
+            </w:r>
+          </w:p>
+        </w:tc>
+        <w:tc>
+          <w:tcPr>
+            <w:tcW w:w="1984" w:type="dxa"/>
+          </w:tcPr>
+          <w:p>
+            <w:pPr>
+              <w:spacing w:line="240" w:lineRule="auto"/>
+            </w:pPr>
+            <w:r>
+              <w:lastRenderedPageBreak/>
+              <w:t>test</w:t>
+            </w:r>
+          </w:p>
+          <w:p>
+            <w:pPr>
+              <w:spacing w:line="240" w:lineRule="auto"/>
+            </w:pPr>
+            <w:r>
+              <w:t>test:</w:t>
+            </w:r>
+          </w:p>
+          <w:p>
+            <w:pPr>
+              <w:spacing w:line="240" w:lineRule="auto"/>
+            </w:pPr>
+            <w:r>
+              <w:t>:test:</w:t>
+            </w:r>
+          </w:p>
+          <w:p>
+            <w:pPr>
+              <w:spacing w:line="240" w:lineRule="auto"/>
+            </w:pPr>
+            <w:r>
+              <w:t>:</w:t>
+            </w:r>
+          </w:p>
+          <w:p>
+            <w:pPr>
+              <w:spacing w:line="240" w:lineRule="auto"/>
+            </w:pPr>
+            <w:r>
+              <w:lastRenderedPageBreak/>
+              <w:t>::</w:t>
+            </w:r>
+          </w:p>
+          <w:p>
+            <w:pPr>
+              <w:spacing w:line="240" w:lineRule="auto"/>
+            </w:pPr>
+            <w:r>
+              <w:t xml:space="preserve"> test:</w:t>
+            </w:r>
+          </w:p>
+          <w:p>
+            <w:r>
+              <w:t xml:space="preserve"> :test:</w:t>
+            </w:r>
+          </w:p>
+        </w:tc>
+        <w:tc>
+          <w:tcPr>
+            <w:tcW w:w="1701" w:type="dxa"/>
+          </w:tcPr>
+          <w:p>
+            <w:r>
+              <w:lastRenderedPageBreak/>
+              <w:t>No (</w:t>
+            </w:r>
+            <w:r>
+              <w:rPr>
+                <w:color w:val="00B050"/>
+              </w:rPr>
+              <w:t>Pass</w:t>
+            </w:r>
+            <w:r>
+              <w:t>)</w:t>
+            </w:r>
+          </w:p>
+          <w:p>
+            <w:r>
+              <w:t>Yes (</w:t>
+            </w:r>
+            <w:r>
+              <w:rPr>
+                <w:color w:val="00B050"/>
+              </w:rPr>
+              <w:t>Pass</w:t>
+            </w:r>
+            <w:r>
+              <w:t>)</w:t>
+            </w:r>
+            <w:r>
+              <w:br/>
+              <w:t>Yes (</w:t>
+            </w:r>
+            <w:r>
+              <w:rPr>
+                <w:color w:val="00B050"/>
+              </w:rPr>
+              <w:t>Pass</w:t>
+            </w:r>
+            <w:r>
+              <w:t>)</w:t>
+            </w:r>
+            <w:r>
+              <w:br/>
+              <w:t>No (</w:t>
+            </w:r>
+            <w:r>
+              <w:rPr>
+                <w:color w:val="00B050"/>
+              </w:rPr>
+              <w:t>Pass</w:t>
+            </w:r>
+            <w:r>
+              <w:t>)</w:t>
+            </w:r>
+            <w:r>
+              <w:br/>
+            </w:r>
+            <w:r>
+              <w:lastRenderedPageBreak/>
+              <w:t>No (</w:t>
+            </w:r>
+            <w:r>
+              <w:rPr>
+                <w:color w:val="00B050"/>
+              </w:rPr>
+              <w:t>Pass</w:t>
+            </w:r>
+            <w:r>
+              <w:t>)</w:t>
+            </w:r>
+            <w:r>
+              <w:br/>
+              <w:t>No (</w:t>
+            </w:r>
+            <w:r>
+              <w:rPr>
+                <w:color w:val="00B050"/>
+              </w:rPr>
+              <w:t>Pass</w:t>
+            </w:r>
+            <w:r>
+              <w:t>)</w:t>
+            </w:r>
+            <w:r>
+              <w:br/>
+              <w:t>Yes (</w:t>
+            </w:r>
+            <w:r>
+              <w:rPr>
+                <w:color w:val="00B050"/>
+              </w:rPr>
+              <w:t>Pass</w:t>
+            </w:r>
+            <w:r>
+              <w:t>)</w:t>
+            </w:r>
+          </w:p>
+        </w:tc>
+      </w:tr>
+      <w:tr>
+        <w:tc>
+          <w:tcPr>
+            <w:tcW w:w="4679" w:type="dxa"/>
+          </w:tcPr>
+          <w:p>
+            <w:r>
+              <w:t>[a-</w:t>
+            </w:r>
+            <w:proofErr w:type="spellStart"/>
+            <w:r>
+              <w:t>zA</w:t>
+            </w:r>
+            <w:proofErr w:type="spellEnd"/>
+            <w:r>
+              <w:t>-Z_]\w*\([a-</w:t>
+            </w:r>
+            <w:proofErr w:type="spellStart"/>
+            <w:r>
+              <w:t>zA</w:t>
+            </w:r>
+            <w:proofErr w:type="spellEnd"/>
+            <w:r>
+              <w:t>-Z_]\w*\)</w:t>
+            </w:r>
+          </w:p>
+        </w:tc>
+        <w:tc>
+          <w:tcPr>
+            <w:tcW w:w="2977" w:type="dxa"/>
+          </w:tcPr>
+          <w:p>
+            <w:pPr>
+              <w:rPr>
+                <w:b/>
+                <w:bCs/>
+              </w:rPr>
+            </w:pPr>
+            <w:r>
+              <w:rPr>
+                <w:b/>
+                <w:bCs/>
+              </w:rPr>
+              <w:t>OBJECT SYNTAX</w:t>
+            </w:r>
+          </w:p>
+          <w:p>
+            <w:pPr>
+              <w:rPr>
+                <w:b/>
+                <w:bCs/>
+              </w:rPr>
+            </w:pPr>
+          </w:p>
+          <w:p>
+            <w:r>
+              <w:rPr>
+                <w:b/>
+                <w:bCs/>
+              </w:rPr>
+              <w:t>\</w:t>
+            </w:r>
+            <w:r>
+              <w:rPr>
+                <w:b/>
+                <w:bCs/>
+              </w:rPr>
+              <w:t>w</w:t>
+            </w:r>
+            <w:r>
+              <w:t xml:space="preserve"> -</w:t>
+            </w:r>
+            <w:r>
+              <w:t xml:space="preserve"> matches a </w:t>
+            </w:r>
+            <w:r>
+              <w:t>word character</w:t>
+            </w:r>
+            <w:r>
+              <w:t>.</w:t>
+            </w:r>
+          </w:p>
+          <w:p>
+            <w:pPr>
+              <w:rPr>
+                <w:b/>
+                <w:bCs/>
+              </w:rPr>
+            </w:pPr>
+          </w:p>
+        </w:tc>
+        <w:tc>
+          <w:tcPr>
+            <w:tcW w:w="1984" w:type="dxa"/>
+          </w:tcPr>
+          <w:p>
+            <w:pPr>
+              <w:spacing w:line="240" w:lineRule="auto"/>
+            </w:pPr>
+            <w:r>
+              <w:t>test</w:t>
+            </w:r>
+          </w:p>
+          <w:p>
+            <w:pPr>
+              <w:spacing w:line="240" w:lineRule="auto"/>
+            </w:pPr>
+            <w:r>
+              <w:t>test()</w:t>
+            </w:r>
+          </w:p>
+          <w:p>
+            <w:pPr>
+              <w:spacing w:line="240" w:lineRule="auto"/>
+            </w:pPr>
+            <w:r>
+              <w:t>test(a)</w:t>
+            </w:r>
+          </w:p>
+          <w:p>
+            <w:pPr>
+              <w:spacing w:line="240" w:lineRule="auto"/>
+            </w:pPr>
+            <w:r>
+              <w:t>test(a )</w:t>
+            </w:r>
+          </w:p>
+          <w:p>
+            <w:pPr>
+              <w:spacing w:line="240" w:lineRule="auto"/>
+            </w:pPr>
+            <w:r>
+              <w:t>test (a)</w:t>
+            </w:r>
+          </w:p>
+          <w:p>
+            <w:pPr>
+              <w:spacing w:line="240" w:lineRule="auto"/>
+            </w:pPr>
+            <w:r>
+              <w:t xml:space="preserve"> test(a)</w:t>
+            </w:r>
+          </w:p>
+          <w:p>
+            <w:pPr>
+              <w:spacing w:line="240" w:lineRule="auto"/>
+            </w:pPr>
+            <w:r>
+              <w:t>test(_)</w:t>
+            </w:r>
+          </w:p>
+          <w:p>
+            <w:r>
+              <w:t>test(%)</w:t>
+            </w:r>
+            <w:r>
+              <w:br/>
+              <w:t>test(a a)</w:t>
+            </w:r>
+          </w:p>
+        </w:tc>
+        <w:tc>
+          <w:tcPr>
+            <w:tcW w:w="1701" w:type="dxa"/>
+          </w:tcPr>
+          <w:p>
+            <w:r>
+              <w:t>No (</w:t>
+            </w:r>
+            <w:r>
+              <w:rPr>
+                <w:color w:val="00B050"/>
+              </w:rPr>
+              <w:t>Pass</w:t>
+            </w:r>
+            <w:r>
+              <w:t>)</w:t>
+            </w:r>
+            <w:r>
+              <w:br/>
+              <w:t>No (</w:t>
+            </w:r>
+            <w:r>
+              <w:rPr>
+                <w:color w:val="FF0000"/>
+              </w:rPr>
+              <w:t>Fail</w:t>
+            </w:r>
+            <w:r>
+              <w:t>)</w:t>
+            </w:r>
+            <w:r>
+              <w:br/>
+              <w:t>Yes (</w:t>
+            </w:r>
+            <w:r>
+              <w:rPr>
+                <w:color w:val="00B050"/>
+              </w:rPr>
+              <w:t>Pass</w:t>
+            </w:r>
+            <w:r>
+              <w:t>)</w:t>
+            </w:r>
+            <w:r>
+              <w:br/>
+              <w:t>No (</w:t>
+            </w:r>
+            <w:r>
+              <w:rPr>
+                <w:color w:val="00B050"/>
+              </w:rPr>
+              <w:t>Pass</w:t>
+            </w:r>
+            <w:r>
+              <w:t>)</w:t>
+            </w:r>
+            <w:r>
+              <w:br/>
+              <w:t>No (</w:t>
+            </w:r>
+            <w:r>
+              <w:rPr>
+                <w:color w:val="00B050"/>
+              </w:rPr>
+              <w:t>Pass</w:t>
+            </w:r>
+            <w:r>
+              <w:t>)</w:t>
+            </w:r>
+            <w:r>
+              <w:br/>
+              <w:t>Yes (</w:t>
+            </w:r>
+            <w:r>
+              <w:rPr>
+                <w:color w:val="00B050"/>
+              </w:rPr>
+              <w:t>Pass</w:t>
+            </w:r>
+            <w:r>
+              <w:t>)</w:t>
+            </w:r>
+          </w:p>
+          <w:p>
+            <w:r>
+              <w:t>Yes (</w:t>
+            </w:r>
+            <w:r>
+              <w:rPr>
+                <w:color w:val="00B050"/>
+              </w:rPr>
+              <w:t>Pass</w:t>
+            </w:r>
+            <w:r>
+              <w:t>)</w:t>
+            </w:r>
+          </w:p>
+          <w:p>
+            <w:r>
+              <w:t>No (</w:t>
+            </w:r>
+            <w:r>
+              <w:rPr>
+                <w:color w:val="00B050"/>
+              </w:rPr>
+              <w:t>Pass</w:t>
+            </w:r>
+            <w:r>
+              <w:t>)</w:t>
+            </w:r>
+            <w:r>
+              <w:br/>
+              <w:t>No (</w:t>
+            </w:r>
+            <w:r>
+              <w:rPr>
+                <w:color w:val="00B050"/>
+              </w:rPr>
+              <w:t>Pass</w:t>
+            </w:r>
+            <w:r>
+              <w:t>)</w:t>
+            </w:r>
+          </w:p>
+        </w:tc>
+      </w:tr>
+      <w:tr>
+        <w:tc>
+          <w:tcPr>
+            <w:tcW w:w="4679" w:type="dxa"/>
+          </w:tcPr>
+          <w:p>
+            <w:r>
+              <w:t>[0-9]+(\.[0-9]+)?</w:t>
+            </w:r>
+          </w:p>
+        </w:tc>
+        <w:tc>
+          <w:tcPr>
+            <w:tcW w:w="2977" w:type="dxa"/>
+          </w:tcPr>
+          <w:p>
+            <w:pPr>
+              <w:rPr>
+                <w:b/>
+                <w:bCs/>
+              </w:rPr>
+            </w:pPr>
+            <w:r>
+              <w:rPr>
+                <w:b/>
+                <w:bCs/>
+              </w:rPr>
+              <w:t>DIGIT SYNTAX</w:t>
+            </w:r>
+            <w:r>
+              <w:rPr>
+                <w:b/>
+                <w:bCs/>
+              </w:rPr>
+              <w:br/>
+            </w:r>
+            <w:r>
+              <w:rPr>
+                <w:b/>
+                <w:bCs/>
+              </w:rPr>
+              <w:br/>
+            </w:r>
+            <w:r>
+              <w:rPr>
+                <w:b/>
+                <w:bCs/>
+              </w:rPr>
+              <w:t>? </w:t>
+            </w:r>
+            <w:r>
+              <w:rPr>
+                <w:b/>
+                <w:bCs/>
+              </w:rPr>
+              <w:t xml:space="preserve"> - </w:t>
+            </w:r>
+            <w:r>
+              <w:t>matches the previous token between zero and one times</w:t>
+            </w:r>
+          </w:p>
+        </w:tc>
+        <w:tc>
+          <w:tcPr>
+            <w:tcW w:w="1984" w:type="dxa"/>
+          </w:tcPr>
+          <w:p>
+            <w:pPr>
+              <w:spacing w:line="240" w:lineRule="auto"/>
+            </w:pPr>
+            <w:r>
+              <w:t>0</w:t>
+            </w:r>
+          </w:p>
+          <w:p>
+            <w:pPr>
+              <w:spacing w:line="240" w:lineRule="auto"/>
+            </w:pPr>
+            <w:r>
+              <w:t>10</w:t>
+            </w:r>
+          </w:p>
+          <w:p>
+            <w:pPr>
+              <w:spacing w:line="240" w:lineRule="auto"/>
+            </w:pPr>
+            <w:r>
+              <w:t>10.1</w:t>
+            </w:r>
+          </w:p>
+          <w:p>
+            <w:pPr>
+              <w:spacing w:line="240" w:lineRule="auto"/>
+            </w:pPr>
+            <w:r>
+              <w:t>10.</w:t>
+            </w:r>
+          </w:p>
+          <w:p>
+            <w:r>
+              <w:t>10.0.10</w:t>
+            </w:r>
+          </w:p>
+        </w:tc>
+        <w:tc>
+          <w:tcPr>
+            <w:tcW w:w="1701" w:type="dxa"/>
+          </w:tcPr>
+          <w:p>
+            <w:r>
+              <w:t>Yes (</w:t>
+            </w:r>
+            <w:r>
+              <w:rPr>
+                <w:color w:val="00B050"/>
+              </w:rPr>
+              <w:t>Pass</w:t>
+            </w:r>
+            <w:r>
+              <w:t>)</w:t>
+            </w:r>
+            <w:r>
+              <w:br/>
+              <w:t>Yes (</w:t>
+            </w:r>
+            <w:r>
+              <w:rPr>
+                <w:color w:val="00B050"/>
+              </w:rPr>
+              <w:t>Pass</w:t>
+            </w:r>
+            <w:r>
+              <w:t>)</w:t>
+            </w:r>
+          </w:p>
+          <w:p>
+            <w:r>
+              <w:t>Yes (</w:t>
+            </w:r>
+            <w:r>
+              <w:rPr>
+                <w:color w:val="00B050"/>
+              </w:rPr>
+              <w:t>Pass</w:t>
+            </w:r>
+            <w:r>
+              <w:t>)</w:t>
+            </w:r>
+            <w:r>
+              <w:br/>
+              <w:t>Yes (</w:t>
+            </w:r>
+            <w:r>
+              <w:rPr>
+                <w:color w:val="00B050"/>
+              </w:rPr>
+              <w:t>Pass</w:t>
+            </w:r>
+            <w:r>
+              <w:t>)</w:t>
+            </w:r>
+            <w:r>
+              <w:br/>
+              <w:t>Yes (</w:t>
+            </w:r>
+            <w:r>
+              <w:rPr>
+                <w:color w:val="FF0000"/>
+              </w:rPr>
+              <w:t>Fail</w:t>
+            </w:r>
+            <w:r>
+              <w:t>)</w:t>
+            </w:r>
+          </w:p>
+        </w:tc>
+      </w:tr>
     </w:tbl>
     <w:p/>
     <w:p>
@@ -9852,7 +10445,6 @@
           <w:b/>
           <w:u w:val="single"/>
         </w:rPr>
-        <w:lastRenderedPageBreak/>
         <w:t>SQL injection and system security</w:t>
       </w:r>
       <w:bookmarkEnd w:id="44"/>
@@ -10037,12 +10629,13 @@
         <w:rPr>
           <w:b/>
         </w:rPr>
-        <w:lastRenderedPageBreak/>
         <w:t>Algorithm research</w:t>
       </w:r>
       <w:bookmarkEnd w:id="46"/>
-      <w:r>
-        <w:br/>
+    </w:p>
+    <w:p>
+      <w:r>
+        <w:t>Algorithm research was vital to producing a solution that fit mark as well as being the most effective tool for learning. During my research, I drew on knowledge of algorithms that I had studied in education as well as those that go beyond the curriculum to help me create an efficient project. I explored both quantum and classical algorithms to set my project apart.</w:t>
       </w:r>
     </w:p>
     <w:p>
@@ -10192,7 +10785,13 @@
         <w:rPr>
           <w:bCs/>
         </w:rPr>
-        <w:t xml:space="preserve"> steps.</w:t>
+        <w:t xml:space="preserve"> steps</w:t>
+      </w:r>
+      <w:r>
+        <w:rPr>
+          <w:bCs/>
+        </w:rPr>
+        <w:t xml:space="preserve"> for an unsorted array.</w:t>
       </w:r>
     </w:p>
     <w:p>
@@ -10447,9 +11046,8 @@
         <w:rPr>
           <w:noProof/>
         </w:rPr>
-        <w:lastRenderedPageBreak/>
         <w:drawing>
-          <wp:inline distT="0" distB="0" distL="0" distR="0" wp14:anchorId="279AEC9A" wp14:editId="49501953">
+          <wp:inline distT="0" distB="0" distL="0" distR="0" wp14:anchorId="279AEC9A" wp14:editId="44AF768C">
             <wp:extent cx="5943600" cy="3068955"/>
             <wp:effectExtent l="0" t="0" r="0" b="0"/>
             <wp:docPr id="833837508" name="Picture 833837508" descr="A screenshot of a computer program&#10;&#10;Description automatically generated"/>
@@ -10681,6 +11279,7 @@
     </w:p>
     <w:p>
       <w:r>
+        <w:lastRenderedPageBreak/>
         <w:t>For parsing data and commands taken via user i</w:t>
       </w:r>
       <w:r>
@@ -10785,20 +11384,19 @@
         <w:t xml:space="preserve">traversal algorithms to function. </w:t>
       </w:r>
     </w:p>
-    <w:p/>
     <w:p>
       <w:r>
         <w:rPr>
           <w:noProof/>
         </w:rPr>
         <w:drawing>
-          <wp:anchor distT="0" distB="0" distL="114300" distR="114300" simplePos="0" relativeHeight="251658256" behindDoc="1" locked="0" layoutInCell="1" allowOverlap="1" wp14:anchorId="63223A88" wp14:editId="376BE0D7">
+          <wp:anchor distT="0" distB="0" distL="114300" distR="114300" simplePos="0" relativeHeight="251658256" behindDoc="1" locked="0" layoutInCell="1" allowOverlap="1" wp14:anchorId="63223A88" wp14:editId="3FAEFA8B">
             <wp:simplePos x="0" y="0"/>
             <wp:positionH relativeFrom="margin">
-              <wp:align>center</wp:align>
+              <wp:posOffset>295275</wp:posOffset>
             </wp:positionH>
             <wp:positionV relativeFrom="paragraph">
-              <wp:posOffset>-86995</wp:posOffset>
+              <wp:posOffset>68580</wp:posOffset>
             </wp:positionV>
             <wp:extent cx="5114925" cy="1290955"/>
             <wp:effectExtent l="0" t="0" r="9525" b="4445"/>
@@ -10863,6 +11461,18 @@
         </w:drawing>
       </w:r>
     </w:p>
+    <w:p/>
+    <w:p/>
+    <w:p/>
+    <w:p/>
+    <w:p/>
+    <w:p/>
+    <w:p/>
+    <w:p>
+      <w:r>
+        <w:t>As of such, I had to research various different traversal algorithms including the most common in/pre/post order methods.</w:t>
+      </w:r>
+    </w:p>
     <w:p>
       <w:pPr>
         <w:pStyle w:val="Heading2"/>
@@ -10875,7 +11485,6 @@
         <w:rPr>
           <w:b/>
         </w:rPr>
-        <w:lastRenderedPageBreak/>
         <w:t>Algorithm Design</w:t>
       </w:r>
       <w:bookmarkEnd w:id="49"/>
@@ -11157,6 +11766,7 @@
         <w:rPr>
           <w:noProof/>
         </w:rPr>
+        <w:lastRenderedPageBreak/>
         <w:drawing>
           <wp:anchor distT="0" distB="0" distL="114300" distR="114300" simplePos="0" relativeHeight="251658254" behindDoc="1" locked="0" layoutInCell="1" allowOverlap="1" wp14:anchorId="613511AB" wp14:editId="5D8F86B3">
             <wp:simplePos x="0" y="0"/>
@@ -11867,7 +12477,6 @@
     </w:p>
     <w:p>
       <w:r>
-        <w:lastRenderedPageBreak/>
         <w:t>            </w:t>
       </w:r>
       <w:r>
@@ -12308,6 +12917,7 @@
     </w:p>
     <w:p>
       <w:r>
+        <w:lastRenderedPageBreak/>
         <w:t>        </w:t>
       </w:r>
       <w:r>
@@ -12768,7 +13378,7 @@
               </wp:anchor>
             </w:drawing>
           </mc:Choice>
-          <mc:Fallback xmlns:a14="http://schemas.microsoft.com/office/drawing/2010/main" xmlns:pic="http://schemas.openxmlformats.org/drawingml/2006/picture" xmlns:a="http://schemas.openxmlformats.org/drawingml/2006/main">
+          <mc:Fallback xmlns:a="http://schemas.openxmlformats.org/drawingml/2006/main" xmlns:pic="http://schemas.openxmlformats.org/drawingml/2006/picture" xmlns:a14="http://schemas.microsoft.com/office/drawing/2010/main">
             <w:pict w14:anchorId="229F6274">
               <v:shapetype id="_x0000_t32" coordsize="21600,21600" o:oned="t" filled="f" o:spt="32" path="m,l21600,21600e" w14:anchorId="713A88B0">
                 <v:path fillok="f" arrowok="t" o:connecttype="none"/>
@@ -12962,7 +13572,7 @@
               </wp:anchor>
             </w:drawing>
           </mc:Choice>
-          <mc:Fallback xmlns:a14="http://schemas.microsoft.com/office/drawing/2010/main" xmlns:pic="http://schemas.openxmlformats.org/drawingml/2006/picture" xmlns:a="http://schemas.openxmlformats.org/drawingml/2006/main">
+          <mc:Fallback xmlns:a="http://schemas.openxmlformats.org/drawingml/2006/main" xmlns:pic="http://schemas.openxmlformats.org/drawingml/2006/picture" xmlns:a14="http://schemas.microsoft.com/office/drawing/2010/main">
             <w:pict w14:anchorId="0E7719EE">
               <v:shape id="Straight Arrow Connector 1" style="position:absolute;margin-left:207pt;margin-top:69.95pt;width:31.5pt;height:.5pt;flip:y;z-index:251663365;visibility:visible;mso-wrap-style:square;mso-wrap-distance-left:9pt;mso-wrap-distance-top:0;mso-wrap-distance-right:9pt;mso-wrap-distance-bottom:0;mso-position-horizontal:absolute;mso-position-horizontal-relative:text;mso-position-vertical:absolute;mso-position-vertical-relative:text" o:spid="_x0000_s1026" strokecolor="#4f81bd [3204]" strokeweight="2pt" type="#_x0000_t32" o:gfxdata="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" w14:anchorId="3F3A7C5D">
                 <v:stroke endarrow="block"/>
@@ -13243,7 +13853,7 @@
               </wp:anchor>
             </w:drawing>
           </mc:Choice>
-          <mc:Fallback xmlns:a14="http://schemas.microsoft.com/office/drawing/2010/main" xmlns:pic="http://schemas.openxmlformats.org/drawingml/2006/picture" xmlns:a="http://schemas.openxmlformats.org/drawingml/2006/main">
+          <mc:Fallback xmlns:a="http://schemas.openxmlformats.org/drawingml/2006/main" xmlns:pic="http://schemas.openxmlformats.org/drawingml/2006/picture" xmlns:a14="http://schemas.microsoft.com/office/drawing/2010/main">
             <w:pict w14:anchorId="56FC699C">
               <v:shape id="Straight Arrow Connector 1" style="position:absolute;margin-left:201pt;margin-top:11.85pt;width:31.5pt;height:.5pt;flip:y;z-index:251667461;visibility:visible;mso-wrap-style:square;mso-wrap-distance-left:9pt;mso-wrap-distance-top:0;mso-wrap-distance-right:9pt;mso-wrap-distance-bottom:0;mso-position-horizontal:absolute;mso-position-horizontal-relative:text;mso-position-vertical:absolute;mso-position-vertical-relative:text" o:spid="_x0000_s1026" strokecolor="#4f81bd [3204]" strokeweight="2pt" type="#_x0000_t32" o:gfxdata="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" w14:anchorId="1968876B">
                 <v:stroke endarrow="block"/>
@@ -17102,7 +17712,7 @@
         </w:rPr>
         <w:lastRenderedPageBreak/>
         <w:drawing>
-          <wp:inline distT="0" distB="0" distL="0" distR="0" wp14:anchorId="4F9D47F7" wp14:editId="72E15393">
+          <wp:inline distT="0" distB="0" distL="0" distR="0" wp14:anchorId="4F9D47F7" wp14:editId="00EAA458">
             <wp:extent cx="5943600" cy="2345690"/>
             <wp:effectExtent l="0" t="0" r="0" b="0"/>
             <wp:docPr id="489594477" name="Picture 489594477" descr="A white background with text&#10;&#10;Description automatically generated"/>
@@ -17174,7 +17784,7 @@
           <w:noProof/>
         </w:rPr>
         <w:drawing>
-          <wp:inline distT="0" distB="0" distL="0" distR="0" wp14:anchorId="4E3C7421" wp14:editId="718E15A5">
+          <wp:inline distT="0" distB="0" distL="0" distR="0" wp14:anchorId="4E3C7421" wp14:editId="4277970D">
             <wp:extent cx="3523316" cy="3657600"/>
             <wp:effectExtent l="0" t="0" r="1270" b="0"/>
             <wp:docPr id="430828632" name="Picture 430828632" descr="A screenshot of a computer program&#10;&#10;Description automatically generated"/>
@@ -17361,7 +17971,7 @@
           <w:noProof/>
         </w:rPr>
         <w:drawing>
-          <wp:inline distT="0" distB="0" distL="0" distR="0" wp14:anchorId="66F52AD6" wp14:editId="218E7793">
+          <wp:inline distT="0" distB="0" distL="0" distR="0" wp14:anchorId="66F52AD6" wp14:editId="3DC4D04B">
             <wp:extent cx="2598305" cy="1955800"/>
             <wp:effectExtent l="0" t="0" r="0" b="6350"/>
             <wp:docPr id="1512286784" name="Picture 1512286784" descr="A computer screen shot of a program&#10;&#10;Description automatically generated"/>
@@ -19504,7 +20114,6 @@
   <w:style w:type="character" w:default="1" w:styleId="DefaultParagraphFont">
     <w:name w:val="Default Paragraph Font"/>
     <w:uiPriority w:val="1"/>
-    <w:semiHidden/>
     <w:unhideWhenUsed/>
   </w:style>
   <w:style w:type="table" w:default="1" w:styleId="TableNormal">
@@ -19680,11 +20289,18 @@
     <w:autoRedefine/>
     <w:uiPriority w:val="39"/>
     <w:unhideWhenUsed/>
-    <w:rsid w:val="008F7E72"/>
+    <w:rsid w:val="00006F2C"/>
     <w:pPr>
+      <w:tabs>
+        <w:tab w:val="right" w:pos="9350"/>
+      </w:tabs>
       <w:spacing w:after="100"/>
       <w:ind w:left="220"/>
     </w:pPr>
+    <w:rPr>
+      <w:b/>
+      <w:noProof/>
+    </w:rPr>
   </w:style>
   <w:style w:type="paragraph" w:styleId="TOC3">
     <w:name w:val="toc 3"/>

</xml_diff>

<commit_message>
Lots of work on database
womp*2
</commit_message>
<xml_diff>
--- a/18133 5514 Piercy Tom (1).docx
+++ b/18133 5514 Piercy Tom (1).docx
@@ -1264,7 +1264,6 @@
               <w:rFonts w:asciiTheme="minorHAnsi" w:eastAsiaTheme="minorEastAsia" w:hAnsiTheme="minorHAnsi" w:cstheme="minorBidi"/>
               <w:b w:val="0"/>
               <w:kern w:val="2"/>
-              <w:highlight w:val="yellow"/>
               <w14:ligatures w14:val="standardContextual"/>
             </w:rPr>
           </w:pPr>
@@ -1272,55 +1271,47 @@
             <w:r>
               <w:rPr>
                 <w:rStyle w:val="Hyperlink"/>
-                <w:highlight w:val="yellow"/>
               </w:rPr>
               <w:t>Database design</w:t>
             </w:r>
             <w:r>
               <w:rPr>
                 <w:webHidden/>
-                <w:highlight w:val="yellow"/>
               </w:rPr>
               <w:tab/>
             </w:r>
             <w:r>
               <w:rPr>
                 <w:webHidden/>
-                <w:highlight w:val="yellow"/>
               </w:rPr>
               <w:fldChar w:fldCharType="begin"/>
             </w:r>
             <w:r>
               <w:rPr>
                 <w:webHidden/>
-                <w:highlight w:val="yellow"/>
               </w:rPr>
               <w:instrText xml:space="preserve"> PAGEREF _Toc154049823 \h </w:instrText>
             </w:r>
             <w:r>
               <w:rPr>
                 <w:webHidden/>
-                <w:highlight w:val="yellow"/>
-              </w:rPr>
-            </w:r>
-            <w:r>
-              <w:rPr>
-                <w:webHidden/>
-                <w:highlight w:val="yellow"/>
+              </w:rPr>
+            </w:r>
+            <w:r>
+              <w:rPr>
+                <w:webHidden/>
               </w:rPr>
               <w:fldChar w:fldCharType="separate"/>
             </w:r>
             <w:r>
               <w:rPr>
                 <w:webHidden/>
-                <w:highlight w:val="yellow"/>
               </w:rPr>
               <w:t>17</w:t>
             </w:r>
             <w:r>
               <w:rPr>
                 <w:webHidden/>
-                <w:highlight w:val="yellow"/>
               </w:rPr>
               <w:fldChar w:fldCharType="end"/>
             </w:r>
@@ -1345,7 +1336,6 @@
                 <w:rStyle w:val="Hyperlink"/>
                 <w:b/>
                 <w:noProof/>
-                <w:highlight w:val="yellow"/>
               </w:rPr>
               <w:t>Initial solution</w:t>
             </w:r>
@@ -1353,7 +1343,6 @@
               <w:rPr>
                 <w:noProof/>
                 <w:webHidden/>
-                <w:highlight w:val="yellow"/>
               </w:rPr>
               <w:tab/>
             </w:r>
@@ -1361,7 +1350,6 @@
               <w:rPr>
                 <w:noProof/>
                 <w:webHidden/>
-                <w:highlight w:val="yellow"/>
               </w:rPr>
               <w:fldChar w:fldCharType="begin"/>
             </w:r>
@@ -1369,7 +1357,6 @@
               <w:rPr>
                 <w:noProof/>
                 <w:webHidden/>
-                <w:highlight w:val="yellow"/>
               </w:rPr>
               <w:instrText xml:space="preserve"> PAGEREF _Toc154049824 \h </w:instrText>
             </w:r>
@@ -1377,14 +1364,12 @@
               <w:rPr>
                 <w:noProof/>
                 <w:webHidden/>
-                <w:highlight w:val="yellow"/>
               </w:rPr>
             </w:r>
             <w:r>
               <w:rPr>
                 <w:noProof/>
                 <w:webHidden/>
-                <w:highlight w:val="yellow"/>
               </w:rPr>
               <w:fldChar w:fldCharType="separate"/>
             </w:r>
@@ -1392,7 +1377,6 @@
               <w:rPr>
                 <w:noProof/>
                 <w:webHidden/>
-                <w:highlight w:val="yellow"/>
               </w:rPr>
               <w:t>17</w:t>
             </w:r>
@@ -1400,7 +1384,6 @@
               <w:rPr>
                 <w:noProof/>
                 <w:webHidden/>
-                <w:highlight w:val="yellow"/>
               </w:rPr>
               <w:fldChar w:fldCharType="end"/>
             </w:r>
@@ -1425,7 +1408,6 @@
                 <w:rStyle w:val="Hyperlink"/>
                 <w:b/>
                 <w:noProof/>
-                <w:highlight w:val="magenta"/>
               </w:rPr>
               <w:t>Final solution</w:t>
             </w:r>
@@ -1433,7 +1415,6 @@
               <w:rPr>
                 <w:noProof/>
                 <w:webHidden/>
-                <w:highlight w:val="magenta"/>
               </w:rPr>
               <w:tab/>
             </w:r>
@@ -1441,7 +1422,6 @@
               <w:rPr>
                 <w:noProof/>
                 <w:webHidden/>
-                <w:highlight w:val="magenta"/>
               </w:rPr>
               <w:fldChar w:fldCharType="begin"/>
             </w:r>
@@ -1449,7 +1429,6 @@
               <w:rPr>
                 <w:noProof/>
                 <w:webHidden/>
-                <w:highlight w:val="magenta"/>
               </w:rPr>
               <w:instrText xml:space="preserve"> PAGEREF _Toc154049825 \h </w:instrText>
             </w:r>
@@ -1457,14 +1436,12 @@
               <w:rPr>
                 <w:noProof/>
                 <w:webHidden/>
-                <w:highlight w:val="magenta"/>
               </w:rPr>
             </w:r>
             <w:r>
               <w:rPr>
                 <w:noProof/>
                 <w:webHidden/>
-                <w:highlight w:val="magenta"/>
               </w:rPr>
               <w:fldChar w:fldCharType="separate"/>
             </w:r>
@@ -1472,15 +1449,13 @@
               <w:rPr>
                 <w:noProof/>
                 <w:webHidden/>
-                <w:highlight w:val="magenta"/>
-              </w:rPr>
-              <w:t>17</w:t>
+              </w:rPr>
+              <w:t>19</w:t>
             </w:r>
             <w:r>
               <w:rPr>
                 <w:noProof/>
                 <w:webHidden/>
-                <w:highlight w:val="magenta"/>
               </w:rPr>
               <w:fldChar w:fldCharType="end"/>
             </w:r>
@@ -1536,7 +1511,7 @@
               <w:rPr>
                 <w:webHidden/>
               </w:rPr>
-              <w:t>17</w:t>
+              <w:t>20</w:t>
             </w:r>
             <w:r>
               <w:rPr>
@@ -1556,55 +1531,65 @@
               <w14:ligatures w14:val="standardContextual"/>
             </w:rPr>
           </w:pPr>
-          <w:hyperlink w:anchor="_Toc154049827" w:history="1">
-            <w:r>
-              <w:rPr>
-                <w:rStyle w:val="Hyperlink"/>
-              </w:rPr>
-              <w:t>Sample of planned SQL queries</w:t>
-            </w:r>
-            <w:r>
-              <w:rPr>
-                <w:webHidden/>
-              </w:rPr>
-              <w:tab/>
-            </w:r>
-            <w:r>
-              <w:rPr>
-                <w:webHidden/>
-              </w:rPr>
-              <w:fldChar w:fldCharType="begin"/>
-            </w:r>
-            <w:r>
-              <w:rPr>
-                <w:webHidden/>
-              </w:rPr>
-              <w:instrText xml:space="preserve"> PAGEREF _Toc154049827 \h </w:instrText>
-            </w:r>
-            <w:r>
-              <w:rPr>
-                <w:webHidden/>
-              </w:rPr>
-            </w:r>
-            <w:r>
-              <w:rPr>
-                <w:webHidden/>
-              </w:rPr>
-              <w:fldChar w:fldCharType="separate"/>
-            </w:r>
-            <w:r>
-              <w:rPr>
-                <w:webHidden/>
-              </w:rPr>
-              <w:t>17</w:t>
-            </w:r>
-            <w:r>
-              <w:rPr>
-                <w:webHidden/>
-              </w:rPr>
-              <w:fldChar w:fldCharType="end"/>
-            </w:r>
-          </w:hyperlink>
+          <w:r>
+            <w:fldChar w:fldCharType="begin"/>
+          </w:r>
+          <w:r>
+            <w:instrText>HYPERLINK \l "_Toc154049827"</w:instrText>
+          </w:r>
+          <w:r>
+            <w:fldChar w:fldCharType="separate"/>
+          </w:r>
+          <w:r>
+            <w:rPr>
+              <w:rStyle w:val="Hyperlink"/>
+            </w:rPr>
+            <w:t>Sample of planned SQL queries</w:t>
+          </w:r>
+          <w:r>
+            <w:rPr>
+              <w:webHidden/>
+            </w:rPr>
+            <w:tab/>
+          </w:r>
+          <w:r>
+            <w:rPr>
+              <w:webHidden/>
+            </w:rPr>
+            <w:fldChar w:fldCharType="begin"/>
+          </w:r>
+          <w:r>
+            <w:rPr>
+              <w:webHidden/>
+            </w:rPr>
+            <w:instrText xml:space="preserve"> PAGEREF _Toc154049827 \h </w:instrText>
+          </w:r>
+          <w:r>
+            <w:rPr>
+              <w:webHidden/>
+            </w:rPr>
+          </w:r>
+          <w:r>
+            <w:rPr>
+              <w:webHidden/>
+            </w:rPr>
+            <w:fldChar w:fldCharType="separate"/>
+          </w:r>
+          <w:r>
+            <w:rPr>
+              <w:webHidden/>
+            </w:rPr>
+            <w:t>20</w:t>
+          </w:r>
+          <w:r>
+            <w:rPr>
+              <w:webHidden/>
+            </w:rPr>
+            <w:fldChar w:fldCharType="end"/>
+          </w:r>
+          <w:r>
+            <w:fldChar w:fldCharType="end"/>
+          </w:r>
         </w:p>
         <w:p>
           <w:pPr>
@@ -1616,55 +1601,65 @@
               <w14:ligatures w14:val="standardContextual"/>
             </w:rPr>
           </w:pPr>
-          <w:hyperlink w:anchor="_Toc154049828" w:history="1">
-            <w:r>
-              <w:rPr>
-                <w:rStyle w:val="Hyperlink"/>
-              </w:rPr>
-              <w:t>Validating user input</w:t>
-            </w:r>
-            <w:r>
-              <w:rPr>
-                <w:webHidden/>
-              </w:rPr>
-              <w:tab/>
-            </w:r>
-            <w:r>
-              <w:rPr>
-                <w:webHidden/>
-              </w:rPr>
-              <w:fldChar w:fldCharType="begin"/>
-            </w:r>
-            <w:r>
-              <w:rPr>
-                <w:webHidden/>
-              </w:rPr>
-              <w:instrText xml:space="preserve"> PAGEREF _Toc154049828 \h </w:instrText>
-            </w:r>
-            <w:r>
-              <w:rPr>
-                <w:webHidden/>
-              </w:rPr>
-            </w:r>
-            <w:r>
-              <w:rPr>
-                <w:webHidden/>
-              </w:rPr>
-              <w:fldChar w:fldCharType="separate"/>
-            </w:r>
-            <w:r>
-              <w:rPr>
-                <w:webHidden/>
-              </w:rPr>
-              <w:t>18</w:t>
-            </w:r>
-            <w:r>
-              <w:rPr>
-                <w:webHidden/>
-              </w:rPr>
-              <w:fldChar w:fldCharType="end"/>
-            </w:r>
-          </w:hyperlink>
+          <w:r>
+            <w:fldChar w:fldCharType="begin"/>
+          </w:r>
+          <w:r>
+            <w:instrText>HYPERLINK \l "_Toc154049828"</w:instrText>
+          </w:r>
+          <w:r>
+            <w:fldChar w:fldCharType="separate"/>
+          </w:r>
+          <w:r>
+            <w:rPr>
+              <w:rStyle w:val="Hyperlink"/>
+            </w:rPr>
+            <w:t>Validating user input</w:t>
+          </w:r>
+          <w:r>
+            <w:rPr>
+              <w:webHidden/>
+            </w:rPr>
+            <w:tab/>
+          </w:r>
+          <w:r>
+            <w:rPr>
+              <w:webHidden/>
+            </w:rPr>
+            <w:fldChar w:fldCharType="begin"/>
+          </w:r>
+          <w:r>
+            <w:rPr>
+              <w:webHidden/>
+            </w:rPr>
+            <w:instrText xml:space="preserve"> PAGEREF _Toc154049828 \h </w:instrText>
+          </w:r>
+          <w:r>
+            <w:rPr>
+              <w:webHidden/>
+            </w:rPr>
+          </w:r>
+          <w:r>
+            <w:rPr>
+              <w:webHidden/>
+            </w:rPr>
+            <w:fldChar w:fldCharType="separate"/>
+          </w:r>
+          <w:r>
+            <w:rPr>
+              <w:webHidden/>
+            </w:rPr>
+            <w:t>21</w:t>
+          </w:r>
+          <w:r>
+            <w:rPr>
+              <w:webHidden/>
+            </w:rPr>
+            <w:fldChar w:fldCharType="end"/>
+          </w:r>
+          <w:r>
+            <w:fldChar w:fldCharType="end"/>
+          </w:r>
         </w:p>
         <w:p>
           <w:pPr>
@@ -1679,64 +1674,91 @@
               <w14:ligatures w14:val="standardContextual"/>
             </w:rPr>
           </w:pPr>
-          <w:hyperlink w:anchor="_Toc154049829" w:history="1">
-            <w:r>
-              <w:rPr>
-                <w:rStyle w:val="Hyperlink"/>
-                <w:b/>
-                <w:noProof/>
-              </w:rPr>
-              <w:t>Regular expressions</w:t>
-            </w:r>
-            <w:r>
-              <w:rPr>
-                <w:noProof/>
-                <w:webHidden/>
-              </w:rPr>
-              <w:tab/>
-            </w:r>
-            <w:r>
-              <w:rPr>
-                <w:noProof/>
-                <w:webHidden/>
-              </w:rPr>
-              <w:fldChar w:fldCharType="begin"/>
-            </w:r>
-            <w:r>
-              <w:rPr>
-                <w:noProof/>
-                <w:webHidden/>
-              </w:rPr>
-              <w:instrText xml:space="preserve"> PAGEREF _Toc154049829 \h </w:instrText>
-            </w:r>
-            <w:r>
-              <w:rPr>
-                <w:noProof/>
-                <w:webHidden/>
-              </w:rPr>
-            </w:r>
-            <w:r>
-              <w:rPr>
-                <w:noProof/>
-                <w:webHidden/>
-              </w:rPr>
-              <w:fldChar w:fldCharType="separate"/>
-            </w:r>
-            <w:r>
-              <w:rPr>
-                <w:noProof/>
-                <w:webHidden/>
-              </w:rPr>
-              <w:t>18</w:t>
-            </w:r>
-            <w:r>
-              <w:rPr>
-                <w:noProof/>
-                <w:webHidden/>
-              </w:rPr>
-              <w:fldChar w:fldCharType="end"/>
-            </w:r>
-          </w:hyperlink>
+          <w:r>
+            <w:rPr>
+              <w:noProof/>
+            </w:rPr>
+            <w:fldChar w:fldCharType="begin"/>
+          </w:r>
+          <w:r>
+            <w:rPr>
+              <w:noProof/>
+            </w:rPr>
+            <w:instrText>HYPERLINK \l "_Toc154049829"</w:instrText>
+          </w:r>
+          <w:r>
+            <w:rPr>
+              <w:noProof/>
+            </w:rPr>
+          </w:r>
+          <w:r>
+            <w:rPr>
+              <w:noProof/>
+            </w:rPr>
+            <w:fldChar w:fldCharType="separate"/>
+          </w:r>
+          <w:r>
+            <w:rPr>
+              <w:rStyle w:val="Hyperlink"/>
+              <w:b/>
+              <w:noProof/>
+            </w:rPr>
+            <w:t>Regular expressions</w:t>
+          </w:r>
+          <w:r>
+            <w:rPr>
+              <w:noProof/>
+              <w:webHidden/>
+            </w:rPr>
+            <w:tab/>
+          </w:r>
+          <w:r>
+            <w:rPr>
+              <w:noProof/>
+              <w:webHidden/>
+            </w:rPr>
+            <w:fldChar w:fldCharType="begin"/>
+          </w:r>
+          <w:r>
+            <w:rPr>
+              <w:noProof/>
+              <w:webHidden/>
+            </w:rPr>
+            <w:instrText xml:space="preserve"> PAGEREF _Toc154049829 \h </w:instrText>
+          </w:r>
+          <w:r>
+            <w:rPr>
+              <w:noProof/>
+              <w:webHidden/>
+            </w:rPr>
+          </w:r>
+          <w:r>
+            <w:rPr>
+              <w:noProof/>
+              <w:webHidden/>
+            </w:rPr>
+            <w:fldChar w:fldCharType="separate"/>
+          </w:r>
+          <w:r>
+            <w:rPr>
+              <w:noProof/>
+              <w:webHidden/>
+            </w:rPr>
+            <w:t>21</w:t>
+          </w:r>
+          <w:r>
+            <w:rPr>
+              <w:noProof/>
+              <w:webHidden/>
+            </w:rPr>
+            <w:fldChar w:fldCharType="end"/>
+          </w:r>
+          <w:r>
+            <w:rPr>
+              <w:noProof/>
+            </w:rPr>
+            <w:fldChar w:fldCharType="end"/>
+          </w:r>
         </w:p>
         <w:p>
           <w:pPr>
@@ -1799,7 +1821,7 @@
                 <w:noProof/>
                 <w:webHidden/>
               </w:rPr>
-              <w:t>20</w:t>
+              <w:t>23</w:t>
             </w:r>
             <w:r>
               <w:rPr>
@@ -1871,7 +1893,7 @@
                 <w:noProof/>
                 <w:webHidden/>
               </w:rPr>
-              <w:t>21</w:t>
+              <w:t>23</w:t>
             </w:r>
             <w:r>
               <w:rPr>
@@ -1932,7 +1954,7 @@
               <w:rPr>
                 <w:webHidden/>
               </w:rPr>
-              <w:t>21</w:t>
+              <w:t>24</w:t>
             </w:r>
             <w:r>
               <w:rPr>
@@ -2003,7 +2025,7 @@
                 <w:noProof/>
                 <w:webHidden/>
               </w:rPr>
-              <w:t>21</w:t>
+              <w:t>24</w:t>
             </w:r>
             <w:r>
               <w:rPr>
@@ -2075,7 +2097,7 @@
                 <w:noProof/>
                 <w:webHidden/>
               </w:rPr>
-              <w:t>23</w:t>
+              <w:t>25</w:t>
             </w:r>
             <w:r>
               <w:rPr>
@@ -2136,7 +2158,7 @@
               <w:rPr>
                 <w:webHidden/>
               </w:rPr>
-              <w:t>24</w:t>
+              <w:t>27</w:t>
             </w:r>
             <w:r>
               <w:rPr>
@@ -2203,7 +2225,7 @@
                 <w:webHidden/>
                 <w:highlight w:val="magenta"/>
               </w:rPr>
-              <w:t>26</w:t>
+              <w:t>29</w:t>
             </w:r>
             <w:r>
               <w:rPr>
@@ -2271,7 +2293,7 @@
                 <w:webHidden/>
                 <w:highlight w:val="magenta"/>
               </w:rPr>
-              <w:t>26</w:t>
+              <w:t>29</w:t>
             </w:r>
             <w:r>
               <w:rPr>
@@ -2339,7 +2361,7 @@
                 <w:webHidden/>
                 <w:highlight w:val="green"/>
               </w:rPr>
-              <w:t>27</w:t>
+              <w:t>29</w:t>
             </w:r>
             <w:r>
               <w:rPr>
@@ -2400,7 +2422,7 @@
               <w:rPr>
                 <w:webHidden/>
               </w:rPr>
-              <w:t>31</w:t>
+              <w:t>33</w:t>
             </w:r>
             <w:r>
               <w:rPr>
@@ -2471,7 +2493,7 @@
                 <w:noProof/>
                 <w:webHidden/>
               </w:rPr>
-              <w:t>31</w:t>
+              <w:t>33</w:t>
             </w:r>
             <w:r>
               <w:rPr>
@@ -2550,7 +2572,7 @@
                 <w:webHidden/>
                 <w:highlight w:val="magenta"/>
               </w:rPr>
-              <w:t>31</w:t>
+              <w:t>33</w:t>
             </w:r>
             <w:r>
               <w:rPr>
@@ -2632,7 +2654,7 @@
                 <w:webHidden/>
                 <w:highlight w:val="magenta"/>
               </w:rPr>
-              <w:t>32</w:t>
+              <w:t>34</w:t>
             </w:r>
             <w:r>
               <w:rPr>
@@ -2702,7 +2724,7 @@
                 <w:webHidden/>
                 <w:highlight w:val="magenta"/>
               </w:rPr>
-              <w:t>32</w:t>
+              <w:t>34</w:t>
             </w:r>
             <w:r>
               <w:rPr>
@@ -2771,7 +2793,7 @@
                 <w:webHidden/>
                 <w:highlight w:val="magenta"/>
               </w:rPr>
-              <w:t>32</w:t>
+              <w:t>34</w:t>
             </w:r>
             <w:r>
               <w:rPr>
@@ -2839,7 +2861,7 @@
                 <w:webHidden/>
                 <w:highlight w:val="magenta"/>
               </w:rPr>
-              <w:t>32</w:t>
+              <w:t>34</w:t>
             </w:r>
             <w:r>
               <w:rPr>
@@ -2907,7 +2929,7 @@
                 <w:webHidden/>
                 <w:highlight w:val="yellow"/>
               </w:rPr>
-              <w:t>32</w:t>
+              <w:t>34</w:t>
             </w:r>
             <w:r>
               <w:rPr>
@@ -2980,7 +3002,7 @@
                 <w:noProof/>
                 <w:webHidden/>
               </w:rPr>
-              <w:t>33</w:t>
+              <w:t>35</w:t>
             </w:r>
             <w:r>
               <w:rPr>
@@ -3048,7 +3070,7 @@
                 <w:webHidden/>
                 <w:highlight w:val="magenta"/>
               </w:rPr>
-              <w:t>33</w:t>
+              <w:t>35</w:t>
             </w:r>
             <w:r>
               <w:rPr>
@@ -3116,7 +3138,7 @@
                 <w:webHidden/>
                 <w:highlight w:val="green"/>
               </w:rPr>
-              <w:t>33</w:t>
+              <w:t>35</w:t>
             </w:r>
             <w:r>
               <w:rPr>
@@ -3184,7 +3206,7 @@
                 <w:webHidden/>
                 <w:highlight w:val="green"/>
               </w:rPr>
-              <w:t>36</w:t>
+              <w:t>38</w:t>
             </w:r>
             <w:r>
               <w:rPr>
@@ -3252,7 +3274,7 @@
                 <w:webHidden/>
                 <w:highlight w:val="yellow"/>
               </w:rPr>
-              <w:t>39</w:t>
+              <w:t>41</w:t>
             </w:r>
             <w:r>
               <w:rPr>
@@ -3333,7 +3355,7 @@
                 <w:webHidden/>
                 <w:highlight w:val="magenta"/>
               </w:rPr>
-              <w:t>40</w:t>
+              <w:t>42</w:t>
             </w:r>
             <w:r>
               <w:rPr>
@@ -3403,7 +3425,7 @@
                 <w:webHidden/>
                 <w:highlight w:val="magenta"/>
               </w:rPr>
-              <w:t>40</w:t>
+              <w:t>42</w:t>
             </w:r>
             <w:r>
               <w:rPr>
@@ -3472,7 +3494,7 @@
                 <w:webHidden/>
                 <w:highlight w:val="magenta"/>
               </w:rPr>
-              <w:t>40</w:t>
+              <w:t>42</w:t>
             </w:r>
             <w:r>
               <w:rPr>
@@ -3541,7 +3563,7 @@
                 <w:webHidden/>
                 <w:highlight w:val="magenta"/>
               </w:rPr>
-              <w:t>40</w:t>
+              <w:t>42</w:t>
             </w:r>
             <w:r>
               <w:rPr>
@@ -3609,7 +3631,7 @@
                 <w:webHidden/>
                 <w:highlight w:val="magenta"/>
               </w:rPr>
-              <w:t>40</w:t>
+              <w:t>42</w:t>
             </w:r>
             <w:r>
               <w:rPr>
@@ -3682,7 +3704,7 @@
                 <w:noProof/>
                 <w:webHidden/>
               </w:rPr>
-              <w:t>41</w:t>
+              <w:t>43</w:t>
             </w:r>
             <w:r>
               <w:rPr>
@@ -3834,15 +3856,7 @@
         <w:t>principles, it</w:t>
       </w:r>
       <w:r>
-        <w:t xml:space="preserve"> does mean that these simulators are often noiseless, </w:t>
-      </w:r>
-      <w:proofErr w:type="gramStart"/>
-      <w:r>
-        <w:t>stable</w:t>
-      </w:r>
-      <w:proofErr w:type="gramEnd"/>
-      <w:r>
-        <w:t xml:space="preserve"> and run over a large memory space.</w:t>
+        <w:t xml:space="preserve"> does mean that these simulators are often noiseless, stable and run over a large memory space.</w:t>
       </w:r>
     </w:p>
     <w:p>
@@ -4453,15 +4467,7 @@
         </w:numPr>
       </w:pPr>
       <w:r>
-        <w:t xml:space="preserve">The program is fun, </w:t>
-      </w:r>
-      <w:proofErr w:type="gramStart"/>
-      <w:r>
-        <w:t>simple</w:t>
-      </w:r>
-      <w:proofErr w:type="gramEnd"/>
-      <w:r>
-        <w:t xml:space="preserve"> and quick to pick </w:t>
+        <w:t xml:space="preserve">The program is fun, simple and quick to pick </w:t>
       </w:r>
       <w:r>
         <w:t>up.</w:t>
@@ -7674,15 +7680,7 @@
         <w:ind w:left="720"/>
       </w:pPr>
       <w:r>
-        <w:t xml:space="preserve">1. An interactive website learning resource that provides exercises, </w:t>
-      </w:r>
-      <w:proofErr w:type="gramStart"/>
-      <w:r>
-        <w:t>questions</w:t>
-      </w:r>
-      <w:proofErr w:type="gramEnd"/>
-      <w:r>
-        <w:t xml:space="preserve"> and additional links</w:t>
+        <w:t>1. An interactive website learning resource that provides exercises, questions and additional links</w:t>
       </w:r>
     </w:p>
     <w:p>
@@ -7987,15 +7985,7 @@
           </w:tcPr>
           <w:p>
             <w:r>
-              <w:t xml:space="preserve">Declining interest due to rigid, </w:t>
-            </w:r>
-            <w:proofErr w:type="gramStart"/>
-            <w:r>
-              <w:t>repetitive</w:t>
-            </w:r>
-            <w:proofErr w:type="gramEnd"/>
-            <w:r>
-              <w:t xml:space="preserve"> or reused lesson structures</w:t>
+              <w:t>Declining interest due to rigid, repetitive or reused lesson structures</w:t>
             </w:r>
           </w:p>
         </w:tc>
@@ -8283,6 +8273,7 @@
           </w:tcPr>
           <w:p>
             <w:r>
+              <w:lastRenderedPageBreak/>
               <w:t>System misuse</w:t>
             </w:r>
           </w:p>
@@ -8382,8 +8373,459 @@
       <w:bookmarkEnd w:id="34"/>
     </w:p>
     <w:p/>
+    <w:p>
+      <w:pPr>
+        <w:rPr>
+          <w:b/>
+          <w:bCs/>
+        </w:rPr>
+      </w:pPr>
+      <w:r>
+        <w:rPr>
+          <w:b/>
+          <w:bCs/>
+        </w:rPr>
+        <w:t>0-NF</w:t>
+      </w:r>
+    </w:p>
     <w:p/>
     <w:p>
+      <w:r>
+        <w:rPr>
+          <w:noProof/>
+        </w:rPr>
+        <w:drawing>
+          <wp:anchor distT="0" distB="0" distL="114300" distR="114300" simplePos="0" relativeHeight="251662354" behindDoc="0" locked="0" layoutInCell="1" allowOverlap="1" wp14:anchorId="452C5B79" wp14:editId="4CE7321D">
+            <wp:simplePos x="0" y="0"/>
+            <wp:positionH relativeFrom="margin">
+              <wp:align>left</wp:align>
+            </wp:positionH>
+            <wp:positionV relativeFrom="paragraph">
+              <wp:posOffset>732790</wp:posOffset>
+            </wp:positionV>
+            <wp:extent cx="6448425" cy="2124075"/>
+            <wp:effectExtent l="0" t="0" r="9525" b="9525"/>
+            <wp:wrapTopAndBottom/>
+            <wp:docPr id="1807806822" name="Picture 2"/>
+            <wp:cNvGraphicFramePr>
+              <a:graphicFrameLocks xmlns:a="http://schemas.openxmlformats.org/drawingml/2006/main" noChangeAspect="1"/>
+            </wp:cNvGraphicFramePr>
+            <a:graphic xmlns:a="http://schemas.openxmlformats.org/drawingml/2006/main">
+              <a:graphicData uri="http://schemas.openxmlformats.org/drawingml/2006/picture">
+                <pic:pic xmlns:pic="http://schemas.openxmlformats.org/drawingml/2006/picture">
+                  <pic:nvPicPr>
+                    <pic:cNvPr id="0" name="Picture 3"/>
+                    <pic:cNvPicPr>
+                      <a:picLocks noChangeAspect="1" noChangeArrowheads="1"/>
+                    </pic:cNvPicPr>
+                  </pic:nvPicPr>
+                  <pic:blipFill>
+                    <a:blip r:embed="rId19">
+                      <a:extLst>
+                        <a:ext uri="{28A0092B-C50C-407E-A947-70E740481C1C}">
+                          <a14:useLocalDpi xmlns:a14="http://schemas.microsoft.com/office/drawing/2010/main" val="0"/>
+                        </a:ext>
+                      </a:extLst>
+                    </a:blip>
+                    <a:srcRect/>
+                    <a:stretch>
+                      <a:fillRect/>
+                    </a:stretch>
+                  </pic:blipFill>
+                  <pic:spPr bwMode="auto">
+                    <a:xfrm>
+                      <a:off x="0" y="0"/>
+                      <a:ext cx="6448425" cy="2124075"/>
+                    </a:xfrm>
+                    <a:prstGeom prst="rect">
+                      <a:avLst/>
+                    </a:prstGeom>
+                    <a:noFill/>
+                  </pic:spPr>
+                </pic:pic>
+              </a:graphicData>
+            </a:graphic>
+          </wp:anchor>
+        </w:drawing>
+      </w:r>
+      <w:r>
+        <w:t xml:space="preserve">The following table is its non-normalised initial state. This is because in </w:t>
+      </w:r>
+      <w:proofErr w:type="gramStart"/>
+      <w:r>
+        <w:t>it’s</w:t>
+      </w:r>
+      <w:proofErr w:type="gramEnd"/>
+      <w:r>
+        <w:t xml:space="preserve"> current state it is unclear which field should be the primary key, and the context of the rest of the data depends on this. For example, picking a primary key of “Challenge ID” means repetition in the </w:t>
+      </w:r>
+      <w:proofErr w:type="spellStart"/>
+      <w:r>
+        <w:t>userID</w:t>
+      </w:r>
+      <w:proofErr w:type="spellEnd"/>
+      <w:r>
+        <w:t xml:space="preserve"> field, creating issues with retrieving, updating and removing data.</w:t>
+      </w:r>
+    </w:p>
+    <w:p/>
+    <w:p>
+      <w:pPr>
+        <w:rPr>
+          <w:b/>
+          <w:bCs/>
+        </w:rPr>
+      </w:pPr>
+      <w:r>
+        <w:rPr>
+          <w:b/>
+          <w:bCs/>
+        </w:rPr>
+        <w:t>1</w:t>
+      </w:r>
+      <w:r>
+        <w:rPr>
+          <w:b/>
+          <w:bCs/>
+        </w:rPr>
+        <w:t>-</w:t>
+      </w:r>
+      <w:r>
+        <w:rPr>
+          <w:b/>
+          <w:bCs/>
+        </w:rPr>
+        <w:t>NF</w:t>
+      </w:r>
+    </w:p>
+    <w:p>
+      <w:pPr>
+        <w:rPr>
+          <w:b/>
+          <w:bCs/>
+        </w:rPr>
+      </w:pPr>
+    </w:p>
+    <w:p>
+      <w:r>
+        <w:rPr>
+          <w:noProof/>
+        </w:rPr>
+        <w:lastRenderedPageBreak/>
+        <w:drawing>
+          <wp:anchor distT="0" distB="0" distL="114300" distR="114300" simplePos="0" relativeHeight="251663378" behindDoc="0" locked="0" layoutInCell="1" allowOverlap="1" wp14:anchorId="57446BAE" wp14:editId="4CD77D28">
+            <wp:simplePos x="0" y="0"/>
+            <wp:positionH relativeFrom="margin">
+              <wp:align>left</wp:align>
+            </wp:positionH>
+            <wp:positionV relativeFrom="paragraph">
+              <wp:posOffset>749300</wp:posOffset>
+            </wp:positionV>
+            <wp:extent cx="6143625" cy="1924050"/>
+            <wp:effectExtent l="0" t="0" r="9525" b="0"/>
+            <wp:wrapTopAndBottom/>
+            <wp:docPr id="1166400749" name="Picture 4"/>
+            <wp:cNvGraphicFramePr>
+              <a:graphicFrameLocks xmlns:a="http://schemas.openxmlformats.org/drawingml/2006/main" noChangeAspect="1"/>
+            </wp:cNvGraphicFramePr>
+            <a:graphic xmlns:a="http://schemas.openxmlformats.org/drawingml/2006/main">
+              <a:graphicData uri="http://schemas.openxmlformats.org/drawingml/2006/picture">
+                <pic:pic xmlns:pic="http://schemas.openxmlformats.org/drawingml/2006/picture">
+                  <pic:nvPicPr>
+                    <pic:cNvPr id="0" name="Picture 4"/>
+                    <pic:cNvPicPr>
+                      <a:picLocks noChangeAspect="1" noChangeArrowheads="1"/>
+                    </pic:cNvPicPr>
+                  </pic:nvPicPr>
+                  <pic:blipFill>
+                    <a:blip r:embed="rId20">
+                      <a:extLst>
+                        <a:ext uri="{28A0092B-C50C-407E-A947-70E740481C1C}">
+                          <a14:useLocalDpi xmlns:a14="http://schemas.microsoft.com/office/drawing/2010/main" val="0"/>
+                        </a:ext>
+                      </a:extLst>
+                    </a:blip>
+                    <a:srcRect/>
+                    <a:stretch>
+                      <a:fillRect/>
+                    </a:stretch>
+                  </pic:blipFill>
+                  <pic:spPr bwMode="auto">
+                    <a:xfrm>
+                      <a:off x="0" y="0"/>
+                      <a:ext cx="6143625" cy="1924050"/>
+                    </a:xfrm>
+                    <a:prstGeom prst="rect">
+                      <a:avLst/>
+                    </a:prstGeom>
+                    <a:noFill/>
+                  </pic:spPr>
+                </pic:pic>
+              </a:graphicData>
+            </a:graphic>
+          </wp:anchor>
+        </w:drawing>
+      </w:r>
+      <w:r>
+        <w:t>The following data is in 1</w:t>
+      </w:r>
+      <w:r>
+        <w:rPr>
+          <w:vertAlign w:val="superscript"/>
+        </w:rPr>
+        <w:t>st</w:t>
+      </w:r>
+      <w:r>
+        <w:t xml:space="preserve"> normal form. We have moved data into more appropriate locations as well as unifying styling across all fields. The primary key has been specified to be </w:t>
+      </w:r>
+      <w:proofErr w:type="spellStart"/>
+      <w:r>
+        <w:t>UserID</w:t>
+      </w:r>
+      <w:proofErr w:type="spellEnd"/>
+      <w:r>
+        <w:t>. The problem with using this form of the database is that there are still pieces of unrelated or dependant data being stored in the same location. We have also checked that all data is atomic.</w:t>
+      </w:r>
+    </w:p>
+    <w:p/>
+    <w:p>
+      <w:pPr>
+        <w:rPr>
+          <w:b/>
+          <w:bCs/>
+        </w:rPr>
+      </w:pPr>
+      <w:r>
+        <w:rPr>
+          <w:b/>
+          <w:bCs/>
+        </w:rPr>
+        <w:t>2-NF</w:t>
+      </w:r>
+    </w:p>
+    <w:p/>
+    <w:p>
+      <w:r>
+        <w:rPr>
+          <w:noProof/>
+        </w:rPr>
+        <w:drawing>
+          <wp:anchor distT="0" distB="0" distL="114300" distR="114300" simplePos="0" relativeHeight="251664402" behindDoc="0" locked="0" layoutInCell="1" allowOverlap="1" wp14:anchorId="14F6D8F7" wp14:editId="35D5E94B">
+            <wp:simplePos x="0" y="0"/>
+            <wp:positionH relativeFrom="margin">
+              <wp:posOffset>247650</wp:posOffset>
+            </wp:positionH>
+            <wp:positionV relativeFrom="paragraph">
+              <wp:posOffset>812800</wp:posOffset>
+            </wp:positionV>
+            <wp:extent cx="5308600" cy="3147060"/>
+            <wp:effectExtent l="0" t="0" r="6350" b="0"/>
+            <wp:wrapTopAndBottom/>
+            <wp:docPr id="255580934" name="Picture 6"/>
+            <wp:cNvGraphicFramePr>
+              <a:graphicFrameLocks xmlns:a="http://schemas.openxmlformats.org/drawingml/2006/main" noChangeAspect="1"/>
+            </wp:cNvGraphicFramePr>
+            <a:graphic xmlns:a="http://schemas.openxmlformats.org/drawingml/2006/main">
+              <a:graphicData uri="http://schemas.openxmlformats.org/drawingml/2006/picture">
+                <pic:pic xmlns:pic="http://schemas.openxmlformats.org/drawingml/2006/picture">
+                  <pic:nvPicPr>
+                    <pic:cNvPr id="0" name="Picture 5"/>
+                    <pic:cNvPicPr>
+                      <a:picLocks noChangeAspect="1" noChangeArrowheads="1"/>
+                    </pic:cNvPicPr>
+                  </pic:nvPicPr>
+                  <pic:blipFill>
+                    <a:blip r:embed="rId21">
+                      <a:extLst>
+                        <a:ext uri="{28A0092B-C50C-407E-A947-70E740481C1C}">
+                          <a14:useLocalDpi xmlns:a14="http://schemas.microsoft.com/office/drawing/2010/main" val="0"/>
+                        </a:ext>
+                      </a:extLst>
+                    </a:blip>
+                    <a:srcRect/>
+                    <a:stretch>
+                      <a:fillRect/>
+                    </a:stretch>
+                  </pic:blipFill>
+                  <pic:spPr bwMode="auto">
+                    <a:xfrm>
+                      <a:off x="0" y="0"/>
+                      <a:ext cx="5308600" cy="3147060"/>
+                    </a:xfrm>
+                    <a:prstGeom prst="rect">
+                      <a:avLst/>
+                    </a:prstGeom>
+                    <a:noFill/>
+                  </pic:spPr>
+                </pic:pic>
+              </a:graphicData>
+            </a:graphic>
+            <wp14:sizeRelH relativeFrom="margin">
+              <wp14:pctWidth>0</wp14:pctWidth>
+            </wp14:sizeRelH>
+            <wp14:sizeRelV relativeFrom="margin">
+              <wp14:pctHeight>0</wp14:pctHeight>
+            </wp14:sizeRelV>
+          </wp:anchor>
+        </w:drawing>
+      </w:r>
+      <w:r>
+        <w:t>The data has now been put into 2</w:t>
+      </w:r>
+      <w:r>
+        <w:rPr>
+          <w:vertAlign w:val="superscript"/>
+        </w:rPr>
+        <w:t>nd</w:t>
+      </w:r>
+      <w:r>
+        <w:t xml:space="preserve"> normal form, separating data into its appropriate linking tables. However, in the process of putting the database into 2</w:t>
+      </w:r>
+      <w:r>
+        <w:rPr>
+          <w:vertAlign w:val="superscript"/>
+        </w:rPr>
+        <w:t>nd</w:t>
+      </w:r>
+      <w:r>
+        <w:t xml:space="preserve"> normal form we have had to reintroduce some redundancy in our table which we will fix in 3</w:t>
+      </w:r>
+      <w:r>
+        <w:rPr>
+          <w:vertAlign w:val="superscript"/>
+        </w:rPr>
+        <w:t>rd</w:t>
+      </w:r>
+      <w:r>
+        <w:t xml:space="preserve"> normal form. “</w:t>
+      </w:r>
+      <w:proofErr w:type="spellStart"/>
+      <w:r>
+        <w:t>ChallengeID</w:t>
+      </w:r>
+      <w:proofErr w:type="spellEnd"/>
+      <w:r>
+        <w:t>” has been chosen as the primary key for the new table Challenges.</w:t>
+      </w:r>
+    </w:p>
+    <w:p/>
+    <w:p>
+      <w:pPr>
+        <w:rPr>
+          <w:b/>
+          <w:bCs/>
+        </w:rPr>
+      </w:pPr>
+      <w:r>
+        <w:rPr>
+          <w:b/>
+          <w:bCs/>
+        </w:rPr>
+        <w:t>3-NF</w:t>
+      </w:r>
+    </w:p>
+    <w:p>
+      <w:pPr>
+        <w:rPr>
+          <w:b/>
+          <w:bCs/>
+        </w:rPr>
+      </w:pPr>
+    </w:p>
+    <w:p>
+      <w:r>
+        <w:t>The database has now been put into 3</w:t>
+      </w:r>
+      <w:r>
+        <w:rPr>
+          <w:vertAlign w:val="superscript"/>
+        </w:rPr>
+        <w:t>rd</w:t>
+      </w:r>
+      <w:r>
+        <w:t xml:space="preserve"> normal form, which is the final form of the data. It was decided that difficult to handle pieces of data (in particular the date achieved section being </w:t>
+      </w:r>
+      <w:r>
+        <w:lastRenderedPageBreak/>
+        <w:t xml:space="preserve">reliant on the </w:t>
+      </w:r>
+      <w:proofErr w:type="gramStart"/>
+      <w:r>
+        <w:t>users</w:t>
+      </w:r>
+      <w:proofErr w:type="gramEnd"/>
+      <w:r>
+        <w:t xml:space="preserve"> device to provide information: having the potential to break the database) would be handled by a JSON file </w:t>
+      </w:r>
+      <w:r>
+        <w:t xml:space="preserve">linked to the other tables via the use of foreign keys. This also helps us remove our redundant </w:t>
+      </w:r>
+      <w:proofErr w:type="spellStart"/>
+      <w:r>
+        <w:t>userID</w:t>
+      </w:r>
+      <w:proofErr w:type="spellEnd"/>
+      <w:r>
+        <w:t xml:space="preserve"> field in the challenges table and perform a successful inference test on the rest of the data. Scoring has also been placed into a new table to eliminate redundancy.</w:t>
+      </w:r>
+    </w:p>
+    <w:p/>
+    <w:p>
+      <w:r>
+        <w:rPr>
+          <w:noProof/>
+        </w:rPr>
+        <w:drawing>
+          <wp:inline distT="0" distB="0" distL="0" distR="0" wp14:anchorId="5EE13C79" wp14:editId="76EFA00D">
+            <wp:extent cx="6000750" cy="3200400"/>
+            <wp:effectExtent l="0" t="0" r="0" b="0"/>
+            <wp:docPr id="1783715713" name="Picture 8"/>
+            <wp:cNvGraphicFramePr>
+              <a:graphicFrameLocks xmlns:a="http://schemas.openxmlformats.org/drawingml/2006/main" noChangeAspect="1"/>
+            </wp:cNvGraphicFramePr>
+            <a:graphic xmlns:a="http://schemas.openxmlformats.org/drawingml/2006/main">
+              <a:graphicData uri="http://schemas.openxmlformats.org/drawingml/2006/picture">
+                <pic:pic xmlns:pic="http://schemas.openxmlformats.org/drawingml/2006/picture">
+                  <pic:nvPicPr>
+                    <pic:cNvPr id="0" name="Picture 6"/>
+                    <pic:cNvPicPr>
+                      <a:picLocks noChangeAspect="1" noChangeArrowheads="1"/>
+                    </pic:cNvPicPr>
+                  </pic:nvPicPr>
+                  <pic:blipFill>
+                    <a:blip r:embed="rId22">
+                      <a:extLst>
+                        <a:ext uri="{28A0092B-C50C-407E-A947-70E740481C1C}">
+                          <a14:useLocalDpi xmlns:a14="http://schemas.microsoft.com/office/drawing/2010/main" val="0"/>
+                        </a:ext>
+                      </a:extLst>
+                    </a:blip>
+                    <a:srcRect/>
+                    <a:stretch>
+                      <a:fillRect/>
+                    </a:stretch>
+                  </pic:blipFill>
+                  <pic:spPr bwMode="auto">
+                    <a:xfrm>
+                      <a:off x="0" y="0"/>
+                      <a:ext cx="6000750" cy="3200400"/>
+                    </a:xfrm>
+                    <a:prstGeom prst="rect">
+                      <a:avLst/>
+                    </a:prstGeom>
+                    <a:noFill/>
+                  </pic:spPr>
+                </pic:pic>
+              </a:graphicData>
+            </a:graphic>
+          </wp:inline>
+        </w:drawing>
+      </w:r>
+      <w:r>
+        <w:t xml:space="preserve"> </w:t>
+      </w:r>
+    </w:p>
+    <w:p>
       <w:pPr>
         <w:pStyle w:val="Heading3"/>
         <w:rPr>
@@ -8402,6 +8844,100 @@
       <w:bookmarkEnd w:id="35"/>
     </w:p>
     <w:p/>
+    <w:p>
+      <w:r>
+        <w:rPr>
+          <w:noProof/>
+        </w:rPr>
+        <w:drawing>
+          <wp:anchor distT="0" distB="0" distL="114300" distR="114300" simplePos="0" relativeHeight="251665426" behindDoc="0" locked="0" layoutInCell="1" allowOverlap="1" wp14:anchorId="30DD8230" wp14:editId="78743AF2">
+            <wp:simplePos x="0" y="0"/>
+            <wp:positionH relativeFrom="margin">
+              <wp:posOffset>1155700</wp:posOffset>
+            </wp:positionH>
+            <wp:positionV relativeFrom="paragraph">
+              <wp:posOffset>1173480</wp:posOffset>
+            </wp:positionV>
+            <wp:extent cx="3784600" cy="2043430"/>
+            <wp:effectExtent l="0" t="0" r="6350" b="0"/>
+            <wp:wrapTopAndBottom/>
+            <wp:docPr id="1244570695" name="Picture 10"/>
+            <wp:cNvGraphicFramePr>
+              <a:graphicFrameLocks xmlns:a="http://schemas.openxmlformats.org/drawingml/2006/main" noChangeAspect="1"/>
+            </wp:cNvGraphicFramePr>
+            <a:graphic xmlns:a="http://schemas.openxmlformats.org/drawingml/2006/main">
+              <a:graphicData uri="http://schemas.openxmlformats.org/drawingml/2006/picture">
+                <pic:pic xmlns:pic="http://schemas.openxmlformats.org/drawingml/2006/picture">
+                  <pic:nvPicPr>
+                    <pic:cNvPr id="0" name="Picture 7"/>
+                    <pic:cNvPicPr>
+                      <a:picLocks noChangeAspect="1" noChangeArrowheads="1"/>
+                    </pic:cNvPicPr>
+                  </pic:nvPicPr>
+                  <pic:blipFill>
+                    <a:blip r:embed="rId23">
+                      <a:extLst>
+                        <a:ext uri="{28A0092B-C50C-407E-A947-70E740481C1C}">
+                          <a14:useLocalDpi xmlns:a14="http://schemas.microsoft.com/office/drawing/2010/main" val="0"/>
+                        </a:ext>
+                      </a:extLst>
+                    </a:blip>
+                    <a:srcRect/>
+                    <a:stretch>
+                      <a:fillRect/>
+                    </a:stretch>
+                  </pic:blipFill>
+                  <pic:spPr bwMode="auto">
+                    <a:xfrm>
+                      <a:off x="0" y="0"/>
+                      <a:ext cx="3784600" cy="2043430"/>
+                    </a:xfrm>
+                    <a:prstGeom prst="rect">
+                      <a:avLst/>
+                    </a:prstGeom>
+                    <a:noFill/>
+                  </pic:spPr>
+                </pic:pic>
+              </a:graphicData>
+            </a:graphic>
+            <wp14:sizeRelH relativeFrom="margin">
+              <wp14:pctWidth>0</wp14:pctWidth>
+            </wp14:sizeRelH>
+            <wp14:sizeRelV relativeFrom="margin">
+              <wp14:pctHeight>0</wp14:pctHeight>
+            </wp14:sizeRelV>
+          </wp:anchor>
+        </w:drawing>
+      </w:r>
+      <w:r>
+        <w:t>I had the opportunity to speak to mark about the final database design and it was agreed that we would go ahead with the 3</w:t>
+      </w:r>
+      <w:r>
+        <w:rPr>
+          <w:vertAlign w:val="superscript"/>
+        </w:rPr>
+        <w:t>rd</w:t>
+      </w:r>
+      <w:r>
+        <w:t xml:space="preserve"> normal form design. In order of priority of implementation- mark commented that, whilst to best meet the project objectives we need the inclusion of every table, the highscores table was less important to him than the core functionality that the Users table (and associated login system) provides. We settled on the priority order: </w:t>
+      </w:r>
+      <w:r>
+        <w:rPr>
+          <w:i/>
+          <w:iCs/>
+        </w:rPr>
+        <w:t>Users, Challenges, JSON, Highscores</w:t>
+      </w:r>
+      <w:r>
+        <w:t>.</w:t>
+      </w:r>
+    </w:p>
+    <w:p/>
+    <w:p>
+      <w:r>
+        <w:t xml:space="preserve"> </w:t>
+      </w:r>
+    </w:p>
     <w:p>
       <w:pPr>
         <w:pStyle w:val="Heading2"/>
@@ -9030,11 +9566,7 @@
         </w:r>
       </w:hyperlink>
       <w:r>
-        <w:t xml:space="preserve">), all SQL queries that make changes to the database will be prefixed with the line “begin transaction” so that any changes can be rolled-back if the query </w:t>
-      </w:r>
-      <w:r>
-        <w:lastRenderedPageBreak/>
-        <w:t>was written incorrectly or made false changes to the database. Once the query has been verified to behave appropriately the changes can be committed.</w:t>
+        <w:t>), all SQL queries that make changes to the database will be prefixed with the line “begin transaction” so that any changes can be rolled-back if the query was written incorrectly or made false changes to the database. Once the query has been verified to behave appropriately the changes can be committed.</w:t>
       </w:r>
     </w:p>
     <w:p/>
@@ -9292,6 +9824,7 @@
           <w:szCs w:val="28"/>
           <w:u w:val="single"/>
         </w:rPr>
+        <w:lastRenderedPageBreak/>
         <w:t>Update</w:t>
       </w:r>
     </w:p>
@@ -9662,10 +10195,9 @@
           </w:p>
           <w:p>
             <w:r>
-              <w:lastRenderedPageBreak/>
               <w:t xml:space="preserve">(taken from </w:t>
             </w:r>
-            <w:hyperlink r:id="rId19" w:history="1">
+            <w:hyperlink r:id="rId24" w:history="1">
               <w:r>
                 <w:rPr>
                   <w:rStyle w:val="Hyperlink"/>
@@ -9694,7 +10226,6 @@
                 <w:b/>
                 <w:bCs/>
               </w:rPr>
-              <w:lastRenderedPageBreak/>
               <w:t>EMAIL VALIDATION</w:t>
             </w:r>
           </w:p>
@@ -9716,11 +10247,7 @@
             </w:r>
             <w:proofErr w:type="spellEnd"/>
             <w:r>
-              <w:t xml:space="preserve"> complicated to fit into </w:t>
-            </w:r>
-            <w:r>
-              <w:lastRenderedPageBreak/>
-              <w:t xml:space="preserve">this table or indeed this project, the creator helpfully included </w:t>
+              <w:t xml:space="preserve"> complicated to fit into this table or indeed this project, the creator helpfully included </w:t>
             </w:r>
             <w:proofErr w:type="gramStart"/>
             <w:r>
@@ -9730,7 +10257,7 @@
             <w:r>
               <w:t xml:space="preserve"> FSM diagram to illustrate how it works. You can find it </w:t>
             </w:r>
-            <w:hyperlink r:id="rId20" w:history="1">
+            <w:hyperlink r:id="rId25" w:history="1">
               <w:r>
                 <w:rPr>
                   <w:rStyle w:val="Hyperlink"/>
@@ -9749,7 +10276,6 @@
           </w:tcPr>
           <w:p>
             <w:r>
-              <w:lastRenderedPageBreak/>
               <w:t>test</w:t>
             </w:r>
           </w:p>
@@ -9777,7 +10303,6 @@
           </w:p>
           <w:p>
             <w:r>
-              <w:lastRenderedPageBreak/>
               <w:t>test@test.co.uk</w:t>
             </w:r>
           </w:p>
@@ -9828,7 +10353,6 @@
           </w:tcPr>
           <w:p>
             <w:r>
-              <w:lastRenderedPageBreak/>
               <w:t xml:space="preserve">No </w:t>
             </w:r>
             <w:r>
@@ -9884,7 +10408,6 @@
           </w:p>
           <w:p>
             <w:r>
-              <w:lastRenderedPageBreak/>
               <w:t xml:space="preserve">Yes </w:t>
             </w:r>
             <w:r>
@@ -10137,7 +10660,11 @@
               <w:t xml:space="preserve"> -</w:t>
             </w:r>
             <w:r>
-              <w:t> matches the previous token between zero and unlimited times, as many times as possible</w:t>
+              <w:t xml:space="preserve"> matches the previous token </w:t>
+            </w:r>
+            <w:r>
+              <w:lastRenderedPageBreak/>
+              <w:t>between zero and unlimited times, as many times as possible</w:t>
             </w:r>
             <w:r>
               <w:t>.</w:t>
@@ -10354,6 +10881,7 @@
           </w:tcPr>
           <w:p>
             <w:r>
+              <w:lastRenderedPageBreak/>
               <w:t>test</w:t>
             </w:r>
           </w:p>
@@ -10517,6 +11045,7 @@
           </w:tcPr>
           <w:p>
             <w:r>
+              <w:lastRenderedPageBreak/>
               <w:t>^([a-</w:t>
             </w:r>
             <w:proofErr w:type="spellStart"/>
@@ -10595,7 +11124,6 @@
                 <w:b/>
                 <w:bCs/>
               </w:rPr>
-              <w:lastRenderedPageBreak/>
               <w:t>:</w:t>
             </w:r>
             <w:r>
@@ -10640,7 +11168,6 @@
           </w:tcPr>
           <w:p>
             <w:r>
-              <w:lastRenderedPageBreak/>
               <w:t>test</w:t>
             </w:r>
           </w:p>
@@ -10661,7 +11188,6 @@
           </w:p>
           <w:p>
             <w:r>
-              <w:lastRenderedPageBreak/>
               <w:t>::</w:t>
             </w:r>
           </w:p>
@@ -10682,7 +11208,6 @@
           </w:tcPr>
           <w:p>
             <w:r>
-              <w:lastRenderedPageBreak/>
               <w:t>No (</w:t>
             </w:r>
             <w:r>
@@ -10736,9 +11261,6 @@
             </w:r>
             <w:r>
               <w:br/>
-            </w:r>
-            <w:r>
-              <w:lastRenderedPageBreak/>
               <w:t>No (</w:t>
             </w:r>
             <w:r>
@@ -11136,7 +11658,11 @@
               <w:t xml:space="preserve"> - </w:t>
             </w:r>
             <w:r>
-              <w:t>matches the previous token between zero and one times</w:t>
+              <w:t xml:space="preserve">matches the previous token </w:t>
+            </w:r>
+            <w:r>
+              <w:lastRenderedPageBreak/>
+              <w:t>between zero and one times</w:t>
             </w:r>
           </w:p>
         </w:tc>
@@ -11146,6 +11672,7 @@
           </w:tcPr>
           <w:p>
             <w:r>
+              <w:lastRenderedPageBreak/>
               <w:t>0</w:t>
             </w:r>
           </w:p>
@@ -11166,6 +11693,7 @@
           </w:p>
           <w:p>
             <w:r>
+              <w:lastRenderedPageBreak/>
               <w:t>10.0.10</w:t>
             </w:r>
           </w:p>
@@ -11176,6 +11704,7 @@
           </w:tcPr>
           <w:p>
             <w:r>
+              <w:lastRenderedPageBreak/>
               <w:t>Yes (</w:t>
             </w:r>
             <w:r>
@@ -11203,6 +11732,7 @@
           </w:p>
           <w:p>
             <w:r>
+              <w:lastRenderedPageBreak/>
               <w:t>Yes (</w:t>
             </w:r>
             <w:r>
@@ -11418,7 +11948,6 @@
       <w:r>
         <w:t xml:space="preserve">, </w:t>
       </w:r>
-      <w:proofErr w:type="gramStart"/>
       <w:r>
         <w:rPr>
           <w:b/>
@@ -11426,9 +11955,11 @@
           <w:i/>
           <w:iCs/>
         </w:rPr>
-        <w:t>raise</w:t>
-      </w:r>
-      <w:proofErr w:type="gramEnd"/>
+        <w:t xml:space="preserve">raise </w:t>
+      </w:r>
+      <w:r>
+        <w:t>and</w:t>
+      </w:r>
       <w:r>
         <w:rPr>
           <w:b/>
@@ -11436,18 +11967,6 @@
           <w:i/>
           <w:iCs/>
         </w:rPr>
-        <w:t xml:space="preserve"> </w:t>
-      </w:r>
-      <w:r>
-        <w:t>and</w:t>
-      </w:r>
-      <w:r>
-        <w:rPr>
-          <w:b/>
-          <w:bCs/>
-          <w:i/>
-          <w:iCs/>
-        </w:rPr>
         <w:t xml:space="preserve"> exit. </w:t>
       </w:r>
       <w:r>
@@ -11460,7 +11979,11 @@
         <w:t>program closing and human readable error messages when the user needs to respond to a problem with the interpreter</w:t>
       </w:r>
       <w:r>
-        <w:t xml:space="preserve">. This solution </w:t>
+        <w:t xml:space="preserve">. This </w:t>
+      </w:r>
+      <w:r>
+        <w:lastRenderedPageBreak/>
+        <w:t xml:space="preserve">solution </w:t>
       </w:r>
       <w:r>
         <w:t>is the most elegant because it includes functions that have existed in python for a long time and have become optimised to the interpreter</w:t>
@@ -11692,7 +12215,6 @@
         <w:rPr>
           <w:noProof/>
         </w:rPr>
-        <w:lastRenderedPageBreak/>
         <w:drawing>
           <wp:anchor distT="0" distB="0" distL="114300" distR="114300" simplePos="0" relativeHeight="251660306" behindDoc="0" locked="0" layoutInCell="1" allowOverlap="1" wp14:anchorId="1CBBB60D" wp14:editId="64825CC5">
             <wp:simplePos x="0" y="0"/>
@@ -11719,7 +12241,7 @@
                     </pic:cNvPicPr>
                   </pic:nvPicPr>
                   <pic:blipFill>
-                    <a:blip r:embed="rId21">
+                    <a:blip r:embed="rId26">
                       <a:extLst>
                         <a:ext uri="{28A0092B-C50C-407E-A947-70E740481C1C}">
                           <a14:useLocalDpi xmlns:a14="http://schemas.microsoft.com/office/drawing/2010/main" val="0"/>
@@ -11786,7 +12308,14 @@
         <w:rPr>
           <w:bCs/>
         </w:rPr>
-        <w:t xml:space="preserve"> but it doesn’t take up additional resources in the same way because it is an inherent property of nature as opposed to a human construction. Superposition is a far more complicated topic than has just been described however the hope is that this small paragraph sufficiently aids understanding for the other algorithms discussed </w:t>
+        <w:t xml:space="preserve"> but it doesn’t take up additional resources in the same way because it is an inherent property of </w:t>
+      </w:r>
+      <w:r>
+        <w:rPr>
+          <w:bCs/>
+        </w:rPr>
+        <w:lastRenderedPageBreak/>
+        <w:t xml:space="preserve">nature as opposed to a human construction. Superposition is a far more complicated topic than has just been described however the hope is that this small paragraph sufficiently aids understanding for the other algorithms discussed </w:t>
       </w:r>
       <w:r>
         <w:rPr>
@@ -11846,7 +12375,7 @@
                     </pic:cNvPicPr>
                   </pic:nvPicPr>
                   <pic:blipFill>
-                    <a:blip r:embed="rId22">
+                    <a:blip r:embed="rId27">
                       <a:extLst>
                         <a:ext uri="{28A0092B-C50C-407E-A947-70E740481C1C}">
                           <a14:useLocalDpi xmlns:a14="http://schemas.microsoft.com/office/drawing/2010/main" val="0"/>
@@ -12151,165 +12680,165 @@
         <w:rPr>
           <w:b/>
         </w:rPr>
+        <w:t>Classical algorithms</w:t>
+      </w:r>
+      <w:bookmarkEnd w:id="48"/>
+    </w:p>
+    <w:p>
+      <w:pPr>
+        <w:rPr>
+          <w:b/>
+        </w:rPr>
+      </w:pPr>
+    </w:p>
+    <w:p>
+      <w:pPr>
+        <w:rPr>
+          <w:b/>
+        </w:rPr>
+      </w:pPr>
+      <w:r>
+        <w:rPr>
+          <w:b/>
+        </w:rPr>
+        <w:t>Diffusion process:</w:t>
+      </w:r>
+    </w:p>
+    <w:p>
+      <w:pPr>
+        <w:rPr>
+          <w:bCs/>
+        </w:rPr>
+      </w:pPr>
+      <w:r>
+        <w:rPr>
+          <w:bCs/>
+        </w:rPr>
+        <w:t xml:space="preserve">To make my program more visual and appealing to </w:t>
+      </w:r>
+      <w:r>
+        <w:rPr>
+          <w:bCs/>
+        </w:rPr>
+        <w:t>users, I wante</w:t>
+      </w:r>
+      <w:r>
+        <w:rPr>
+          <w:bCs/>
+        </w:rPr>
+        <w:t xml:space="preserve">d to include a diffusion model for a particle so that the user could </w:t>
+      </w:r>
+      <w:r>
+        <w:rPr>
+          <w:bCs/>
+        </w:rPr>
+        <w:t xml:space="preserve">“see” the effects their commands were having on the simulation and to hopefully help </w:t>
+      </w:r>
+      <w:r>
+        <w:rPr>
+          <w:bCs/>
+        </w:rPr>
+        <w:t>them retain that knowledge.</w:t>
+      </w:r>
+    </w:p>
+    <w:p>
+      <w:pPr>
+        <w:rPr>
+          <w:bCs/>
+        </w:rPr>
+      </w:pPr>
+    </w:p>
+    <w:p>
+      <w:pPr>
+        <w:rPr>
+          <w:bCs/>
+        </w:rPr>
+      </w:pPr>
+      <w:r>
+        <w:rPr>
+          <w:bCs/>
+        </w:rPr>
+        <w:t xml:space="preserve">In doing this I went through many different </w:t>
+      </w:r>
+      <w:r>
+        <w:rPr>
+          <w:bCs/>
+        </w:rPr>
+        <w:t xml:space="preserve">methods before settling on the final one. Initially I </w:t>
+      </w:r>
+      <w:r>
+        <w:rPr>
+          <w:bCs/>
+        </w:rPr>
+        <w:t xml:space="preserve">tried using a combination of a </w:t>
+      </w:r>
+      <w:r>
+        <w:rPr>
+          <w:bCs/>
+        </w:rPr>
+        <w:t xml:space="preserve">SoftMax algorithm to generate proportions and then a normalisation function to get it into an appropriate range. The thing that was difficult about this method was that </w:t>
+      </w:r>
+      <w:r>
+        <w:rPr>
+          <w:bCs/>
+        </w:rPr>
+        <w:t>there were lots of variables that needed to be considered and lots of temporary lists and changes that needed to be saved.</w:t>
+      </w:r>
+      <w:r>
+        <w:rPr>
+          <w:bCs/>
+        </w:rPr>
+        <w:t xml:space="preserve"> Not only was this harmful due to the </w:t>
+      </w:r>
+      <w:r>
+        <w:rPr>
+          <w:bCs/>
+        </w:rPr>
+        <w:t>excessive memory</w:t>
+      </w:r>
+      <w:r>
+        <w:rPr>
+          <w:bCs/>
+        </w:rPr>
+        <w:t xml:space="preserve"> use but also because of how python is interpreted as a language</w:t>
+      </w:r>
+      <w:r>
+        <w:rPr>
+          <w:bCs/>
+        </w:rPr>
+        <w:t xml:space="preserve"> – having a large base of variables before proper testing of function application and scope means that data can get overwritten or stored unnecessarily throughout the </w:t>
+      </w:r>
+      <w:r>
+        <w:rPr>
+          <w:bCs/>
+        </w:rPr>
+        <w:t>program’s</w:t>
+      </w:r>
+      <w:r>
+        <w:rPr>
+          <w:bCs/>
+        </w:rPr>
+        <w:t xml:space="preserve"> runtime</w:t>
+      </w:r>
+      <w:r>
+        <w:rPr>
+          <w:bCs/>
+        </w:rPr>
+        <w:t>.</w:t>
+      </w:r>
+    </w:p>
+    <w:p>
+      <w:pPr>
+        <w:rPr>
+          <w:b/>
+        </w:rPr>
+      </w:pPr>
+      <w:r>
+        <w:rPr>
+          <w:b/>
+          <w:noProof/>
+        </w:rPr>
         <w:lastRenderedPageBreak/>
-        <w:t>Classical algorithms</w:t>
-      </w:r>
-      <w:bookmarkEnd w:id="48"/>
-    </w:p>
-    <w:p>
-      <w:pPr>
-        <w:rPr>
-          <w:b/>
-        </w:rPr>
-      </w:pPr>
-    </w:p>
-    <w:p>
-      <w:pPr>
-        <w:rPr>
-          <w:b/>
-        </w:rPr>
-      </w:pPr>
-      <w:r>
-        <w:rPr>
-          <w:b/>
-        </w:rPr>
-        <w:t>Diffusion process:</w:t>
-      </w:r>
-    </w:p>
-    <w:p>
-      <w:pPr>
-        <w:rPr>
-          <w:bCs/>
-        </w:rPr>
-      </w:pPr>
-      <w:r>
-        <w:rPr>
-          <w:bCs/>
-        </w:rPr>
-        <w:t xml:space="preserve">To make my program more visual and appealing to </w:t>
-      </w:r>
-      <w:r>
-        <w:rPr>
-          <w:bCs/>
-        </w:rPr>
-        <w:t>users, I wante</w:t>
-      </w:r>
-      <w:r>
-        <w:rPr>
-          <w:bCs/>
-        </w:rPr>
-        <w:t xml:space="preserve">d to include a diffusion model for a particle so that the user could </w:t>
-      </w:r>
-      <w:r>
-        <w:rPr>
-          <w:bCs/>
-        </w:rPr>
-        <w:t xml:space="preserve">“see” the effects their commands were having on the simulation and to hopefully help </w:t>
-      </w:r>
-      <w:r>
-        <w:rPr>
-          <w:bCs/>
-        </w:rPr>
-        <w:t>them retain that knowledge.</w:t>
-      </w:r>
-    </w:p>
-    <w:p>
-      <w:pPr>
-        <w:rPr>
-          <w:bCs/>
-        </w:rPr>
-      </w:pPr>
-    </w:p>
-    <w:p>
-      <w:pPr>
-        <w:rPr>
-          <w:bCs/>
-        </w:rPr>
-      </w:pPr>
-      <w:r>
-        <w:rPr>
-          <w:bCs/>
-        </w:rPr>
-        <w:t xml:space="preserve">In doing this I went through many different </w:t>
-      </w:r>
-      <w:r>
-        <w:rPr>
-          <w:bCs/>
-        </w:rPr>
-        <w:t xml:space="preserve">methods before settling on the final one. Initially I </w:t>
-      </w:r>
-      <w:r>
-        <w:rPr>
-          <w:bCs/>
-        </w:rPr>
-        <w:t xml:space="preserve">tried using a combination of a </w:t>
-      </w:r>
-      <w:r>
-        <w:rPr>
-          <w:bCs/>
-        </w:rPr>
-        <w:t xml:space="preserve">SoftMax algorithm to generate proportions and then a normalisation function to get it into an appropriate range. The thing that was difficult about this method was that </w:t>
-      </w:r>
-      <w:r>
-        <w:rPr>
-          <w:bCs/>
-        </w:rPr>
-        <w:t>there were lots of variables that needed to be considered and lots of temporary lists and changes that needed to be saved.</w:t>
-      </w:r>
-      <w:r>
-        <w:rPr>
-          <w:bCs/>
-        </w:rPr>
-        <w:t xml:space="preserve"> Not only was this harmful due to the </w:t>
-      </w:r>
-      <w:r>
-        <w:rPr>
-          <w:bCs/>
-        </w:rPr>
-        <w:t>excessive memory</w:t>
-      </w:r>
-      <w:r>
-        <w:rPr>
-          <w:bCs/>
-        </w:rPr>
-        <w:t xml:space="preserve"> use but also because of how python is interpreted as a language</w:t>
-      </w:r>
-      <w:r>
-        <w:rPr>
-          <w:bCs/>
-        </w:rPr>
-        <w:t xml:space="preserve"> – having a large base of variables before proper testing of function application and scope means that data can get overwritten or stored unnecessarily throughout the </w:t>
-      </w:r>
-      <w:r>
-        <w:rPr>
-          <w:bCs/>
-        </w:rPr>
-        <w:t>program’s</w:t>
-      </w:r>
-      <w:r>
-        <w:rPr>
-          <w:bCs/>
-        </w:rPr>
-        <w:t xml:space="preserve"> runtime</w:t>
-      </w:r>
-      <w:r>
-        <w:rPr>
-          <w:bCs/>
-        </w:rPr>
-        <w:t>.</w:t>
-      </w:r>
-    </w:p>
-    <w:p>
-      <w:pPr>
-        <w:rPr>
-          <w:b/>
-        </w:rPr>
-      </w:pPr>
-      <w:r>
-        <w:rPr>
-          <w:b/>
-          <w:noProof/>
-        </w:rPr>
         <w:drawing>
           <wp:inline distT="0" distB="0" distL="0" distR="0" wp14:anchorId="70A429D8" wp14:editId="4817B8EA">
             <wp:extent cx="5943600" cy="606425"/>
@@ -12326,7 +12855,7 @@
                     <pic:cNvPicPr/>
                   </pic:nvPicPr>
                   <pic:blipFill>
-                    <a:blip r:embed="rId23"/>
+                    <a:blip r:embed="rId28"/>
                     <a:stretch>
                       <a:fillRect/>
                     </a:stretch>
@@ -12353,7 +12882,7 @@
           <w:noProof/>
         </w:rPr>
         <w:drawing>
-          <wp:inline distT="0" distB="0" distL="0" distR="0" wp14:anchorId="279AEC9A" wp14:editId="5DE7CFF8">
+          <wp:inline distT="0" distB="0" distL="0" distR="0" wp14:anchorId="279AEC9A" wp14:editId="040F9380">
             <wp:extent cx="5943600" cy="3068955"/>
             <wp:effectExtent l="0" t="0" r="0" b="0"/>
             <wp:docPr id="833837508" name="Picture 833837508" descr="A screenshot of a computer program&#10;&#10;Description automatically generated"/>
@@ -12370,7 +12899,7 @@
                     </pic:cNvPicPr>
                   </pic:nvPicPr>
                   <pic:blipFill>
-                    <a:blip r:embed="rId24" cstate="print">
+                    <a:blip r:embed="rId29" cstate="print">
                       <a:extLst>
                         <a:ext uri="{28A0092B-C50C-407E-A947-70E740481C1C}">
                           <a14:useLocalDpi xmlns:a14="http://schemas.microsoft.com/office/drawing/2010/main" val="0"/>
@@ -12434,7 +12963,6 @@
         <w:rPr>
           <w:noProof/>
         </w:rPr>
-        <w:lastRenderedPageBreak/>
         <w:drawing>
           <wp:anchor distT="0" distB="0" distL="114300" distR="114300" simplePos="0" relativeHeight="251658245" behindDoc="1" locked="0" layoutInCell="1" allowOverlap="1" wp14:anchorId="3AA172A8" wp14:editId="7A394BA8">
             <wp:simplePos x="0" y="0"/>
@@ -12476,7 +13004,7 @@
                     </pic:cNvPicPr>
                   </pic:nvPicPr>
                   <pic:blipFill>
-                    <a:blip r:embed="rId25">
+                    <a:blip r:embed="rId30">
                       <a:extLst>
                         <a:ext uri="{28A0092B-C50C-407E-A947-70E740481C1C}">
                           <a14:useLocalDpi xmlns:a14="http://schemas.microsoft.com/office/drawing/2010/main" val="0"/>
@@ -12532,7 +13060,7 @@
                     </pic:cNvPicPr>
                   </pic:nvPicPr>
                   <pic:blipFill>
-                    <a:blip r:embed="rId26">
+                    <a:blip r:embed="rId31">
                       <a:extLst>
                         <a:ext uri="{28A0092B-C50C-407E-A947-70E740481C1C}">
                           <a14:useLocalDpi xmlns:a14="http://schemas.microsoft.com/office/drawing/2010/main" val="0"/>
@@ -12695,6 +13223,7 @@
         <w:rPr>
           <w:noProof/>
         </w:rPr>
+        <w:lastRenderedPageBreak/>
         <w:drawing>
           <wp:anchor distT="0" distB="0" distL="114300" distR="114300" simplePos="0" relativeHeight="251658256" behindDoc="1" locked="0" layoutInCell="1" allowOverlap="1" wp14:anchorId="63223A88" wp14:editId="3FAEFA8B">
             <wp:simplePos x="0" y="0"/>
@@ -12729,7 +13258,7 @@
                     </pic:cNvPicPr>
                   </pic:nvPicPr>
                   <pic:blipFill>
-                    <a:blip r:embed="rId27">
+                    <a:blip r:embed="rId32">
                       <a:extLst>
                         <a:ext uri="{28A0092B-C50C-407E-A947-70E740481C1C}">
                           <a14:useLocalDpi xmlns:a14="http://schemas.microsoft.com/office/drawing/2010/main" val="0"/>
@@ -13089,7 +13618,6 @@
         <w:rPr>
           <w:noProof/>
         </w:rPr>
-        <w:lastRenderedPageBreak/>
         <w:drawing>
           <wp:anchor distT="0" distB="0" distL="114300" distR="114300" simplePos="0" relativeHeight="251658254" behindDoc="1" locked="0" layoutInCell="1" allowOverlap="1" wp14:anchorId="613511AB" wp14:editId="5D8F86B3">
             <wp:simplePos x="0" y="0"/>
@@ -13150,7 +13678,7 @@
                     </pic:cNvPicPr>
                   </pic:nvPicPr>
                   <pic:blipFill>
-                    <a:blip r:embed="rId28">
+                    <a:blip r:embed="rId33">
                       <a:extLst>
                         <a:ext uri="{28A0092B-C50C-407E-A947-70E740481C1C}">
                           <a14:useLocalDpi xmlns:a14="http://schemas.microsoft.com/office/drawing/2010/main" val="0"/>
@@ -13591,7 +14119,7 @@
                     </pic:cNvPicPr>
                   </pic:nvPicPr>
                   <pic:blipFill rotWithShape="1">
-                    <a:blip r:embed="rId29" cstate="print">
+                    <a:blip r:embed="rId34" cstate="print">
                       <a:extLst>
                         <a:ext uri="{28A0092B-C50C-407E-A947-70E740481C1C}">
                           <a14:useLocalDpi xmlns:a14="http://schemas.microsoft.com/office/drawing/2010/main" val="0"/>
@@ -14011,7 +14539,7 @@
                     </pic:cNvPicPr>
                   </pic:nvPicPr>
                   <pic:blipFill>
-                    <a:blip r:embed="rId30" cstate="print">
+                    <a:blip r:embed="rId35" cstate="print">
                       <a:extLst>
                         <a:ext uri="{28A0092B-C50C-407E-A947-70E740481C1C}">
                           <a14:useLocalDpi xmlns:a14="http://schemas.microsoft.com/office/drawing/2010/main" val="0"/>
@@ -14289,7 +14817,6 @@
     </w:p>
     <w:p>
       <w:r>
-        <w:lastRenderedPageBreak/>
         <w:t>        </w:t>
       </w:r>
       <w:r>
@@ -14556,6 +15083,7 @@
           <w:bCs/>
           <w:color w:val="F79646" w:themeColor="accent6"/>
         </w:rPr>
+        <w:lastRenderedPageBreak/>
         <w:t>FOR</w:t>
       </w:r>
       <w:r>
@@ -15022,102 +15550,102 @@
         <w:rPr>
           <w:b/>
         </w:rPr>
+        <w:t>UI/UX design</w:t>
+      </w:r>
+      <w:bookmarkEnd w:id="52"/>
+    </w:p>
+    <w:p>
+      <w:pPr>
+        <w:rPr>
+          <w:b/>
+        </w:rPr>
+      </w:pPr>
+      <w:r>
+        <w:rPr>
+          <w:b/>
+        </w:rPr>
+        <w:t>Title design</w:t>
+      </w:r>
+      <w:r>
+        <w:rPr>
+          <w:b/>
+        </w:rPr>
+        <w:t>:</w:t>
+      </w:r>
+    </w:p>
+    <w:p>
+      <w:pPr>
+        <w:rPr>
+          <w:bCs/>
+        </w:rPr>
+      </w:pPr>
+      <w:r>
+        <w:rPr>
+          <w:bCs/>
+        </w:rPr>
+        <w:t xml:space="preserve">The first </w:t>
+      </w:r>
+      <w:r>
+        <w:rPr>
+          <w:bCs/>
+        </w:rPr>
+        <w:t xml:space="preserve">part of the program that the user interacts with once will be a console interface for the login system (which </w:t>
+      </w:r>
+      <w:r>
+        <w:rPr>
+          <w:bCs/>
+        </w:rPr>
+        <w:t>could also be implemented as a GUI for more accessibility later down the development cycle for the program)</w:t>
+      </w:r>
+      <w:r>
+        <w:rPr>
+          <w:bCs/>
+        </w:rPr>
+        <w:t xml:space="preserve">. As of such, </w:t>
+      </w:r>
+      <w:r>
+        <w:rPr>
+          <w:bCs/>
+        </w:rPr>
+        <w:t xml:space="preserve">I wanted this to look interesting to </w:t>
+      </w:r>
+      <w:r>
+        <w:rPr>
+          <w:bCs/>
+        </w:rPr>
+        <w:t xml:space="preserve">leave a positive impression on the user: this is entirely cosmetic, it has no functionality other than making the program appear more friendly to new users or those less familiar with a CLI environment. I went through a few designs </w:t>
+      </w:r>
+      <w:r>
+        <w:rPr>
+          <w:bCs/>
+        </w:rPr>
+        <w:t xml:space="preserve">for the </w:t>
+      </w:r>
+      <w:r>
+        <w:rPr>
+          <w:bCs/>
+        </w:rPr>
+        <w:t>splash screen</w:t>
+      </w:r>
+      <w:r>
+        <w:rPr>
+          <w:bCs/>
+        </w:rPr>
+        <w:t xml:space="preserve"> which I have included below:</w:t>
+      </w:r>
+    </w:p>
+    <w:p>
+      <w:pPr>
+        <w:rPr>
+          <w:bCs/>
+        </w:rPr>
+      </w:pPr>
+      <w:r>
+        <w:rPr>
+          <w:bCs/>
+          <w:noProof/>
+        </w:rPr>
         <w:lastRenderedPageBreak/>
-        <w:t>UI/UX design</w:t>
-      </w:r>
-      <w:bookmarkEnd w:id="52"/>
-    </w:p>
-    <w:p>
-      <w:pPr>
-        <w:rPr>
-          <w:b/>
-        </w:rPr>
-      </w:pPr>
-      <w:r>
-        <w:rPr>
-          <w:b/>
-        </w:rPr>
-        <w:t>Title design</w:t>
-      </w:r>
-      <w:r>
-        <w:rPr>
-          <w:b/>
-        </w:rPr>
-        <w:t>:</w:t>
-      </w:r>
-    </w:p>
-    <w:p>
-      <w:pPr>
-        <w:rPr>
-          <w:bCs/>
-        </w:rPr>
-      </w:pPr>
-      <w:r>
-        <w:rPr>
-          <w:bCs/>
-        </w:rPr>
-        <w:t xml:space="preserve">The first </w:t>
-      </w:r>
-      <w:r>
-        <w:rPr>
-          <w:bCs/>
-        </w:rPr>
-        <w:t xml:space="preserve">part of the program that the user interacts with once will be a console interface for the login system (which </w:t>
-      </w:r>
-      <w:r>
-        <w:rPr>
-          <w:bCs/>
-        </w:rPr>
-        <w:t>could also be implemented as a GUI for more accessibility later down the development cycle for the program)</w:t>
-      </w:r>
-      <w:r>
-        <w:rPr>
-          <w:bCs/>
-        </w:rPr>
-        <w:t xml:space="preserve">. As of such, </w:t>
-      </w:r>
-      <w:r>
-        <w:rPr>
-          <w:bCs/>
-        </w:rPr>
-        <w:t xml:space="preserve">I wanted this to look interesting to </w:t>
-      </w:r>
-      <w:r>
-        <w:rPr>
-          <w:bCs/>
-        </w:rPr>
-        <w:t xml:space="preserve">leave a positive impression on the user: this is entirely cosmetic, it has no functionality other than making the program appear more friendly to new users or those less familiar with a CLI environment. I went through a few designs </w:t>
-      </w:r>
-      <w:r>
-        <w:rPr>
-          <w:bCs/>
-        </w:rPr>
-        <w:t xml:space="preserve">for the </w:t>
-      </w:r>
-      <w:r>
-        <w:rPr>
-          <w:bCs/>
-        </w:rPr>
-        <w:t>splash screen</w:t>
-      </w:r>
-      <w:r>
-        <w:rPr>
-          <w:bCs/>
-        </w:rPr>
-        <w:t xml:space="preserve"> which I have included below:</w:t>
-      </w:r>
-    </w:p>
-    <w:p>
-      <w:pPr>
-        <w:rPr>
-          <w:bCs/>
-        </w:rPr>
-      </w:pPr>
-      <w:r>
-        <w:rPr>
-          <w:bCs/>
-          <w:noProof/>
-        </w:rPr>
         <w:drawing>
           <wp:inline distT="0" distB="0" distL="0" distR="0" wp14:anchorId="701ACBCA" wp14:editId="4F08E6C4">
             <wp:extent cx="4572638" cy="4925112"/>
@@ -15134,7 +15662,7 @@
                     <pic:cNvPicPr/>
                   </pic:nvPicPr>
                   <pic:blipFill>
-                    <a:blip r:embed="rId31"/>
+                    <a:blip r:embed="rId36"/>
                     <a:stretch>
                       <a:fillRect/>
                     </a:stretch>
@@ -15195,38 +15723,35 @@
         <w:t xml:space="preserve">s and feels satisfying. Additionally, the objective of making </w:t>
       </w:r>
       <w:r>
-        <w:t xml:space="preserve">the program </w:t>
-      </w:r>
-      <w:r>
+        <w:t>the program as aesthetic and simple as possible fed into my design process</w:t>
+      </w:r>
+      <w:r>
+        <w:t xml:space="preserve">. I ended up doing some digital drafts of the generic layout I was looking for in my </w:t>
+      </w:r>
+      <w:r>
+        <w:t xml:space="preserve">program before implementing these in </w:t>
+      </w:r>
+      <w:proofErr w:type="spellStart"/>
+      <w:r>
+        <w:t>tkinter</w:t>
+      </w:r>
+      <w:proofErr w:type="spellEnd"/>
+      <w:r>
+        <w:t xml:space="preserve"> and tweaking as required</w:t>
+      </w:r>
+      <w:r>
+        <w:t>.</w:t>
+      </w:r>
+      <w:r>
+        <w:t xml:space="preserve"> </w:t>
+      </w:r>
+    </w:p>
+    <w:p>
+      <w:r>
+        <w:rPr>
+          <w:noProof/>
+        </w:rPr>
         <w:lastRenderedPageBreak/>
-        <w:t>as aesthetic and simple as possible fed into my design process</w:t>
-      </w:r>
-      <w:r>
-        <w:t xml:space="preserve">. I ended up doing some digital drafts of the generic layout I was looking for in my </w:t>
-      </w:r>
-      <w:r>
-        <w:t xml:space="preserve">program before implementing these in </w:t>
-      </w:r>
-      <w:proofErr w:type="spellStart"/>
-      <w:r>
-        <w:t>tkinter</w:t>
-      </w:r>
-      <w:proofErr w:type="spellEnd"/>
-      <w:r>
-        <w:t xml:space="preserve"> and tweaking as required</w:t>
-      </w:r>
-      <w:r>
-        <w:t>.</w:t>
-      </w:r>
-      <w:r>
-        <w:t xml:space="preserve"> </w:t>
-      </w:r>
-    </w:p>
-    <w:p>
-      <w:r>
-        <w:rPr>
-          <w:noProof/>
-        </w:rPr>
         <w:drawing>
           <wp:anchor distT="0" distB="0" distL="114300" distR="114300" simplePos="0" relativeHeight="251658247" behindDoc="1" locked="0" layoutInCell="1" allowOverlap="1" wp14:anchorId="3CA3E588" wp14:editId="2AF426A1">
             <wp:simplePos x="0" y="0"/>
@@ -15259,7 +15784,7 @@
                     <pic:cNvPicPr/>
                   </pic:nvPicPr>
                   <pic:blipFill>
-                    <a:blip r:embed="rId32" cstate="print">
+                    <a:blip r:embed="rId37" cstate="print">
                       <a:extLst>
                         <a:ext uri="{28A0092B-C50C-407E-A947-70E740481C1C}">
                           <a14:useLocalDpi xmlns:a14="http://schemas.microsoft.com/office/drawing/2010/main" val="0"/>
@@ -15348,7 +15873,7 @@
               </wp:anchor>
             </w:drawing>
           </mc:Choice>
-          <mc:Fallback xmlns:a14="http://schemas.microsoft.com/office/drawing/2010/main" xmlns:pic="http://schemas.openxmlformats.org/drawingml/2006/picture" xmlns:a="http://schemas.openxmlformats.org/drawingml/2006/main">
+          <mc:Fallback xmlns:a="http://schemas.openxmlformats.org/drawingml/2006/main" xmlns:pic="http://schemas.openxmlformats.org/drawingml/2006/picture" xmlns:a14="http://schemas.microsoft.com/office/drawing/2010/main">
             <w:pict w14:anchorId="229F6274">
               <v:shapetype id="_x0000_t32" coordsize="21600,21600" o:oned="t" filled="f" o:spt="32" path="m,l21600,21600e" w14:anchorId="713A88B0">
                 <v:path fillok="f" arrowok="t" o:connecttype="none"/>
@@ -15382,7 +15907,7 @@
                     <pic:cNvPicPr/>
                   </pic:nvPicPr>
                   <pic:blipFill>
-                    <a:blip r:embed="rId33" cstate="print">
+                    <a:blip r:embed="rId38" cstate="print">
                       <a:extLst>
                         <a:ext uri="{28A0092B-C50C-407E-A947-70E740481C1C}">
                           <a14:useLocalDpi xmlns:a14="http://schemas.microsoft.com/office/drawing/2010/main" val="0"/>
@@ -15448,7 +15973,7 @@
                     </pic:cNvPicPr>
                   </pic:nvPicPr>
                   <pic:blipFill>
-                    <a:blip r:embed="rId34" cstate="print">
+                    <a:blip r:embed="rId39" cstate="print">
                       <a:extLst>
                         <a:ext uri="{28A0092B-C50C-407E-A947-70E740481C1C}">
                           <a14:useLocalDpi xmlns:a14="http://schemas.microsoft.com/office/drawing/2010/main" val="0"/>
@@ -15542,7 +16067,7 @@
               </wp:anchor>
             </w:drawing>
           </mc:Choice>
-          <mc:Fallback xmlns:a14="http://schemas.microsoft.com/office/drawing/2010/main" xmlns:pic="http://schemas.openxmlformats.org/drawingml/2006/picture" xmlns:a="http://schemas.openxmlformats.org/drawingml/2006/main">
+          <mc:Fallback xmlns:a="http://schemas.openxmlformats.org/drawingml/2006/main" xmlns:pic="http://schemas.openxmlformats.org/drawingml/2006/picture" xmlns:a14="http://schemas.microsoft.com/office/drawing/2010/main">
             <w:pict w14:anchorId="0E7719EE">
               <v:shape id="Straight Arrow Connector 1" style="position:absolute;margin-left:207pt;margin-top:69.95pt;width:31.5pt;height:.5pt;flip:y;z-index:251663365;visibility:visible;mso-wrap-style:square;mso-wrap-distance-left:9pt;mso-wrap-distance-top:0;mso-wrap-distance-right:9pt;mso-wrap-distance-bottom:0;mso-position-horizontal:absolute;mso-position-horizontal-relative:text;mso-position-vertical:absolute;mso-position-vertical-relative:text" o:spid="_x0000_s1026" strokecolor="#4f81bd [3204]" strokeweight="2pt" type="#_x0000_t32" o:gfxdata="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" w14:anchorId="3F3A7C5D">
                 <v:stroke endarrow="block"/>
@@ -15572,7 +16097,7 @@
                     <pic:cNvPicPr/>
                   </pic:nvPicPr>
                   <pic:blipFill>
-                    <a:blip r:embed="rId35"/>
+                    <a:blip r:embed="rId40"/>
                     <a:stretch>
                       <a:fillRect/>
                     </a:stretch>
@@ -15631,7 +16156,7 @@
                     <pic:cNvPicPr/>
                   </pic:nvPicPr>
                   <pic:blipFill>
-                    <a:blip r:embed="rId36">
+                    <a:blip r:embed="rId41">
                       <a:extLst>
                         <a:ext uri="{28A0092B-C50C-407E-A947-70E740481C1C}">
                           <a14:useLocalDpi xmlns:a14="http://schemas.microsoft.com/office/drawing/2010/main" val="0"/>
@@ -15699,7 +16224,7 @@
                     <pic:cNvPicPr/>
                   </pic:nvPicPr>
                   <pic:blipFill rotWithShape="1">
-                    <a:blip r:embed="rId37" cstate="print">
+                    <a:blip r:embed="rId42" cstate="print">
                       <a:extLst>
                         <a:ext uri="{28A0092B-C50C-407E-A947-70E740481C1C}">
                           <a14:useLocalDpi xmlns:a14="http://schemas.microsoft.com/office/drawing/2010/main" val="0"/>
@@ -15823,7 +16348,7 @@
               </wp:anchor>
             </w:drawing>
           </mc:Choice>
-          <mc:Fallback xmlns:a14="http://schemas.microsoft.com/office/drawing/2010/main" xmlns:pic="http://schemas.openxmlformats.org/drawingml/2006/picture" xmlns:a="http://schemas.openxmlformats.org/drawingml/2006/main">
+          <mc:Fallback xmlns:a="http://schemas.openxmlformats.org/drawingml/2006/main" xmlns:pic="http://schemas.openxmlformats.org/drawingml/2006/picture" xmlns:a14="http://schemas.microsoft.com/office/drawing/2010/main">
             <w:pict w14:anchorId="56FC699C">
               <v:shape id="Straight Arrow Connector 1" style="position:absolute;margin-left:201pt;margin-top:11.85pt;width:31.5pt;height:.5pt;flip:y;z-index:251667461;visibility:visible;mso-wrap-style:square;mso-wrap-distance-left:9pt;mso-wrap-distance-top:0;mso-wrap-distance-right:9pt;mso-wrap-distance-bottom:0;mso-position-horizontal:absolute;mso-position-horizontal-relative:text;mso-position-vertical:absolute;mso-position-vertical-relative:text" o:spid="_x0000_s1026" strokecolor="#4f81bd [3204]" strokeweight="2pt" type="#_x0000_t32" o:gfxdata="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" w14:anchorId="1968876B">
                 <v:stroke endarrow="block"/>
@@ -15887,7 +16412,6 @@
           <w:bCs/>
           <w:noProof/>
         </w:rPr>
-        <w:lastRenderedPageBreak/>
         <w:drawing>
           <wp:anchor distT="0" distB="0" distL="114300" distR="114300" simplePos="0" relativeHeight="251658257" behindDoc="1" locked="0" layoutInCell="1" allowOverlap="1" wp14:anchorId="7DB9E93D" wp14:editId="0DFB41AB">
             <wp:simplePos x="0" y="0"/>
@@ -15920,7 +16444,7 @@
                     <pic:cNvPicPr/>
                   </pic:nvPicPr>
                   <pic:blipFill rotWithShape="1">
-                    <a:blip r:embed="rId38" cstate="print">
+                    <a:blip r:embed="rId43" cstate="print">
                       <a:extLst>
                         <a:ext uri="{28A0092B-C50C-407E-A947-70E740481C1C}">
                           <a14:useLocalDpi xmlns:a14="http://schemas.microsoft.com/office/drawing/2010/main" val="0"/>
@@ -15990,7 +16514,7 @@
                     <pic:cNvPicPr/>
                   </pic:nvPicPr>
                   <pic:blipFill>
-                    <a:blip r:embed="rId39">
+                    <a:blip r:embed="rId44">
                       <a:extLst>
                         <a:ext uri="{28A0092B-C50C-407E-A947-70E740481C1C}">
                           <a14:useLocalDpi xmlns:a14="http://schemas.microsoft.com/office/drawing/2010/main" val="0"/>
@@ -16107,7 +16631,7 @@
                     <pic:cNvPicPr/>
                   </pic:nvPicPr>
                   <pic:blipFill>
-                    <a:blip r:embed="rId40"/>
+                    <a:blip r:embed="rId45"/>
                     <a:stretch>
                       <a:fillRect/>
                     </a:stretch>
@@ -21063,15 +21587,7 @@
         <w:t xml:space="preserve">This meant that </w:t>
       </w:r>
       <w:r>
-        <w:t xml:space="preserve">some functions were initially written with no regard to speed, </w:t>
-      </w:r>
-      <w:proofErr w:type="gramStart"/>
-      <w:r>
-        <w:t>efficiency</w:t>
-      </w:r>
-      <w:proofErr w:type="gramEnd"/>
-      <w:r>
-        <w:t xml:space="preserve"> or readability</w:t>
+        <w:t>some functions were initially written with no regard to speed, efficiency or readability</w:t>
       </w:r>
       <w:r>
         <w:t xml:space="preserve"> to produce an MVP that would solve the problem. This gave me lots of </w:t>
@@ -21184,7 +21700,7 @@
                     </pic:cNvPicPr>
                   </pic:nvPicPr>
                   <pic:blipFill>
-                    <a:blip r:embed="rId41">
+                    <a:blip r:embed="rId46">
                       <a:extLst>
                         <a:ext uri="{28A0092B-C50C-407E-A947-70E740481C1C}">
                           <a14:useLocalDpi xmlns:a14="http://schemas.microsoft.com/office/drawing/2010/main" val="0"/>
@@ -21267,7 +21783,7 @@
                     </pic:cNvPicPr>
                   </pic:nvPicPr>
                   <pic:blipFill>
-                    <a:blip r:embed="rId42" cstate="print">
+                    <a:blip r:embed="rId47" cstate="print">
                       <a:extLst>
                         <a:ext uri="{28A0092B-C50C-407E-A947-70E740481C1C}">
                           <a14:useLocalDpi xmlns:a14="http://schemas.microsoft.com/office/drawing/2010/main" val="0"/>
@@ -21305,7 +21821,7 @@
           <w:noProof/>
         </w:rPr>
         <w:drawing>
-          <wp:inline distT="0" distB="0" distL="0" distR="0" wp14:anchorId="4F9D47F7" wp14:editId="036BE975">
+          <wp:inline distT="0" distB="0" distL="0" distR="0" wp14:anchorId="4F9D47F7" wp14:editId="5F9F79C6">
             <wp:extent cx="5943600" cy="2345690"/>
             <wp:effectExtent l="0" t="0" r="0" b="0"/>
             <wp:docPr id="489594477" name="Picture 489594477" descr="A white background with text&#10;&#10;Description automatically generated"/>
@@ -21322,7 +21838,7 @@
                     </pic:cNvPicPr>
                   </pic:nvPicPr>
                   <pic:blipFill>
-                    <a:blip r:embed="rId43" cstate="print">
+                    <a:blip r:embed="rId48" cstate="print">
                       <a:extLst>
                         <a:ext uri="{28A0092B-C50C-407E-A947-70E740481C1C}">
                           <a14:useLocalDpi xmlns:a14="http://schemas.microsoft.com/office/drawing/2010/main" val="0"/>
@@ -21378,7 +21894,7 @@
         </w:rPr>
         <w:lastRenderedPageBreak/>
         <w:drawing>
-          <wp:inline distT="0" distB="0" distL="0" distR="0" wp14:anchorId="4E3C7421" wp14:editId="5E1C6C19">
+          <wp:inline distT="0" distB="0" distL="0" distR="0" wp14:anchorId="4E3C7421" wp14:editId="0F5F8C8B">
             <wp:extent cx="3523316" cy="3657600"/>
             <wp:effectExtent l="0" t="0" r="1270" b="0"/>
             <wp:docPr id="430828632" name="Picture 430828632" descr="A screenshot of a computer program&#10;&#10;Description automatically generated"/>
@@ -21393,7 +21909,7 @@
                     <pic:cNvPicPr/>
                   </pic:nvPicPr>
                   <pic:blipFill>
-                    <a:blip r:embed="rId44" cstate="print">
+                    <a:blip r:embed="rId49" cstate="print">
                       <a:extLst>
                         <a:ext uri="{28A0092B-C50C-407E-A947-70E740481C1C}">
                           <a14:useLocalDpi xmlns:a14="http://schemas.microsoft.com/office/drawing/2010/main" val="0"/>
@@ -21441,7 +21957,7 @@
                     <pic:cNvPicPr/>
                   </pic:nvPicPr>
                   <pic:blipFill>
-                    <a:blip r:embed="rId45"/>
+                    <a:blip r:embed="rId50"/>
                     <a:stretch>
                       <a:fillRect/>
                     </a:stretch>
@@ -21565,7 +22081,7 @@
         </w:rPr>
         <w:lastRenderedPageBreak/>
         <w:drawing>
-          <wp:inline distT="0" distB="0" distL="0" distR="0" wp14:anchorId="66F52AD6" wp14:editId="2CEB68B3">
+          <wp:inline distT="0" distB="0" distL="0" distR="0" wp14:anchorId="66F52AD6" wp14:editId="414501B6">
             <wp:extent cx="2598305" cy="1955800"/>
             <wp:effectExtent l="0" t="0" r="0" b="6350"/>
             <wp:docPr id="1512286784" name="Picture 1512286784" descr="A computer screen shot of a program&#10;&#10;Description automatically generated"/>
@@ -21580,7 +22096,7 @@
                     <pic:cNvPicPr/>
                   </pic:nvPicPr>
                   <pic:blipFill>
-                    <a:blip r:embed="rId46" cstate="print">
+                    <a:blip r:embed="rId51" cstate="print">
                       <a:extLst>
                         <a:ext uri="{28A0092B-C50C-407E-A947-70E740481C1C}">
                           <a14:useLocalDpi xmlns:a14="http://schemas.microsoft.com/office/drawing/2010/main" val="0"/>
@@ -21760,7 +22276,7 @@
                     <pic:cNvPicPr preferRelativeResize="0"/>
                   </pic:nvPicPr>
                   <pic:blipFill>
-                    <a:blip r:embed="rId47"/>
+                    <a:blip r:embed="rId52"/>
                     <a:srcRect/>
                     <a:stretch>
                       <a:fillRect/>
@@ -21823,7 +22339,7 @@
                     <pic:cNvPicPr preferRelativeResize="0"/>
                   </pic:nvPicPr>
                   <pic:blipFill>
-                    <a:blip r:embed="rId48"/>
+                    <a:blip r:embed="rId53"/>
                     <a:srcRect/>
                     <a:stretch>
                       <a:fillRect/>
@@ -21847,7 +22363,7 @@
       </w:r>
     </w:p>
     <w:sectPr>
-      <w:footerReference w:type="default" r:id="rId49"/>
+      <w:footerReference w:type="default" r:id="rId54"/>
       <w:pgSz w:w="12240" w:h="15840"/>
       <w:pgMar w:top="1440" w:right="1440" w:bottom="1440" w:left="1440" w:header="720" w:footer="720" w:gutter="0"/>
       <w:pgNumType w:start="1"/>

</xml_diff>

<commit_message>
Work on goals and objectives
</commit_message>
<xml_diff>
--- a/18133 5514 Piercy Tom (1).docx
+++ b/18133 5514 Piercy Tom (1).docx
@@ -112,7 +112,7 @@
                     <pic:cNvPicPr preferRelativeResize="0"/>
                   </pic:nvPicPr>
                   <pic:blipFill>
-                    <a:blip r:embed="rId7"/>
+                    <a:blip r:embed="rId8"/>
                     <a:srcRect/>
                     <a:stretch>
                       <a:fillRect/>
@@ -1010,55 +1010,47 @@
             <w:r>
               <w:rPr>
                 <w:rStyle w:val="Hyperlink"/>
-                <w:highlight w:val="yellow"/>
               </w:rPr>
               <w:t>Project goals, objectives and KPIs</w:t>
             </w:r>
             <w:r>
               <w:rPr>
                 <w:webHidden/>
-                <w:highlight w:val="yellow"/>
               </w:rPr>
               <w:tab/>
             </w:r>
             <w:r>
               <w:rPr>
                 <w:webHidden/>
-                <w:highlight w:val="yellow"/>
               </w:rPr>
               <w:fldChar w:fldCharType="begin"/>
             </w:r>
             <w:r>
               <w:rPr>
                 <w:webHidden/>
-                <w:highlight w:val="yellow"/>
               </w:rPr>
               <w:instrText xml:space="preserve"> PAGEREF _Toc154049819 \h </w:instrText>
             </w:r>
             <w:r>
               <w:rPr>
                 <w:webHidden/>
-                <w:highlight w:val="yellow"/>
-              </w:rPr>
-            </w:r>
-            <w:r>
-              <w:rPr>
-                <w:webHidden/>
-                <w:highlight w:val="yellow"/>
+              </w:rPr>
+            </w:r>
+            <w:r>
+              <w:rPr>
+                <w:webHidden/>
               </w:rPr>
               <w:fldChar w:fldCharType="separate"/>
             </w:r>
             <w:r>
               <w:rPr>
                 <w:webHidden/>
-                <w:highlight w:val="yellow"/>
               </w:rPr>
               <w:t>13</w:t>
             </w:r>
             <w:r>
               <w:rPr>
                 <w:webHidden/>
-                <w:highlight w:val="yellow"/>
               </w:rPr>
               <w:fldChar w:fldCharType="end"/>
             </w:r>
@@ -1531,65 +1523,55 @@
               <w14:ligatures w14:val="standardContextual"/>
             </w:rPr>
           </w:pPr>
-          <w:r>
-            <w:fldChar w:fldCharType="begin"/>
-          </w:r>
-          <w:r>
-            <w:instrText>HYPERLINK \l "_Toc154049827"</w:instrText>
-          </w:r>
-          <w:r>
-            <w:fldChar w:fldCharType="separate"/>
-          </w:r>
-          <w:r>
-            <w:rPr>
-              <w:rStyle w:val="Hyperlink"/>
-            </w:rPr>
-            <w:t>Sample of planned SQL queries</w:t>
-          </w:r>
-          <w:r>
-            <w:rPr>
-              <w:webHidden/>
-            </w:rPr>
-            <w:tab/>
-          </w:r>
-          <w:r>
-            <w:rPr>
-              <w:webHidden/>
-            </w:rPr>
-            <w:fldChar w:fldCharType="begin"/>
-          </w:r>
-          <w:r>
-            <w:rPr>
-              <w:webHidden/>
-            </w:rPr>
-            <w:instrText xml:space="preserve"> PAGEREF _Toc154049827 \h </w:instrText>
-          </w:r>
-          <w:r>
-            <w:rPr>
-              <w:webHidden/>
-            </w:rPr>
-          </w:r>
-          <w:r>
-            <w:rPr>
-              <w:webHidden/>
-            </w:rPr>
-            <w:fldChar w:fldCharType="separate"/>
-          </w:r>
-          <w:r>
-            <w:rPr>
-              <w:webHidden/>
-            </w:rPr>
-            <w:t>20</w:t>
-          </w:r>
-          <w:r>
-            <w:rPr>
-              <w:webHidden/>
-            </w:rPr>
-            <w:fldChar w:fldCharType="end"/>
-          </w:r>
-          <w:r>
-            <w:fldChar w:fldCharType="end"/>
-          </w:r>
+          <w:hyperlink w:anchor="_Toc154049827" w:history="1">
+            <w:r>
+              <w:rPr>
+                <w:rStyle w:val="Hyperlink"/>
+              </w:rPr>
+              <w:t>Sample of planned SQL queries</w:t>
+            </w:r>
+            <w:r>
+              <w:rPr>
+                <w:webHidden/>
+              </w:rPr>
+              <w:tab/>
+            </w:r>
+            <w:r>
+              <w:rPr>
+                <w:webHidden/>
+              </w:rPr>
+              <w:fldChar w:fldCharType="begin"/>
+            </w:r>
+            <w:r>
+              <w:rPr>
+                <w:webHidden/>
+              </w:rPr>
+              <w:instrText xml:space="preserve"> PAGEREF _Toc154049827 \h </w:instrText>
+            </w:r>
+            <w:r>
+              <w:rPr>
+                <w:webHidden/>
+              </w:rPr>
+            </w:r>
+            <w:r>
+              <w:rPr>
+                <w:webHidden/>
+              </w:rPr>
+              <w:fldChar w:fldCharType="separate"/>
+            </w:r>
+            <w:r>
+              <w:rPr>
+                <w:webHidden/>
+              </w:rPr>
+              <w:t>20</w:t>
+            </w:r>
+            <w:r>
+              <w:rPr>
+                <w:webHidden/>
+              </w:rPr>
+              <w:fldChar w:fldCharType="end"/>
+            </w:r>
+          </w:hyperlink>
         </w:p>
         <w:p>
           <w:pPr>
@@ -1601,65 +1583,55 @@
               <w14:ligatures w14:val="standardContextual"/>
             </w:rPr>
           </w:pPr>
-          <w:r>
-            <w:fldChar w:fldCharType="begin"/>
-          </w:r>
-          <w:r>
-            <w:instrText>HYPERLINK \l "_Toc154049828"</w:instrText>
-          </w:r>
-          <w:r>
-            <w:fldChar w:fldCharType="separate"/>
-          </w:r>
-          <w:r>
-            <w:rPr>
-              <w:rStyle w:val="Hyperlink"/>
-            </w:rPr>
-            <w:t>Validating user input</w:t>
-          </w:r>
-          <w:r>
-            <w:rPr>
-              <w:webHidden/>
-            </w:rPr>
-            <w:tab/>
-          </w:r>
-          <w:r>
-            <w:rPr>
-              <w:webHidden/>
-            </w:rPr>
-            <w:fldChar w:fldCharType="begin"/>
-          </w:r>
-          <w:r>
-            <w:rPr>
-              <w:webHidden/>
-            </w:rPr>
-            <w:instrText xml:space="preserve"> PAGEREF _Toc154049828 \h </w:instrText>
-          </w:r>
-          <w:r>
-            <w:rPr>
-              <w:webHidden/>
-            </w:rPr>
-          </w:r>
-          <w:r>
-            <w:rPr>
-              <w:webHidden/>
-            </w:rPr>
-            <w:fldChar w:fldCharType="separate"/>
-          </w:r>
-          <w:r>
-            <w:rPr>
-              <w:webHidden/>
-            </w:rPr>
-            <w:t>21</w:t>
-          </w:r>
-          <w:r>
-            <w:rPr>
-              <w:webHidden/>
-            </w:rPr>
-            <w:fldChar w:fldCharType="end"/>
-          </w:r>
-          <w:r>
-            <w:fldChar w:fldCharType="end"/>
-          </w:r>
+          <w:hyperlink w:anchor="_Toc154049828" w:history="1">
+            <w:r>
+              <w:rPr>
+                <w:rStyle w:val="Hyperlink"/>
+              </w:rPr>
+              <w:t>Validating user input</w:t>
+            </w:r>
+            <w:r>
+              <w:rPr>
+                <w:webHidden/>
+              </w:rPr>
+              <w:tab/>
+            </w:r>
+            <w:r>
+              <w:rPr>
+                <w:webHidden/>
+              </w:rPr>
+              <w:fldChar w:fldCharType="begin"/>
+            </w:r>
+            <w:r>
+              <w:rPr>
+                <w:webHidden/>
+              </w:rPr>
+              <w:instrText xml:space="preserve"> PAGEREF _Toc154049828 \h </w:instrText>
+            </w:r>
+            <w:r>
+              <w:rPr>
+                <w:webHidden/>
+              </w:rPr>
+            </w:r>
+            <w:r>
+              <w:rPr>
+                <w:webHidden/>
+              </w:rPr>
+              <w:fldChar w:fldCharType="separate"/>
+            </w:r>
+            <w:r>
+              <w:rPr>
+                <w:webHidden/>
+              </w:rPr>
+              <w:t>21</w:t>
+            </w:r>
+            <w:r>
+              <w:rPr>
+                <w:webHidden/>
+              </w:rPr>
+              <w:fldChar w:fldCharType="end"/>
+            </w:r>
+          </w:hyperlink>
         </w:p>
         <w:p>
           <w:pPr>
@@ -1674,91 +1646,64 @@
               <w14:ligatures w14:val="standardContextual"/>
             </w:rPr>
           </w:pPr>
-          <w:r>
-            <w:rPr>
-              <w:noProof/>
-            </w:rPr>
-            <w:fldChar w:fldCharType="begin"/>
-          </w:r>
-          <w:r>
-            <w:rPr>
-              <w:noProof/>
-            </w:rPr>
-            <w:instrText>HYPERLINK \l "_Toc154049829"</w:instrText>
-          </w:r>
-          <w:r>
-            <w:rPr>
-              <w:noProof/>
-            </w:rPr>
-          </w:r>
-          <w:r>
-            <w:rPr>
-              <w:noProof/>
-            </w:rPr>
-            <w:fldChar w:fldCharType="separate"/>
-          </w:r>
-          <w:r>
-            <w:rPr>
-              <w:rStyle w:val="Hyperlink"/>
-              <w:b/>
-              <w:noProof/>
-            </w:rPr>
-            <w:t>Regular expressions</w:t>
-          </w:r>
-          <w:r>
-            <w:rPr>
-              <w:noProof/>
-              <w:webHidden/>
-            </w:rPr>
-            <w:tab/>
-          </w:r>
-          <w:r>
-            <w:rPr>
-              <w:noProof/>
-              <w:webHidden/>
-            </w:rPr>
-            <w:fldChar w:fldCharType="begin"/>
-          </w:r>
-          <w:r>
-            <w:rPr>
-              <w:noProof/>
-              <w:webHidden/>
-            </w:rPr>
-            <w:instrText xml:space="preserve"> PAGEREF _Toc154049829 \h </w:instrText>
-          </w:r>
-          <w:r>
-            <w:rPr>
-              <w:noProof/>
-              <w:webHidden/>
-            </w:rPr>
-          </w:r>
-          <w:r>
-            <w:rPr>
-              <w:noProof/>
-              <w:webHidden/>
-            </w:rPr>
-            <w:fldChar w:fldCharType="separate"/>
-          </w:r>
-          <w:r>
-            <w:rPr>
-              <w:noProof/>
-              <w:webHidden/>
-            </w:rPr>
-            <w:t>21</w:t>
-          </w:r>
-          <w:r>
-            <w:rPr>
-              <w:noProof/>
-              <w:webHidden/>
-            </w:rPr>
-            <w:fldChar w:fldCharType="end"/>
-          </w:r>
-          <w:r>
-            <w:rPr>
-              <w:noProof/>
-            </w:rPr>
-            <w:fldChar w:fldCharType="end"/>
-          </w:r>
+          <w:hyperlink w:anchor="_Toc154049829" w:history="1">
+            <w:r>
+              <w:rPr>
+                <w:rStyle w:val="Hyperlink"/>
+                <w:b/>
+                <w:noProof/>
+              </w:rPr>
+              <w:t>Regular expressions</w:t>
+            </w:r>
+            <w:r>
+              <w:rPr>
+                <w:noProof/>
+                <w:webHidden/>
+              </w:rPr>
+              <w:tab/>
+            </w:r>
+            <w:r>
+              <w:rPr>
+                <w:noProof/>
+                <w:webHidden/>
+              </w:rPr>
+              <w:fldChar w:fldCharType="begin"/>
+            </w:r>
+            <w:r>
+              <w:rPr>
+                <w:noProof/>
+                <w:webHidden/>
+              </w:rPr>
+              <w:instrText xml:space="preserve"> PAGEREF _Toc154049829 \h </w:instrText>
+            </w:r>
+            <w:r>
+              <w:rPr>
+                <w:noProof/>
+                <w:webHidden/>
+              </w:rPr>
+            </w:r>
+            <w:r>
+              <w:rPr>
+                <w:noProof/>
+                <w:webHidden/>
+              </w:rPr>
+              <w:fldChar w:fldCharType="separate"/>
+            </w:r>
+            <w:r>
+              <w:rPr>
+                <w:noProof/>
+                <w:webHidden/>
+              </w:rPr>
+              <w:t>21</w:t>
+            </w:r>
+            <w:r>
+              <w:rPr>
+                <w:noProof/>
+                <w:webHidden/>
+              </w:rPr>
+              <w:fldChar w:fldCharType="end"/>
+            </w:r>
+          </w:hyperlink>
         </w:p>
         <w:p>
           <w:pPr>
@@ -2318,55 +2263,47 @@
             <w:r>
               <w:rPr>
                 <w:rStyle w:val="Hyperlink"/>
-                <w:highlight w:val="green"/>
               </w:rPr>
               <w:t>UI/UX design</w:t>
             </w:r>
             <w:r>
               <w:rPr>
                 <w:webHidden/>
-                <w:highlight w:val="green"/>
               </w:rPr>
               <w:tab/>
             </w:r>
             <w:r>
               <w:rPr>
                 <w:webHidden/>
-                <w:highlight w:val="green"/>
               </w:rPr>
               <w:fldChar w:fldCharType="begin"/>
             </w:r>
             <w:r>
               <w:rPr>
                 <w:webHidden/>
-                <w:highlight w:val="green"/>
               </w:rPr>
               <w:instrText xml:space="preserve"> PAGEREF _Toc154049838 \h </w:instrText>
             </w:r>
             <w:r>
               <w:rPr>
                 <w:webHidden/>
-                <w:highlight w:val="green"/>
-              </w:rPr>
-            </w:r>
-            <w:r>
-              <w:rPr>
-                <w:webHidden/>
-                <w:highlight w:val="green"/>
+              </w:rPr>
+            </w:r>
+            <w:r>
+              <w:rPr>
+                <w:webHidden/>
               </w:rPr>
               <w:fldChar w:fldCharType="separate"/>
             </w:r>
             <w:r>
               <w:rPr>
                 <w:webHidden/>
-                <w:highlight w:val="green"/>
               </w:rPr>
               <w:t>29</w:t>
             </w:r>
             <w:r>
               <w:rPr>
                 <w:webHidden/>
-                <w:highlight w:val="green"/>
               </w:rPr>
               <w:fldChar w:fldCharType="end"/>
             </w:r>
@@ -3884,7 +3821,7 @@
       <w:r>
         <w:t xml:space="preserve">Currently, Mark only has two places he can look for help: he can ask his lecturers, who are always very busy and inaccessible, or he can look on the internet. When Mark searches for the questions he wants answers to, he is greeted by a screen full of symbols and academic articles far too advanced for him to understand. Good introductory texts and videos can be found but they are spread across multiple sites and are hard to compile. Additionally, none of these resources are interactive so Mark has no real world understanding of what he is reading which is quite a mental block for him. An example of one such pre-existing resource is </w:t>
       </w:r>
-      <w:hyperlink r:id="rId11">
+      <w:hyperlink r:id="rId12">
         <w:r>
           <w:rPr>
             <w:color w:val="1155CC"/>
@@ -3923,7 +3860,7 @@
                     <pic:cNvPicPr preferRelativeResize="0"/>
                   </pic:nvPicPr>
                   <pic:blipFill>
-                    <a:blip r:embed="rId12"/>
+                    <a:blip r:embed="rId13"/>
                     <a:srcRect/>
                     <a:stretch>
                       <a:fillRect/>
@@ -3963,7 +3900,7 @@
                     <pic:cNvPicPr preferRelativeResize="0"/>
                   </pic:nvPicPr>
                   <pic:blipFill>
-                    <a:blip r:embed="rId13"/>
+                    <a:blip r:embed="rId14"/>
                     <a:srcRect/>
                     <a:stretch>
                       <a:fillRect/>
@@ -7251,7 +7188,7 @@
                     <pic:cNvPicPr preferRelativeResize="0"/>
                   </pic:nvPicPr>
                   <pic:blipFill>
-                    <a:blip r:embed="rId14"/>
+                    <a:blip r:embed="rId15"/>
                     <a:srcRect/>
                     <a:stretch>
                       <a:fillRect/>
@@ -7299,7 +7236,7 @@
                     <pic:cNvPicPr preferRelativeResize="0"/>
                   </pic:nvPicPr>
                   <pic:blipFill>
-                    <a:blip r:embed="rId15"/>
+                    <a:blip r:embed="rId16"/>
                     <a:srcRect/>
                     <a:stretch>
                       <a:fillRect/>
@@ -7353,7 +7290,7 @@
                     <pic:cNvPicPr preferRelativeResize="0"/>
                   </pic:nvPicPr>
                   <pic:blipFill>
-                    <a:blip r:embed="rId16"/>
+                    <a:blip r:embed="rId17"/>
                     <a:srcRect/>
                     <a:stretch>
                       <a:fillRect/>
@@ -7416,7 +7353,7 @@
                     </pic:cNvPicPr>
                   </pic:nvPicPr>
                   <pic:blipFill>
-                    <a:blip r:embed="rId17">
+                    <a:blip r:embed="rId18">
                       <a:extLst>
                         <a:ext uri="{28A0092B-C50C-407E-A947-70E740481C1C}">
                           <a14:useLocalDpi xmlns:a14="http://schemas.microsoft.com/office/drawing/2010/main" val="0"/>
@@ -7496,7 +7433,7 @@
                     <pic:cNvPicPr preferRelativeResize="0"/>
                   </pic:nvPicPr>
                   <pic:blipFill>
-                    <a:blip r:embed="rId18"/>
+                    <a:blip r:embed="rId19"/>
                     <a:srcRect/>
                     <a:stretch>
                       <a:fillRect/>
@@ -7658,229 +7595,9 @@
       </w:r>
       <w:bookmarkEnd w:id="29"/>
     </w:p>
-    <w:p/>
-    <w:p>
-      <w:pPr>
-        <w:pStyle w:val="Heading2"/>
-        <w:rPr>
-          <w:b/>
-        </w:rPr>
-      </w:pPr>
-      <w:bookmarkStart w:id="30" w:name="_Toc154049820"/>
-      <w:r>
-        <w:rPr>
-          <w:b/>
-        </w:rPr>
-        <w:t>Potential solutions</w:t>
-      </w:r>
-      <w:bookmarkEnd w:id="30"/>
-    </w:p>
-    <w:p>
-      <w:pPr>
-        <w:ind w:left="720"/>
-      </w:pPr>
-      <w:r>
-        <w:t>1. An interactive website learning resource that provides exercises, questions and additional links</w:t>
-      </w:r>
-    </w:p>
-    <w:p>
-      <w:pPr>
-        <w:ind w:left="1440"/>
-      </w:pPr>
-      <w:r>
-        <w:t xml:space="preserve">-  This solution is quite </w:t>
-      </w:r>
-      <w:proofErr w:type="gramStart"/>
-      <w:r>
-        <w:t>similar to</w:t>
-      </w:r>
-      <w:proofErr w:type="gramEnd"/>
-      <w:r>
-        <w:t xml:space="preserve"> the current solution, with the addition of extra interactive elements</w:t>
-      </w:r>
-      <w:r>
-        <w:t xml:space="preserve"> to benefit mark. This is potentially a good thing because it increases familiarity with the program format – by extension increasing fluidity.</w:t>
-      </w:r>
-    </w:p>
-    <w:p>
-      <w:pPr>
-        <w:ind w:left="1440"/>
-      </w:pPr>
-      <w:r>
-        <w:t>- An advantage of having a web implementation is that no programs need to be installed natively, freeing memory and potentially increasing program reach and access by having a very vast distribution network. This would mean that it would be very easy for other people to find and use the program.</w:t>
-      </w:r>
-      <w:r>
-        <w:br/>
-        <w:t>- A disadvantage of web distribution is that using the system is reliant on a stable internet connection. This potentially limits the amount of people that could use the system and the times that they could use it. This may be inconvenient and put people off using the system</w:t>
-      </w:r>
-      <w:r>
-        <w:br/>
-        <w:t xml:space="preserve">- A central server would have to be introduced which would </w:t>
-      </w:r>
-      <w:r>
-        <w:t>both require both more complex code and considerations towards balancing usage and load. The server would need to go through strength and resilience testing which would take up more time and be more labour intensive.</w:t>
-      </w:r>
-    </w:p>
-    <w:p>
-      <w:pPr>
-        <w:ind w:left="720"/>
-      </w:pPr>
-      <w:r>
-        <w:t>2. A cross-device mobile game that teaches the basics of quantum computing through play.</w:t>
-      </w:r>
-    </w:p>
-    <w:p>
-      <w:pPr>
-        <w:ind w:left="1440"/>
-      </w:pPr>
-      <w:r>
-        <w:t xml:space="preserve">- This solution would require considerations about distribution, as it would be important to know how the product would be sent out to potential users. Both Apple and Google have their own </w:t>
-      </w:r>
-      <w:proofErr w:type="spellStart"/>
-      <w:r>
-        <w:t>apk</w:t>
-      </w:r>
-      <w:proofErr w:type="spellEnd"/>
-      <w:r>
-        <w:t xml:space="preserve"> distribution platforms with large reach and </w:t>
-      </w:r>
-      <w:r>
-        <w:lastRenderedPageBreak/>
-        <w:t>additional ease of accessibility for less technical users, however the drawback to these is getting approval from the companies to list the application on their servers.</w:t>
-      </w:r>
-      <w:r>
-        <w:br/>
-        <w:t>- An advantage of this system would be that once distribution was complete</w:t>
-      </w:r>
-      <w:r>
-        <w:t>, the program would be very easy to navigate through and intuitive for end users. This would be due to the familiarity and fluency of users for mobile applications.</w:t>
-      </w:r>
-    </w:p>
-    <w:p>
-      <w:pPr>
-        <w:ind w:left="1440"/>
-      </w:pPr>
-      <w:r>
-        <w:t>- The system would be installed locally, so there would be no need for complex server code, whilst still maintaining an effective and efficient way to push updates to the program through the app store.</w:t>
-      </w:r>
-    </w:p>
-    <w:p>
-      <w:pPr>
-        <w:ind w:left="1440"/>
-      </w:pPr>
-      <w:r>
-        <w:t xml:space="preserve">- A disadvantage of this solution would be the complexity of the code required to produce it. Tools such as Android App Development Studio and </w:t>
-      </w:r>
-      <w:proofErr w:type="spellStart"/>
-      <w:r>
-        <w:t>mitLab</w:t>
-      </w:r>
-      <w:proofErr w:type="spellEnd"/>
-      <w:r>
-        <w:t xml:space="preserve"> exist to speed up the process although </w:t>
-      </w:r>
-      <w:proofErr w:type="gramStart"/>
-      <w:r>
-        <w:t>both of these</w:t>
-      </w:r>
-      <w:proofErr w:type="gramEnd"/>
-      <w:r>
-        <w:t xml:space="preserve"> still rely on mobile optimised languages such as Kotlin, which I am unfamiliar with. Another issue would be that to avoid alienated part of the user base, the app would ideally need to be compatible with IOS, for which most apps are coding in a language such as Swift as well as having different coding requirements to be accepted onto the apple distribution system.</w:t>
-      </w:r>
-    </w:p>
-    <w:p>
-      <w:pPr>
-        <w:ind w:left="720"/>
-      </w:pPr>
-      <w:r>
-        <w:t>3. A sandbox desktop application that teaches quantum computing by encouraging exploration and providing visual feedback</w:t>
-      </w:r>
-    </w:p>
-    <w:p>
-      <w:pPr>
-        <w:ind w:left="1440"/>
-      </w:pPr>
-      <w:r>
-        <w:t>- This solution gives a good compromise with the problem of distribution: Getting the program out to users is slightly more difficult and updates would be infrequent or non-existent, but this comes at the benefit of not needing to code to a FAANGs company specifications but rather being free to take the project in my own direction.</w:t>
-      </w:r>
-    </w:p>
-    <w:p>
-      <w:pPr>
-        <w:ind w:left="1440"/>
-      </w:pPr>
-      <w:r>
-        <w:t xml:space="preserve">- To address the issue of program </w:t>
-      </w:r>
-      <w:r>
-        <w:t>repetitively and interest stagnation - on a desktop we have the resources at hand to effectively design a less restrictive, more sandbox environment allowing the user to decide for themselves what they want to do in any given session. Additionally, coding in for desktop environment allows for a more advanced I/O system. We have more screen space to play with, better input control and increased flow for an extended range of characters that can be represented with a physical keyboard.</w:t>
-      </w:r>
-      <w:r>
-        <w:br/>
-        <w:t>- The code complexity is also a good compromise. The code required for the solution wouldn’t be as complex as the other ones as well as being in a language I am familiar with, whilst retaining a certain degree of program intricacy.</w:t>
-      </w:r>
-      <w:r>
-        <w:br/>
-        <w:t xml:space="preserve">- Code distribution could be done through free application hosting sites on the internet, such as </w:t>
-      </w:r>
-      <w:proofErr w:type="spellStart"/>
-      <w:r>
-        <w:t>sourceforge</w:t>
-      </w:r>
-      <w:proofErr w:type="spellEnd"/>
-      <w:r>
-        <w:t xml:space="preserve"> or </w:t>
-      </w:r>
-      <w:proofErr w:type="spellStart"/>
-      <w:r>
-        <w:t>majorgeeks</w:t>
-      </w:r>
-      <w:proofErr w:type="spellEnd"/>
-      <w:r>
-        <w:t xml:space="preserve"> and cross-OS compatibility – whilst still an issue – will be much easier to address as well as affecting significantly less people than with the mobile application due to the widespread use of windows in professional environments. </w:t>
-      </w:r>
-    </w:p>
-    <w:p>
-      <w:pPr>
-        <w:pStyle w:val="Heading2"/>
-        <w:rPr>
-          <w:b/>
-        </w:rPr>
-      </w:pPr>
-      <w:bookmarkStart w:id="31" w:name="_Toc154049821"/>
-      <w:r>
-        <w:rPr>
-          <w:b/>
-        </w:rPr>
-        <w:t xml:space="preserve">Chosen </w:t>
-      </w:r>
-      <w:proofErr w:type="gramStart"/>
-      <w:r>
-        <w:rPr>
-          <w:b/>
-        </w:rPr>
-        <w:t>solution</w:t>
-      </w:r>
-      <w:bookmarkEnd w:id="31"/>
-      <w:proofErr w:type="gramEnd"/>
-    </w:p>
-    <w:p>
-      <w:r>
-        <w:t xml:space="preserve">After talking with my client and explaining </w:t>
-      </w:r>
-      <w:proofErr w:type="gramStart"/>
-      <w:r>
-        <w:t>all of</w:t>
-      </w:r>
-      <w:proofErr w:type="gramEnd"/>
-      <w:r>
-        <w:t xml:space="preserve"> the different solutions, we have decided to go ahead with solution 3. Together we feel that solution 3 strikes a good balance between being a </w:t>
-      </w:r>
-      <w:r>
-        <w:lastRenderedPageBreak/>
-        <w:t>complex and complete answer to the problem whilst maintaining achievability. We have decided not to go with solution 1</w:t>
-      </w:r>
-      <w:r>
-        <w:t xml:space="preserve"> due to my inexperience with server and network coding as well as the limited time frame of the project. We have decided not to go with solution 2 due to issues with learning the required development language as well as issues with authorship and the distribution of the system. After a detailed discussion of solution 3, mark is aware of the limitations of the project and how we can mitigate them. A table is provided below:</w:t>
+    <w:p>
+      <w:r>
+        <w:t>Using the learning points of the interview and marks requirements for the solution I have devised a table listing the goals of the project and how I aim to meet them.</w:t>
       </w:r>
     </w:p>
     <w:p/>
@@ -7913,7 +7630,7 @@
                 <w:b/>
                 <w:bCs/>
               </w:rPr>
-              <w:t>Problem</w:t>
+              <w:t>Goal</w:t>
             </w:r>
           </w:p>
         </w:tc>
@@ -7933,7 +7650,7 @@
                 <w:b/>
                 <w:bCs/>
               </w:rPr>
-              <w:t>Impact</w:t>
+              <w:t>Priority</w:t>
             </w:r>
           </w:p>
         </w:tc>
@@ -7953,7 +7670,7 @@
                 <w:b/>
                 <w:bCs/>
               </w:rPr>
-              <w:t>Significance/risk</w:t>
+              <w:t>Testing</w:t>
             </w:r>
           </w:p>
         </w:tc>
@@ -7973,7 +7690,7 @@
                 <w:b/>
                 <w:bCs/>
               </w:rPr>
-              <w:t>Mitigation</w:t>
+              <w:t>Key performance indicator</w:t>
             </w:r>
           </w:p>
         </w:tc>
@@ -7985,6 +7702,721 @@
           </w:tcPr>
           <w:p>
             <w:r>
+              <w:t>The program is intuitive, fluid and easy to use</w:t>
+            </w:r>
+          </w:p>
+        </w:tc>
+        <w:tc>
+          <w:tcPr>
+            <w:tcW w:w="2337" w:type="dxa"/>
+            <w:shd w:val="clear" w:color="auto" w:fill="00B050"/>
+          </w:tcPr>
+          <w:p>
+            <w:r>
+              <w:t>High</w:t>
+            </w:r>
+          </w:p>
+        </w:tc>
+        <w:tc>
+          <w:tcPr>
+            <w:tcW w:w="2338" w:type="dxa"/>
+          </w:tcPr>
+          <w:p>
+            <w:r>
+              <w:t>Client and Independent UX testing during development</w:t>
+            </w:r>
+          </w:p>
+        </w:tc>
+        <w:tc>
+          <w:tcPr>
+            <w:tcW w:w="2338" w:type="dxa"/>
+          </w:tcPr>
+          <w:p>
+            <w:r>
+              <w:t>Positive feedback from testers</w:t>
+            </w:r>
+          </w:p>
+        </w:tc>
+      </w:tr>
+      <w:tr>
+        <w:tc>
+          <w:tcPr>
+            <w:tcW w:w="2337" w:type="dxa"/>
+          </w:tcPr>
+          <w:p>
+            <w:r>
+              <w:t>The program incentivises learning in a fun environment</w:t>
+            </w:r>
+          </w:p>
+        </w:tc>
+        <w:tc>
+          <w:tcPr>
+            <w:tcW w:w="2337" w:type="dxa"/>
+            <w:shd w:val="clear" w:color="auto" w:fill="00B050"/>
+          </w:tcPr>
+          <w:p>
+            <w:r>
+              <w:t>High</w:t>
+            </w:r>
+          </w:p>
+        </w:tc>
+        <w:tc>
+          <w:tcPr>
+            <w:tcW w:w="2338" w:type="dxa"/>
+          </w:tcPr>
+          <w:p>
+            <w:r>
+              <w:t>Independent testing at end of project</w:t>
+            </w:r>
+          </w:p>
+        </w:tc>
+        <w:tc>
+          <w:tcPr>
+            <w:tcW w:w="2338" w:type="dxa"/>
+          </w:tcPr>
+          <w:p>
+            <w:r>
+              <w:t>Positive feedback from testers</w:t>
+            </w:r>
+          </w:p>
+        </w:tc>
+      </w:tr>
+      <w:tr>
+        <w:tc>
+          <w:tcPr>
+            <w:tcW w:w="2337" w:type="dxa"/>
+          </w:tcPr>
+          <w:p>
+            <w:r>
+              <w:t>The program should be aesthetic and easy to be on for extended periods of time</w:t>
+            </w:r>
+          </w:p>
+        </w:tc>
+        <w:tc>
+          <w:tcPr>
+            <w:tcW w:w="2337" w:type="dxa"/>
+            <w:shd w:val="clear" w:color="auto" w:fill="FFC000"/>
+          </w:tcPr>
+          <w:p>
+            <w:r>
+              <w:t>Moderate</w:t>
+            </w:r>
+          </w:p>
+        </w:tc>
+        <w:tc>
+          <w:tcPr>
+            <w:tcW w:w="2338" w:type="dxa"/>
+          </w:tcPr>
+          <w:p>
+            <w:r>
+              <w:t>Developer testing and client interviews</w:t>
+            </w:r>
+          </w:p>
+        </w:tc>
+        <w:tc>
+          <w:tcPr>
+            <w:tcW w:w="2338" w:type="dxa"/>
+          </w:tcPr>
+          <w:p>
+            <w:r>
+              <w:t>Positive feedback from interviews</w:t>
+            </w:r>
+          </w:p>
+        </w:tc>
+      </w:tr>
+      <w:tr>
+        <w:tc>
+          <w:tcPr>
+            <w:tcW w:w="2337" w:type="dxa"/>
+          </w:tcPr>
+          <w:p>
+            <w:r>
+              <w:t>The program should be fully interactive</w:t>
+            </w:r>
+          </w:p>
+        </w:tc>
+        <w:tc>
+          <w:tcPr>
+            <w:tcW w:w="2337" w:type="dxa"/>
+            <w:shd w:val="clear" w:color="auto" w:fill="00B050"/>
+          </w:tcPr>
+          <w:p>
+            <w:r>
+              <w:t>High</w:t>
+            </w:r>
+          </w:p>
+        </w:tc>
+        <w:tc>
+          <w:tcPr>
+            <w:tcW w:w="2338" w:type="dxa"/>
+          </w:tcPr>
+          <w:p>
+            <w:r>
+              <w:t>Developer testing</w:t>
+            </w:r>
+          </w:p>
+        </w:tc>
+        <w:tc>
+          <w:tcPr>
+            <w:tcW w:w="2338" w:type="dxa"/>
+          </w:tcPr>
+          <w:p>
+            <w:r>
+              <w:t>User freedom</w:t>
+            </w:r>
+          </w:p>
+        </w:tc>
+      </w:tr>
+      <w:tr>
+        <w:tc>
+          <w:tcPr>
+            <w:tcW w:w="2337" w:type="dxa"/>
+          </w:tcPr>
+          <w:p>
+            <w:r>
+              <w:t>The program should be timeless and not</w:t>
+            </w:r>
+            <w:r>
+              <w:t xml:space="preserve"> quickly outdated</w:t>
+            </w:r>
+            <w:r>
+              <w:t xml:space="preserve"> </w:t>
+            </w:r>
+          </w:p>
+        </w:tc>
+        <w:tc>
+          <w:tcPr>
+            <w:tcW w:w="2337" w:type="dxa"/>
+            <w:shd w:val="clear" w:color="auto" w:fill="FFC000"/>
+          </w:tcPr>
+          <w:p>
+            <w:r>
+              <w:t>Moderate</w:t>
+            </w:r>
+          </w:p>
+        </w:tc>
+        <w:tc>
+          <w:tcPr>
+            <w:tcW w:w="2338" w:type="dxa"/>
+          </w:tcPr>
+          <w:p>
+            <w:r>
+              <w:t>Developer testing</w:t>
+            </w:r>
+          </w:p>
+        </w:tc>
+        <w:tc>
+          <w:tcPr>
+            <w:tcW w:w="2338" w:type="dxa"/>
+          </w:tcPr>
+          <w:p>
+            <w:r>
+              <w:t>N/A</w:t>
+            </w:r>
+          </w:p>
+        </w:tc>
+      </w:tr>
+      <w:tr>
+        <w:tc>
+          <w:tcPr>
+            <w:tcW w:w="2337" w:type="dxa"/>
+          </w:tcPr>
+          <w:p>
+            <w:r>
+              <w:t>The program should be feature rich</w:t>
+            </w:r>
+          </w:p>
+        </w:tc>
+        <w:tc>
+          <w:tcPr>
+            <w:tcW w:w="2337" w:type="dxa"/>
+            <w:shd w:val="clear" w:color="auto" w:fill="FFC000"/>
+          </w:tcPr>
+          <w:p>
+            <w:r>
+              <w:t>Moderate</w:t>
+            </w:r>
+          </w:p>
+        </w:tc>
+        <w:tc>
+          <w:tcPr>
+            <w:tcW w:w="2338" w:type="dxa"/>
+          </w:tcPr>
+          <w:p>
+            <w:r>
+              <w:t>Developer testing</w:t>
+            </w:r>
+          </w:p>
+        </w:tc>
+        <w:tc>
+          <w:tcPr>
+            <w:tcW w:w="2338" w:type="dxa"/>
+          </w:tcPr>
+          <w:p>
+            <w:r>
+              <w:t>Client feedback</w:t>
+            </w:r>
+          </w:p>
+        </w:tc>
+      </w:tr>
+      <w:tr>
+        <w:tc>
+          <w:tcPr>
+            <w:tcW w:w="2337" w:type="dxa"/>
+          </w:tcPr>
+          <w:p>
+            <w:r>
+              <w:t>The program should accurately reflect the system it is emulating</w:t>
+            </w:r>
+          </w:p>
+        </w:tc>
+        <w:tc>
+          <w:tcPr>
+            <w:tcW w:w="2337" w:type="dxa"/>
+            <w:shd w:val="clear" w:color="auto" w:fill="00B050"/>
+          </w:tcPr>
+          <w:p>
+            <w:r>
+              <w:t>High</w:t>
+            </w:r>
+          </w:p>
+        </w:tc>
+        <w:tc>
+          <w:tcPr>
+            <w:tcW w:w="2338" w:type="dxa"/>
+          </w:tcPr>
+          <w:p>
+            <w:r>
+              <w:t>Developer testing</w:t>
+            </w:r>
+          </w:p>
+        </w:tc>
+        <w:tc>
+          <w:tcPr>
+            <w:tcW w:w="2338" w:type="dxa"/>
+          </w:tcPr>
+          <w:p>
+            <w:r>
+              <w:t>Client interviews</w:t>
+            </w:r>
+          </w:p>
+        </w:tc>
+      </w:tr>
+      <w:tr>
+        <w:tc>
+          <w:tcPr>
+            <w:tcW w:w="2337" w:type="dxa"/>
+          </w:tcPr>
+          <w:p>
+            <w:r>
+              <w:lastRenderedPageBreak/>
+              <w:t>The program should contain examples and relevant links.</w:t>
+            </w:r>
+          </w:p>
+        </w:tc>
+        <w:tc>
+          <w:tcPr>
+            <w:tcW w:w="2337" w:type="dxa"/>
+            <w:shd w:val="clear" w:color="auto" w:fill="FF0000"/>
+          </w:tcPr>
+          <w:p>
+            <w:r>
+              <w:t>Low</w:t>
+            </w:r>
+          </w:p>
+        </w:tc>
+        <w:tc>
+          <w:tcPr>
+            <w:tcW w:w="2338" w:type="dxa"/>
+          </w:tcPr>
+          <w:p>
+            <w:r>
+              <w:t>Independent testing</w:t>
+            </w:r>
+          </w:p>
+        </w:tc>
+        <w:tc>
+          <w:tcPr>
+            <w:tcW w:w="2338" w:type="dxa"/>
+          </w:tcPr>
+          <w:p>
+            <w:r>
+              <w:t>Positive feedback from testers</w:t>
+            </w:r>
+          </w:p>
+        </w:tc>
+      </w:tr>
+      <w:tr>
+        <w:tc>
+          <w:tcPr>
+            <w:tcW w:w="2337" w:type="dxa"/>
+          </w:tcPr>
+          <w:p>
+            <w:r>
+              <w:t>The program should not be able to break, crash or be exploited</w:t>
+            </w:r>
+          </w:p>
+        </w:tc>
+        <w:tc>
+          <w:tcPr>
+            <w:tcW w:w="2337" w:type="dxa"/>
+            <w:shd w:val="clear" w:color="auto" w:fill="00B050"/>
+          </w:tcPr>
+          <w:p>
+            <w:r>
+              <w:t>High</w:t>
+            </w:r>
+          </w:p>
+        </w:tc>
+        <w:tc>
+          <w:tcPr>
+            <w:tcW w:w="2338" w:type="dxa"/>
+          </w:tcPr>
+          <w:p>
+            <w:r>
+              <w:t>Developer testing</w:t>
+            </w:r>
+          </w:p>
+        </w:tc>
+        <w:tc>
+          <w:tcPr>
+            <w:tcW w:w="2338" w:type="dxa"/>
+          </w:tcPr>
+          <w:p>
+            <w:r>
+              <w:t>Positive feedback during testing period</w:t>
+            </w:r>
+          </w:p>
+        </w:tc>
+      </w:tr>
+    </w:tbl>
+    <w:p>
+      <w:r>
+        <w:t xml:space="preserve"> </w:t>
+      </w:r>
+    </w:p>
+    <w:p>
+      <w:pPr>
+        <w:pStyle w:val="Heading2"/>
+        <w:rPr>
+          <w:b/>
+        </w:rPr>
+      </w:pPr>
+      <w:bookmarkStart w:id="30" w:name="_Toc154049820"/>
+      <w:r>
+        <w:rPr>
+          <w:b/>
+        </w:rPr>
+        <w:t>Potential solutions</w:t>
+      </w:r>
+      <w:bookmarkEnd w:id="30"/>
+    </w:p>
+    <w:p>
+      <w:pPr>
+        <w:ind w:left="720"/>
+      </w:pPr>
+      <w:r>
+        <w:t>1. An interactive website learning resource that provides exercises, questions and additional links</w:t>
+      </w:r>
+    </w:p>
+    <w:p>
+      <w:pPr>
+        <w:ind w:left="1440"/>
+      </w:pPr>
+      <w:r>
+        <w:t xml:space="preserve">-  This solution is quite </w:t>
+      </w:r>
+      <w:proofErr w:type="gramStart"/>
+      <w:r>
+        <w:t>similar to</w:t>
+      </w:r>
+      <w:proofErr w:type="gramEnd"/>
+      <w:r>
+        <w:t xml:space="preserve"> the current solution, with the addition of extra interactive elements</w:t>
+      </w:r>
+      <w:r>
+        <w:t xml:space="preserve"> to benefit mark. This is potentially a good thing because it increases familiarity with the program format – by extension increasing fluidity.</w:t>
+      </w:r>
+    </w:p>
+    <w:p>
+      <w:pPr>
+        <w:ind w:left="1440"/>
+      </w:pPr>
+      <w:r>
+        <w:t>- An advantage of having a web implementation is that no programs need to be installed natively, freeing memory and potentially increasing program reach and access by having a very vast distribution network. This would mean that it would be very easy for other people to find and use the program.</w:t>
+      </w:r>
+      <w:r>
+        <w:br/>
+        <w:t>- A disadvantage of web distribution is that using the system is reliant on a stable internet connection. This potentially limits the amount of people that could use the system and the times that they could use it. This may be inconvenient and put people off using the system</w:t>
+      </w:r>
+      <w:r>
+        <w:br/>
+        <w:t xml:space="preserve">- A central server would have to be introduced which would </w:t>
+      </w:r>
+      <w:r>
+        <w:t>both require both more complex code and considerations towards balancing usage and load. The server would need to go through strength and resilience testing which would take up more time and be more labour intensive.</w:t>
+      </w:r>
+    </w:p>
+    <w:p>
+      <w:pPr>
+        <w:ind w:left="720"/>
+      </w:pPr>
+      <w:r>
+        <w:t>2. A cross-device mobile game that teaches the basics of quantum computing through play.</w:t>
+      </w:r>
+    </w:p>
+    <w:p>
+      <w:pPr>
+        <w:ind w:left="1440"/>
+      </w:pPr>
+      <w:r>
+        <w:t xml:space="preserve">- This solution would require considerations about distribution, as it would be important to know how the product would be sent out to potential users. Both Apple and Google have their own </w:t>
+      </w:r>
+      <w:proofErr w:type="spellStart"/>
+      <w:r>
+        <w:t>apk</w:t>
+      </w:r>
+      <w:proofErr w:type="spellEnd"/>
+      <w:r>
+        <w:t xml:space="preserve"> distribution platforms with large reach and additional ease of accessibility for less technical users, however the drawback to these is getting approval from the companies to list the application on their servers.</w:t>
+      </w:r>
+      <w:r>
+        <w:br/>
+        <w:t>- An advantage of this system would be that once distribution was complete</w:t>
+      </w:r>
+      <w:r>
+        <w:t>, the program would be very easy to navigate through and intuitive for end users. This would be due to the familiarity and fluency of users for mobile applications.</w:t>
+      </w:r>
+    </w:p>
+    <w:p>
+      <w:pPr>
+        <w:ind w:left="1440"/>
+      </w:pPr>
+      <w:r>
+        <w:t>- The system would be installed locally, so there would be no need for complex server code, whilst still maintaining an effective and efficient way to push updates to the program through the app store.</w:t>
+      </w:r>
+    </w:p>
+    <w:p>
+      <w:pPr>
+        <w:ind w:left="1440"/>
+      </w:pPr>
+      <w:r>
+        <w:t xml:space="preserve">- A disadvantage of this solution would be the complexity of the code required to produce it. Tools such as Android App Development Studio and </w:t>
+      </w:r>
+      <w:proofErr w:type="spellStart"/>
+      <w:r>
+        <w:t>mitLab</w:t>
+      </w:r>
+      <w:proofErr w:type="spellEnd"/>
+      <w:r>
+        <w:t xml:space="preserve"> exist to speed up the process although </w:t>
+      </w:r>
+      <w:proofErr w:type="gramStart"/>
+      <w:r>
+        <w:t>both of these</w:t>
+      </w:r>
+      <w:proofErr w:type="gramEnd"/>
+      <w:r>
+        <w:t xml:space="preserve"> still rely on mobile optimised languages such as Kotlin, which I am unfamiliar with. Another issue would be </w:t>
+      </w:r>
+      <w:r>
+        <w:lastRenderedPageBreak/>
+        <w:t>that to avoid alienated part of the user base, the app would ideally need to be compatible with IOS, for which most apps are coding in a language such as Swift as well as having different coding requirements to be accepted onto the apple distribution system.</w:t>
+      </w:r>
+    </w:p>
+    <w:p>
+      <w:pPr>
+        <w:ind w:left="720"/>
+      </w:pPr>
+      <w:r>
+        <w:t>3. A sandbox desktop application that teaches quantum computing by encouraging exploration and providing visual feedback</w:t>
+      </w:r>
+    </w:p>
+    <w:p>
+      <w:pPr>
+        <w:ind w:left="1440"/>
+      </w:pPr>
+      <w:r>
+        <w:t>- This solution gives a good compromise with the problem of distribution: Getting the program out to users is slightly more difficult and updates would be infrequent or non-existent, but this comes at the benefit of not needing to code to a FAANGs company specifications but rather being free to take the project in my own direction.</w:t>
+      </w:r>
+    </w:p>
+    <w:p>
+      <w:pPr>
+        <w:ind w:left="1440"/>
+      </w:pPr>
+      <w:r>
+        <w:t xml:space="preserve">- To address the issue of program </w:t>
+      </w:r>
+      <w:r>
+        <w:t>repetitively and interest stagnation - on a desktop we have the resources at hand to effectively design a less restrictive, more sandbox environment allowing the user to decide for themselves what they want to do in any given session. Additionally, coding in for desktop environment allows for a more advanced I/O system. We have more screen space to play with, better input control and increased flow for an extended range of characters that can be represented with a physical keyboard.</w:t>
+      </w:r>
+      <w:r>
+        <w:br/>
+        <w:t>- The code complexity is also a good compromise. The code required for the solution wouldn’t be as complex as the other ones as well as being in a language I am familiar with, whilst retaining a certain degree of program intricacy.</w:t>
+      </w:r>
+      <w:r>
+        <w:br/>
+        <w:t xml:space="preserve">- Code distribution could be done through free application hosting sites on the internet, such as </w:t>
+      </w:r>
+      <w:proofErr w:type="spellStart"/>
+      <w:r>
+        <w:t>sourceforge</w:t>
+      </w:r>
+      <w:proofErr w:type="spellEnd"/>
+      <w:r>
+        <w:t xml:space="preserve"> or </w:t>
+      </w:r>
+      <w:proofErr w:type="spellStart"/>
+      <w:r>
+        <w:t>majorgeeks</w:t>
+      </w:r>
+      <w:proofErr w:type="spellEnd"/>
+      <w:r>
+        <w:t xml:space="preserve"> and cross-OS compatibility – whilst still an issue – will be much easier to address as well as affecting significantly less people than with the mobile application due to the widespread use of windows in professional environments. </w:t>
+      </w:r>
+    </w:p>
+    <w:p>
+      <w:pPr>
+        <w:pStyle w:val="Heading2"/>
+        <w:rPr>
+          <w:b/>
+        </w:rPr>
+      </w:pPr>
+      <w:bookmarkStart w:id="31" w:name="_Toc154049821"/>
+      <w:r>
+        <w:rPr>
+          <w:b/>
+        </w:rPr>
+        <w:t xml:space="preserve">Chosen </w:t>
+      </w:r>
+      <w:proofErr w:type="gramStart"/>
+      <w:r>
+        <w:rPr>
+          <w:b/>
+        </w:rPr>
+        <w:t>solution</w:t>
+      </w:r>
+      <w:bookmarkEnd w:id="31"/>
+      <w:proofErr w:type="gramEnd"/>
+    </w:p>
+    <w:p>
+      <w:r>
+        <w:t xml:space="preserve">After talking with my client and explaining </w:t>
+      </w:r>
+      <w:proofErr w:type="gramStart"/>
+      <w:r>
+        <w:t>all of</w:t>
+      </w:r>
+      <w:proofErr w:type="gramEnd"/>
+      <w:r>
+        <w:t xml:space="preserve"> the different solutions, we have decided to go ahead with solution 3. Together we feel that solution 3 strikes a good balance between being a complex and complete answer to the problem whilst maintaining achievability. We have decided not to go with solution 1</w:t>
+      </w:r>
+      <w:r>
+        <w:t xml:space="preserve"> due to my inexperience with server and network coding as well as the limited time frame of the project. We have decided not to go with solution 2 due to issues with learning the required development language as well as issues with authorship and the distribution of the system. After a detailed discussion of solution 3, mark is aware of the limitations of the project and how we can mitigate them. A table is provided below:</w:t>
+      </w:r>
+    </w:p>
+    <w:p/>
+    <w:tbl>
+      <w:tblPr>
+        <w:tblStyle w:val="TableGrid"/>
+        <w:tblW w:w="0" w:type="auto"/>
+        <w:tblLook w:val="04A0" w:firstRow="1" w:lastRow="0" w:firstColumn="1" w:lastColumn="0" w:noHBand="0" w:noVBand="1"/>
+      </w:tblPr>
+      <w:tblGrid>
+        <w:gridCol w:w="2337"/>
+        <w:gridCol w:w="2337"/>
+        <w:gridCol w:w="2338"/>
+        <w:gridCol w:w="2338"/>
+      </w:tblGrid>
+      <w:tr>
+        <w:tc>
+          <w:tcPr>
+            <w:tcW w:w="2337" w:type="dxa"/>
+          </w:tcPr>
+          <w:p>
+            <w:pPr>
+              <w:rPr>
+                <w:b/>
+                <w:bCs/>
+              </w:rPr>
+            </w:pPr>
+            <w:r>
+              <w:rPr>
+                <w:b/>
+                <w:bCs/>
+              </w:rPr>
+              <w:t>Problem</w:t>
+            </w:r>
+          </w:p>
+        </w:tc>
+        <w:tc>
+          <w:tcPr>
+            <w:tcW w:w="2337" w:type="dxa"/>
+          </w:tcPr>
+          <w:p>
+            <w:pPr>
+              <w:rPr>
+                <w:b/>
+                <w:bCs/>
+              </w:rPr>
+            </w:pPr>
+            <w:r>
+              <w:rPr>
+                <w:b/>
+                <w:bCs/>
+              </w:rPr>
+              <w:t>Impact</w:t>
+            </w:r>
+          </w:p>
+        </w:tc>
+        <w:tc>
+          <w:tcPr>
+            <w:tcW w:w="2338" w:type="dxa"/>
+          </w:tcPr>
+          <w:p>
+            <w:pPr>
+              <w:rPr>
+                <w:b/>
+                <w:bCs/>
+              </w:rPr>
+            </w:pPr>
+            <w:r>
+              <w:rPr>
+                <w:b/>
+                <w:bCs/>
+              </w:rPr>
+              <w:t>Significance/risk</w:t>
+            </w:r>
+          </w:p>
+        </w:tc>
+        <w:tc>
+          <w:tcPr>
+            <w:tcW w:w="2338" w:type="dxa"/>
+          </w:tcPr>
+          <w:p>
+            <w:pPr>
+              <w:rPr>
+                <w:b/>
+                <w:bCs/>
+              </w:rPr>
+            </w:pPr>
+            <w:r>
+              <w:rPr>
+                <w:b/>
+                <w:bCs/>
+              </w:rPr>
+              <w:t>Mitigation</w:t>
+            </w:r>
+          </w:p>
+        </w:tc>
+      </w:tr>
+      <w:tr>
+        <w:tc>
+          <w:tcPr>
+            <w:tcW w:w="2337" w:type="dxa"/>
+          </w:tcPr>
+          <w:p>
+            <w:r>
               <w:t>Declining interest due to rigid, repetitive or reused lesson structures</w:t>
             </w:r>
           </w:p>
@@ -8042,6 +8474,7 @@
           </w:tcPr>
           <w:p>
             <w:r>
+              <w:lastRenderedPageBreak/>
               <w:t>Difficulty distributing the system to users</w:t>
             </w:r>
           </w:p>
@@ -8257,11 +8690,7 @@
           </w:tcPr>
           <w:p>
             <w:r>
-              <w:t xml:space="preserve">Translation resources exist on the web as well as coding for a desktop environment providing a greater </w:t>
-            </w:r>
-            <w:r>
-              <w:lastRenderedPageBreak/>
-              <w:t>range of printable Unicode characters and keyboard setups. Automatic OS translation</w:t>
+              <w:t>Translation resources exist on the web as well as coding for a desktop environment providing a greater range of printable Unicode characters and keyboard setups. Automatic OS translation</w:t>
             </w:r>
           </w:p>
         </w:tc>
@@ -8273,7 +8702,6 @@
           </w:tcPr>
           <w:p>
             <w:r>
-              <w:lastRenderedPageBreak/>
               <w:t>System misuse</w:t>
             </w:r>
           </w:p>
@@ -8305,7 +8733,11 @@
           </w:tcPr>
           <w:p>
             <w:r>
-              <w:t>Local install nature of program limits impact of database attacking. Saving sensitive information securely limits attack vector. Program corruption through SQL injection can be reset through a program reinstall with little impact on user.</w:t>
+              <w:t xml:space="preserve">Local install nature of program limits impact of database attacking. Saving sensitive information securely limits attack vector. Program corruption through SQL injection can be </w:t>
+            </w:r>
+            <w:r>
+              <w:lastRenderedPageBreak/>
+              <w:t>reset through a program reinstall with little impact on user.</w:t>
             </w:r>
           </w:p>
         </w:tc>
@@ -8420,7 +8852,7 @@
                     </pic:cNvPicPr>
                   </pic:nvPicPr>
                   <pic:blipFill>
-                    <a:blip r:embed="rId19">
+                    <a:blip r:embed="rId20">
                       <a:extLst>
                         <a:ext uri="{28A0092B-C50C-407E-A947-70E740481C1C}">
                           <a14:useLocalDpi xmlns:a14="http://schemas.microsoft.com/office/drawing/2010/main" val="0"/>
@@ -8499,19 +8931,10 @@
       </w:r>
     </w:p>
     <w:p>
-      <w:pPr>
-        <w:rPr>
-          <w:b/>
-          <w:bCs/>
-        </w:rPr>
-      </w:pPr>
-    </w:p>
-    <w:p>
       <w:r>
         <w:rPr>
           <w:noProof/>
         </w:rPr>
-        <w:lastRenderedPageBreak/>
         <w:drawing>
           <wp:anchor distT="0" distB="0" distL="114300" distR="114300" simplePos="0" relativeHeight="251663378" behindDoc="0" locked="0" layoutInCell="1" allowOverlap="1" wp14:anchorId="57446BAE" wp14:editId="4CD77D28">
             <wp:simplePos x="0" y="0"/>
@@ -8538,7 +8961,7 @@
                     </pic:cNvPicPr>
                   </pic:nvPicPr>
                   <pic:blipFill>
-                    <a:blip r:embed="rId20">
+                    <a:blip r:embed="rId21">
                       <a:extLst>
                         <a:ext uri="{28A0092B-C50C-407E-A947-70E740481C1C}">
                           <a14:useLocalDpi xmlns:a14="http://schemas.microsoft.com/office/drawing/2010/main" val="0"/>
@@ -8584,7 +9007,11 @@
       </w:r>
       <w:proofErr w:type="spellEnd"/>
       <w:r>
-        <w:t>. The problem with using this form of the database is that there are still pieces of unrelated or dependant data being stored in the same location. We have also checked that all data is atomic.</w:t>
+        <w:t xml:space="preserve">. The </w:t>
+      </w:r>
+      <w:r>
+        <w:lastRenderedPageBreak/>
+        <w:t>problem with using this form of the database is that there are still pieces of unrelated or dependant data being stored in the same location. We have also checked that all data is atomic.</w:t>
       </w:r>
     </w:p>
     <w:p/>
@@ -8603,7 +9030,6 @@
         <w:t>2-NF</w:t>
       </w:r>
     </w:p>
-    <w:p/>
     <w:p>
       <w:r>
         <w:rPr>
@@ -8635,7 +9061,7 @@
                     </pic:cNvPicPr>
                   </pic:nvPicPr>
                   <pic:blipFill>
-                    <a:blip r:embed="rId21">
+                    <a:blip r:embed="rId22">
                       <a:extLst>
                         <a:ext uri="{28A0092B-C50C-407E-A947-70E740481C1C}">
                           <a14:useLocalDpi xmlns:a14="http://schemas.microsoft.com/office/drawing/2010/main" val="0"/>
@@ -8725,14 +9151,6 @@
       </w:r>
     </w:p>
     <w:p>
-      <w:pPr>
-        <w:rPr>
-          <w:b/>
-          <w:bCs/>
-        </w:rPr>
-      </w:pPr>
-    </w:p>
-    <w:p>
       <w:r>
         <w:t>The database has now been put into 3</w:t>
       </w:r>
@@ -8743,38 +9161,35 @@
         <w:t>rd</w:t>
       </w:r>
       <w:r>
-        <w:t xml:space="preserve"> normal form, which is the final form of the data. It was decided that difficult to handle pieces of data (in particular the date achieved section being </w:t>
-      </w:r>
-      <w:r>
+        <w:t xml:space="preserve"> normal form, which is the final form of the data. It was decided that difficult to handle pieces of data (in particular the date achieved section being reliant on the </w:t>
+      </w:r>
+      <w:proofErr w:type="gramStart"/>
+      <w:r>
+        <w:t>users</w:t>
+      </w:r>
+      <w:proofErr w:type="gramEnd"/>
+      <w:r>
+        <w:t xml:space="preserve"> device to provide information: having the potential to break the database) would be handled by a JSON file </w:t>
+      </w:r>
+      <w:r>
+        <w:t xml:space="preserve">linked to the other tables via the use of foreign keys. This also helps us remove our redundant </w:t>
+      </w:r>
+      <w:proofErr w:type="spellStart"/>
+      <w:r>
+        <w:t>userID</w:t>
+      </w:r>
+      <w:proofErr w:type="spellEnd"/>
+      <w:r>
+        <w:t xml:space="preserve"> field in the challenges table and perform a successful inference test on the rest of the data. Scoring has also been placed into a new table to eliminate redundancy.</w:t>
+      </w:r>
+    </w:p>
+    <w:p/>
+    <w:p>
+      <w:r>
+        <w:rPr>
+          <w:noProof/>
+        </w:rPr>
         <w:lastRenderedPageBreak/>
-        <w:t xml:space="preserve">reliant on the </w:t>
-      </w:r>
-      <w:proofErr w:type="gramStart"/>
-      <w:r>
-        <w:t>users</w:t>
-      </w:r>
-      <w:proofErr w:type="gramEnd"/>
-      <w:r>
-        <w:t xml:space="preserve"> device to provide information: having the potential to break the database) would be handled by a JSON file </w:t>
-      </w:r>
-      <w:r>
-        <w:t xml:space="preserve">linked to the other tables via the use of foreign keys. This also helps us remove our redundant </w:t>
-      </w:r>
-      <w:proofErr w:type="spellStart"/>
-      <w:r>
-        <w:t>userID</w:t>
-      </w:r>
-      <w:proofErr w:type="spellEnd"/>
-      <w:r>
-        <w:t xml:space="preserve"> field in the challenges table and perform a successful inference test on the rest of the data. Scoring has also been placed into a new table to eliminate redundancy.</w:t>
-      </w:r>
-    </w:p>
-    <w:p/>
-    <w:p>
-      <w:r>
-        <w:rPr>
-          <w:noProof/>
-        </w:rPr>
         <w:drawing>
           <wp:inline distT="0" distB="0" distL="0" distR="0" wp14:anchorId="5EE13C79" wp14:editId="76EFA00D">
             <wp:extent cx="6000750" cy="3200400"/>
@@ -8793,7 +9208,7 @@
                     </pic:cNvPicPr>
                   </pic:nvPicPr>
                   <pic:blipFill>
-                    <a:blip r:embed="rId22">
+                    <a:blip r:embed="rId23">
                       <a:extLst>
                         <a:ext uri="{28A0092B-C50C-407E-A947-70E740481C1C}">
                           <a14:useLocalDpi xmlns:a14="http://schemas.microsoft.com/office/drawing/2010/main" val="0"/>
@@ -8875,7 +9290,7 @@
                     </pic:cNvPicPr>
                   </pic:nvPicPr>
                   <pic:blipFill>
-                    <a:blip r:embed="rId23">
+                    <a:blip r:embed="rId24">
                       <a:extLst>
                         <a:ext uri="{28A0092B-C50C-407E-A947-70E740481C1C}">
                           <a14:useLocalDpi xmlns:a14="http://schemas.microsoft.com/office/drawing/2010/main" val="0"/>
@@ -9005,6 +9420,7 @@
               <w:jc w:val="center"/>
             </w:pPr>
             <w:r>
+              <w:lastRenderedPageBreak/>
               <w:t>INPUT</w:t>
             </w:r>
           </w:p>
@@ -9824,7 +10240,6 @@
           <w:szCs w:val="28"/>
           <w:u w:val="single"/>
         </w:rPr>
-        <w:lastRenderedPageBreak/>
         <w:t>Update</w:t>
       </w:r>
     </w:p>
@@ -9923,6 +10338,7 @@
           <w:szCs w:val="28"/>
           <w:u w:val="single"/>
         </w:rPr>
+        <w:lastRenderedPageBreak/>
         <w:t>Delete</w:t>
       </w:r>
     </w:p>
@@ -10197,7 +10613,7 @@
             <w:r>
               <w:t xml:space="preserve">(taken from </w:t>
             </w:r>
-            <w:hyperlink r:id="rId24" w:history="1">
+            <w:hyperlink r:id="rId25" w:history="1">
               <w:r>
                 <w:rPr>
                   <w:rStyle w:val="Hyperlink"/>
@@ -10257,7 +10673,7 @@
             <w:r>
               <w:t xml:space="preserve"> FSM diagram to illustrate how it works. You can find it </w:t>
             </w:r>
-            <w:hyperlink r:id="rId25" w:history="1">
+            <w:hyperlink r:id="rId26" w:history="1">
               <w:r>
                 <w:rPr>
                   <w:rStyle w:val="Hyperlink"/>
@@ -10660,11 +11076,7 @@
               <w:t xml:space="preserve"> -</w:t>
             </w:r>
             <w:r>
-              <w:t xml:space="preserve"> matches the previous token </w:t>
-            </w:r>
-            <w:r>
-              <w:lastRenderedPageBreak/>
-              <w:t>between zero and unlimited times, as many times as possible</w:t>
+              <w:t> matches the previous token between zero and unlimited times, as many times as possible</w:t>
             </w:r>
             <w:r>
               <w:t>.</w:t>
@@ -10703,6 +11115,7 @@
                 <w:bCs/>
                 <w:u w:val="single"/>
               </w:rPr>
+              <w:lastRenderedPageBreak/>
               <w:t xml:space="preserve">Positive Lookahead </w:t>
             </w:r>
           </w:p>
@@ -11045,7 +11458,6 @@
           </w:tcPr>
           <w:p>
             <w:r>
-              <w:lastRenderedPageBreak/>
               <w:t>^([a-</w:t>
             </w:r>
             <w:proofErr w:type="spellStart"/>
@@ -11658,11 +12070,7 @@
               <w:t xml:space="preserve"> - </w:t>
             </w:r>
             <w:r>
-              <w:t xml:space="preserve">matches the previous token </w:t>
-            </w:r>
-            <w:r>
-              <w:lastRenderedPageBreak/>
-              <w:t>between zero and one times</w:t>
+              <w:t>matches the previous token between zero and one times</w:t>
             </w:r>
           </w:p>
         </w:tc>
@@ -11672,7 +12080,6 @@
           </w:tcPr>
           <w:p>
             <w:r>
-              <w:lastRenderedPageBreak/>
               <w:t>0</w:t>
             </w:r>
           </w:p>
@@ -11693,7 +12100,6 @@
           </w:p>
           <w:p>
             <w:r>
-              <w:lastRenderedPageBreak/>
               <w:t>10.0.10</w:t>
             </w:r>
           </w:p>
@@ -11704,7 +12110,6 @@
           </w:tcPr>
           <w:p>
             <w:r>
-              <w:lastRenderedPageBreak/>
               <w:t>Yes (</w:t>
             </w:r>
             <w:r>
@@ -11732,7 +12137,6 @@
           </w:p>
           <w:p>
             <w:r>
-              <w:lastRenderedPageBreak/>
               <w:t>Yes (</w:t>
             </w:r>
             <w:r>
@@ -11789,6 +12193,7 @@
           <w:b/>
           <w:u w:val="single"/>
         </w:rPr>
+        <w:lastRenderedPageBreak/>
         <w:t>SQL injection and system security</w:t>
       </w:r>
       <w:bookmarkEnd w:id="44"/>
@@ -11979,28 +12384,25 @@
         <w:t>program closing and human readable error messages when the user needs to respond to a problem with the interpreter</w:t>
       </w:r>
       <w:r>
-        <w:t xml:space="preserve">. This </w:t>
-      </w:r>
-      <w:r>
+        <w:t xml:space="preserve">. This solution </w:t>
+      </w:r>
+      <w:r>
+        <w:t>is the most elegant because it includes functions that have existed in python for a long time and have become optimised to the interpreter</w:t>
+      </w:r>
+      <w:r>
+        <w:t xml:space="preserve"> rather than wasting time writing new code that wouldn’t function as well.</w:t>
+      </w:r>
+    </w:p>
+    <w:p>
+      <w:pPr>
+        <w:pStyle w:val="Heading2"/>
+      </w:pPr>
+      <w:bookmarkStart w:id="46" w:name="_Toc154049832"/>
+      <w:r>
+        <w:rPr>
+          <w:b/>
+        </w:rPr>
         <w:lastRenderedPageBreak/>
-        <w:t xml:space="preserve">solution </w:t>
-      </w:r>
-      <w:r>
-        <w:t>is the most elegant because it includes functions that have existed in python for a long time and have become optimised to the interpreter</w:t>
-      </w:r>
-      <w:r>
-        <w:t xml:space="preserve"> rather than wasting time writing new code that wouldn’t function as well.</w:t>
-      </w:r>
-    </w:p>
-    <w:p>
-      <w:pPr>
-        <w:pStyle w:val="Heading2"/>
-      </w:pPr>
-      <w:bookmarkStart w:id="46" w:name="_Toc154049832"/>
-      <w:r>
-        <w:rPr>
-          <w:b/>
-        </w:rPr>
         <w:t>Algorithm research</w:t>
       </w:r>
       <w:bookmarkEnd w:id="46"/>
@@ -12241,7 +12643,7 @@
                     </pic:cNvPicPr>
                   </pic:nvPicPr>
                   <pic:blipFill>
-                    <a:blip r:embed="rId26">
+                    <a:blip r:embed="rId27">
                       <a:extLst>
                         <a:ext uri="{28A0092B-C50C-407E-A947-70E740481C1C}">
                           <a14:useLocalDpi xmlns:a14="http://schemas.microsoft.com/office/drawing/2010/main" val="0"/>
@@ -12308,39 +12710,33 @@
         <w:rPr>
           <w:bCs/>
         </w:rPr>
-        <w:t xml:space="preserve"> but it doesn’t take up additional resources in the same way because it is an inherent property of </w:t>
-      </w:r>
-      <w:r>
-        <w:rPr>
-          <w:bCs/>
+        <w:t xml:space="preserve"> but it doesn’t take up additional resources in the same way because it is an inherent property of nature as opposed to a human construction. Superposition is a far more complicated topic than has just been described however the hope is that this small paragraph sufficiently aids understanding for the other algorithms discussed </w:t>
+      </w:r>
+      <w:r>
+        <w:rPr>
+          <w:bCs/>
+        </w:rPr>
+        <w:t>below.</w:t>
+      </w:r>
+    </w:p>
+    <w:p>
+      <w:pPr>
+        <w:rPr>
+          <w:b/>
+        </w:rPr>
+      </w:pPr>
+    </w:p>
+    <w:p>
+      <w:pPr>
+        <w:rPr>
+          <w:b/>
+        </w:rPr>
+      </w:pPr>
+      <w:r>
+        <w:rPr>
+          <w:b/>
         </w:rPr>
         <w:lastRenderedPageBreak/>
-        <w:t xml:space="preserve">nature as opposed to a human construction. Superposition is a far more complicated topic than has just been described however the hope is that this small paragraph sufficiently aids understanding for the other algorithms discussed </w:t>
-      </w:r>
-      <w:r>
-        <w:rPr>
-          <w:bCs/>
-        </w:rPr>
-        <w:t>below.</w:t>
-      </w:r>
-    </w:p>
-    <w:p>
-      <w:pPr>
-        <w:rPr>
-          <w:b/>
-        </w:rPr>
-      </w:pPr>
-    </w:p>
-    <w:p>
-      <w:pPr>
-        <w:rPr>
-          <w:b/>
-        </w:rPr>
-      </w:pPr>
-      <w:r>
-        <w:rPr>
-          <w:b/>
-        </w:rPr>
         <w:t>Shor’s algorithm:</w:t>
       </w:r>
     </w:p>
@@ -12375,7 +12771,7 @@
                     </pic:cNvPicPr>
                   </pic:nvPicPr>
                   <pic:blipFill>
-                    <a:blip r:embed="rId27">
+                    <a:blip r:embed="rId28">
                       <a:extLst>
                         <a:ext uri="{28A0092B-C50C-407E-A947-70E740481C1C}">
                           <a14:useLocalDpi xmlns:a14="http://schemas.microsoft.com/office/drawing/2010/main" val="0"/>
@@ -12838,7 +13234,6 @@
           <w:b/>
           <w:noProof/>
         </w:rPr>
-        <w:lastRenderedPageBreak/>
         <w:drawing>
           <wp:inline distT="0" distB="0" distL="0" distR="0" wp14:anchorId="70A429D8" wp14:editId="4817B8EA">
             <wp:extent cx="5943600" cy="606425"/>
@@ -12855,7 +13250,7 @@
                     <pic:cNvPicPr/>
                   </pic:nvPicPr>
                   <pic:blipFill>
-                    <a:blip r:embed="rId28"/>
+                    <a:blip r:embed="rId29"/>
                     <a:stretch>
                       <a:fillRect/>
                     </a:stretch>
@@ -12881,8 +13276,9 @@
         <w:rPr>
           <w:noProof/>
         </w:rPr>
+        <w:lastRenderedPageBreak/>
         <w:drawing>
-          <wp:inline distT="0" distB="0" distL="0" distR="0" wp14:anchorId="279AEC9A" wp14:editId="040F9380">
+          <wp:inline distT="0" distB="0" distL="0" distR="0" wp14:anchorId="279AEC9A" wp14:editId="074ACED8">
             <wp:extent cx="5943600" cy="3068955"/>
             <wp:effectExtent l="0" t="0" r="0" b="0"/>
             <wp:docPr id="833837508" name="Picture 833837508" descr="A screenshot of a computer program&#10;&#10;Description automatically generated"/>
@@ -12899,7 +13295,7 @@
                     </pic:cNvPicPr>
                   </pic:nvPicPr>
                   <pic:blipFill>
-                    <a:blip r:embed="rId29" cstate="print">
+                    <a:blip r:embed="rId30" cstate="print">
                       <a:extLst>
                         <a:ext uri="{28A0092B-C50C-407E-A947-70E740481C1C}">
                           <a14:useLocalDpi xmlns:a14="http://schemas.microsoft.com/office/drawing/2010/main" val="0"/>
@@ -13004,7 +13400,7 @@
                     </pic:cNvPicPr>
                   </pic:nvPicPr>
                   <pic:blipFill>
-                    <a:blip r:embed="rId30">
+                    <a:blip r:embed="rId31">
                       <a:extLst>
                         <a:ext uri="{28A0092B-C50C-407E-A947-70E740481C1C}">
                           <a14:useLocalDpi xmlns:a14="http://schemas.microsoft.com/office/drawing/2010/main" val="0"/>
@@ -13060,7 +13456,7 @@
                     </pic:cNvPicPr>
                   </pic:nvPicPr>
                   <pic:blipFill>
-                    <a:blip r:embed="rId31">
+                    <a:blip r:embed="rId32">
                       <a:extLst>
                         <a:ext uri="{28A0092B-C50C-407E-A947-70E740481C1C}">
                           <a14:useLocalDpi xmlns:a14="http://schemas.microsoft.com/office/drawing/2010/main" val="0"/>
@@ -13223,7 +13619,6 @@
         <w:rPr>
           <w:noProof/>
         </w:rPr>
-        <w:lastRenderedPageBreak/>
         <w:drawing>
           <wp:anchor distT="0" distB="0" distL="114300" distR="114300" simplePos="0" relativeHeight="251658256" behindDoc="1" locked="0" layoutInCell="1" allowOverlap="1" wp14:anchorId="63223A88" wp14:editId="3FAEFA8B">
             <wp:simplePos x="0" y="0"/>
@@ -13258,7 +13653,7 @@
                     </pic:cNvPicPr>
                   </pic:nvPicPr>
                   <pic:blipFill>
-                    <a:blip r:embed="rId32">
+                    <a:blip r:embed="rId33">
                       <a:extLst>
                         <a:ext uri="{28A0092B-C50C-407E-A947-70E740481C1C}">
                           <a14:useLocalDpi xmlns:a14="http://schemas.microsoft.com/office/drawing/2010/main" val="0"/>
@@ -13678,7 +14073,7 @@
                     </pic:cNvPicPr>
                   </pic:nvPicPr>
                   <pic:blipFill>
-                    <a:blip r:embed="rId33">
+                    <a:blip r:embed="rId34">
                       <a:extLst>
                         <a:ext uri="{28A0092B-C50C-407E-A947-70E740481C1C}">
                           <a14:useLocalDpi xmlns:a14="http://schemas.microsoft.com/office/drawing/2010/main" val="0"/>
@@ -14085,6 +14480,7 @@
         <w:rPr>
           <w:noProof/>
         </w:rPr>
+        <w:lastRenderedPageBreak/>
         <w:drawing>
           <wp:anchor distT="0" distB="0" distL="114300" distR="114300" simplePos="0" relativeHeight="251658253" behindDoc="1" locked="0" layoutInCell="1" allowOverlap="1" wp14:anchorId="1DBEC7D1" wp14:editId="3AB7E4A8">
             <wp:simplePos x="0" y="0"/>
@@ -14119,7 +14515,7 @@
                     </pic:cNvPicPr>
                   </pic:nvPicPr>
                   <pic:blipFill rotWithShape="1">
-                    <a:blip r:embed="rId34" cstate="print">
+                    <a:blip r:embed="rId35" cstate="print">
                       <a:extLst>
                         <a:ext uri="{28A0092B-C50C-407E-A947-70E740481C1C}">
                           <a14:useLocalDpi xmlns:a14="http://schemas.microsoft.com/office/drawing/2010/main" val="0"/>
@@ -14539,7 +14935,7 @@
                     </pic:cNvPicPr>
                   </pic:nvPicPr>
                   <pic:blipFill>
-                    <a:blip r:embed="rId35" cstate="print">
+                    <a:blip r:embed="rId36" cstate="print">
                       <a:extLst>
                         <a:ext uri="{28A0092B-C50C-407E-A947-70E740481C1C}">
                           <a14:useLocalDpi xmlns:a14="http://schemas.microsoft.com/office/drawing/2010/main" val="0"/>
@@ -15083,98 +15479,98 @@
           <w:bCs/>
           <w:color w:val="F79646" w:themeColor="accent6"/>
         </w:rPr>
+        <w:t>FOR</w:t>
+      </w:r>
+      <w:r>
+        <w:t xml:space="preserve"> qubit </w:t>
+      </w:r>
+      <w:r>
+        <w:rPr>
+          <w:b/>
+          <w:bCs/>
+          <w:color w:val="F79646" w:themeColor="accent6"/>
+        </w:rPr>
+        <w:t>IN</w:t>
+      </w:r>
+      <w:r>
+        <w:t xml:space="preserve"> list</w:t>
+      </w:r>
+    </w:p>
+    <w:p>
+      <w:r>
+        <w:t xml:space="preserve">    </w:t>
+      </w:r>
+      <w:r>
+        <w:rPr>
+          <w:b/>
+          <w:bCs/>
+          <w:color w:val="7030A0"/>
+        </w:rPr>
+        <w:t>HADAMARD</w:t>
+      </w:r>
+      <w:r>
+        <w:t xml:space="preserve"> qubit</w:t>
+      </w:r>
+    </w:p>
+    <w:p>
+      <w:pPr>
+        <w:rPr>
+          <w:b/>
+          <w:bCs/>
+          <w:color w:val="F79646" w:themeColor="accent6"/>
+        </w:rPr>
+      </w:pPr>
+      <w:r>
+        <w:rPr>
+          <w:b/>
+          <w:bCs/>
+          <w:color w:val="F79646" w:themeColor="accent6"/>
+        </w:rPr>
+        <w:t>ENDFOR</w:t>
+      </w:r>
+    </w:p>
+    <w:p/>
+    <w:p>
+      <w:r>
+        <w:rPr>
+          <w:b/>
+          <w:bCs/>
+          <w:color w:val="F79646" w:themeColor="accent6"/>
+        </w:rPr>
+        <w:t>FOR</w:t>
+      </w:r>
+      <w:r>
+        <w:t xml:space="preserve"> k = 1 </w:t>
+      </w:r>
+      <w:r>
+        <w:rPr>
+          <w:b/>
+          <w:bCs/>
+          <w:color w:val="F79646" w:themeColor="accent6"/>
+        </w:rPr>
+        <w:t>TO</w:t>
+      </w:r>
+      <w:r>
+        <w:t xml:space="preserve"> </w:t>
+      </w:r>
+      <w:r>
+        <w:rPr>
+          <w:b/>
+          <w:bCs/>
+          <w:color w:val="7030A0"/>
+        </w:rPr>
+        <w:t>SQRT</w:t>
+      </w:r>
+      <w:r>
+        <w:t xml:space="preserve"> </w:t>
+      </w:r>
+      <w:r>
+        <w:t>N</w:t>
+      </w:r>
+    </w:p>
+    <w:p>
+      <w:r>
         <w:lastRenderedPageBreak/>
-        <w:t>FOR</w:t>
-      </w:r>
-      <w:r>
-        <w:t xml:space="preserve"> qubit </w:t>
-      </w:r>
-      <w:r>
-        <w:rPr>
-          <w:b/>
-          <w:bCs/>
-          <w:color w:val="F79646" w:themeColor="accent6"/>
-        </w:rPr>
-        <w:t>IN</w:t>
-      </w:r>
-      <w:r>
-        <w:t xml:space="preserve"> list</w:t>
-      </w:r>
-    </w:p>
-    <w:p>
-      <w:r>
-        <w:t xml:space="preserve">    </w:t>
-      </w:r>
-      <w:r>
-        <w:rPr>
-          <w:b/>
-          <w:bCs/>
-          <w:color w:val="7030A0"/>
-        </w:rPr>
-        <w:t>HADAMARD</w:t>
-      </w:r>
-      <w:r>
-        <w:t xml:space="preserve"> qubit</w:t>
-      </w:r>
-    </w:p>
-    <w:p>
-      <w:pPr>
-        <w:rPr>
-          <w:b/>
-          <w:bCs/>
-          <w:color w:val="F79646" w:themeColor="accent6"/>
-        </w:rPr>
-      </w:pPr>
-      <w:r>
-        <w:rPr>
-          <w:b/>
-          <w:bCs/>
-          <w:color w:val="F79646" w:themeColor="accent6"/>
-        </w:rPr>
-        <w:t>ENDFOR</w:t>
-      </w:r>
-    </w:p>
-    <w:p/>
-    <w:p>
-      <w:r>
-        <w:rPr>
-          <w:b/>
-          <w:bCs/>
-          <w:color w:val="F79646" w:themeColor="accent6"/>
-        </w:rPr>
-        <w:t>FOR</w:t>
-      </w:r>
-      <w:r>
-        <w:t xml:space="preserve"> k = 1 </w:t>
-      </w:r>
-      <w:r>
-        <w:rPr>
-          <w:b/>
-          <w:bCs/>
-          <w:color w:val="F79646" w:themeColor="accent6"/>
-        </w:rPr>
-        <w:t>TO</w:t>
-      </w:r>
-      <w:r>
-        <w:t xml:space="preserve"> </w:t>
-      </w:r>
-      <w:r>
-        <w:rPr>
-          <w:b/>
-          <w:bCs/>
-          <w:color w:val="7030A0"/>
-        </w:rPr>
-        <w:t>SQRT</w:t>
-      </w:r>
-      <w:r>
-        <w:t xml:space="preserve"> </w:t>
-      </w:r>
-      <w:r>
-        <w:t>N</w:t>
-      </w:r>
-    </w:p>
-    <w:p>
-      <w:r>
         <w:t xml:space="preserve">      </w:t>
       </w:r>
       <w:r>
@@ -15662,7 +16058,7 @@
                     <pic:cNvPicPr/>
                   </pic:nvPicPr>
                   <pic:blipFill>
-                    <a:blip r:embed="rId36"/>
+                    <a:blip r:embed="rId37"/>
                     <a:stretch>
                       <a:fillRect/>
                     </a:stretch>
@@ -15784,7 +16180,7 @@
                     <pic:cNvPicPr/>
                   </pic:nvPicPr>
                   <pic:blipFill>
-                    <a:blip r:embed="rId37" cstate="print">
+                    <a:blip r:embed="rId38" cstate="print">
                       <a:extLst>
                         <a:ext uri="{28A0092B-C50C-407E-A947-70E740481C1C}">
                           <a14:useLocalDpi xmlns:a14="http://schemas.microsoft.com/office/drawing/2010/main" val="0"/>
@@ -15873,7 +16269,7 @@
               </wp:anchor>
             </w:drawing>
           </mc:Choice>
-          <mc:Fallback xmlns:a="http://schemas.openxmlformats.org/drawingml/2006/main" xmlns:pic="http://schemas.openxmlformats.org/drawingml/2006/picture" xmlns:a14="http://schemas.microsoft.com/office/drawing/2010/main">
+          <mc:Fallback xmlns:a14="http://schemas.microsoft.com/office/drawing/2010/main" xmlns:pic="http://schemas.openxmlformats.org/drawingml/2006/picture" xmlns:a="http://schemas.openxmlformats.org/drawingml/2006/main">
             <w:pict w14:anchorId="229F6274">
               <v:shapetype id="_x0000_t32" coordsize="21600,21600" o:oned="t" filled="f" o:spt="32" path="m,l21600,21600e" w14:anchorId="713A88B0">
                 <v:path fillok="f" arrowok="t" o:connecttype="none"/>
@@ -15907,7 +16303,7 @@
                     <pic:cNvPicPr/>
                   </pic:nvPicPr>
                   <pic:blipFill>
-                    <a:blip r:embed="rId38" cstate="print">
+                    <a:blip r:embed="rId39" cstate="print">
                       <a:extLst>
                         <a:ext uri="{28A0092B-C50C-407E-A947-70E740481C1C}">
                           <a14:useLocalDpi xmlns:a14="http://schemas.microsoft.com/office/drawing/2010/main" val="0"/>
@@ -15973,7 +16369,7 @@
                     </pic:cNvPicPr>
                   </pic:nvPicPr>
                   <pic:blipFill>
-                    <a:blip r:embed="rId39" cstate="print">
+                    <a:blip r:embed="rId40" cstate="print">
                       <a:extLst>
                         <a:ext uri="{28A0092B-C50C-407E-A947-70E740481C1C}">
                           <a14:useLocalDpi xmlns:a14="http://schemas.microsoft.com/office/drawing/2010/main" val="0"/>
@@ -16067,7 +16463,7 @@
               </wp:anchor>
             </w:drawing>
           </mc:Choice>
-          <mc:Fallback xmlns:a="http://schemas.openxmlformats.org/drawingml/2006/main" xmlns:pic="http://schemas.openxmlformats.org/drawingml/2006/picture" xmlns:a14="http://schemas.microsoft.com/office/drawing/2010/main">
+          <mc:Fallback xmlns:a14="http://schemas.microsoft.com/office/drawing/2010/main" xmlns:pic="http://schemas.openxmlformats.org/drawingml/2006/picture" xmlns:a="http://schemas.openxmlformats.org/drawingml/2006/main">
             <w:pict w14:anchorId="0E7719EE">
               <v:shape id="Straight Arrow Connector 1" style="position:absolute;margin-left:207pt;margin-top:69.95pt;width:31.5pt;height:.5pt;flip:y;z-index:251663365;visibility:visible;mso-wrap-style:square;mso-wrap-distance-left:9pt;mso-wrap-distance-top:0;mso-wrap-distance-right:9pt;mso-wrap-distance-bottom:0;mso-position-horizontal:absolute;mso-position-horizontal-relative:text;mso-position-vertical:absolute;mso-position-vertical-relative:text" o:spid="_x0000_s1026" strokecolor="#4f81bd [3204]" strokeweight="2pt" type="#_x0000_t32" o:gfxdata="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" w14:anchorId="3F3A7C5D">
                 <v:stroke endarrow="block"/>
@@ -16097,7 +16493,7 @@
                     <pic:cNvPicPr/>
                   </pic:nvPicPr>
                   <pic:blipFill>
-                    <a:blip r:embed="rId40"/>
+                    <a:blip r:embed="rId41"/>
                     <a:stretch>
                       <a:fillRect/>
                     </a:stretch>
@@ -16156,7 +16552,7 @@
                     <pic:cNvPicPr/>
                   </pic:nvPicPr>
                   <pic:blipFill>
-                    <a:blip r:embed="rId41">
+                    <a:blip r:embed="rId42">
                       <a:extLst>
                         <a:ext uri="{28A0092B-C50C-407E-A947-70E740481C1C}">
                           <a14:useLocalDpi xmlns:a14="http://schemas.microsoft.com/office/drawing/2010/main" val="0"/>
@@ -16224,7 +16620,7 @@
                     <pic:cNvPicPr/>
                   </pic:nvPicPr>
                   <pic:blipFill rotWithShape="1">
-                    <a:blip r:embed="rId42" cstate="print">
+                    <a:blip r:embed="rId43" cstate="print">
                       <a:extLst>
                         <a:ext uri="{28A0092B-C50C-407E-A947-70E740481C1C}">
                           <a14:useLocalDpi xmlns:a14="http://schemas.microsoft.com/office/drawing/2010/main" val="0"/>
@@ -16348,7 +16744,7 @@
               </wp:anchor>
             </w:drawing>
           </mc:Choice>
-          <mc:Fallback xmlns:a="http://schemas.openxmlformats.org/drawingml/2006/main" xmlns:pic="http://schemas.openxmlformats.org/drawingml/2006/picture" xmlns:a14="http://schemas.microsoft.com/office/drawing/2010/main">
+          <mc:Fallback xmlns:a14="http://schemas.microsoft.com/office/drawing/2010/main" xmlns:pic="http://schemas.openxmlformats.org/drawingml/2006/picture" xmlns:a="http://schemas.openxmlformats.org/drawingml/2006/main">
             <w:pict w14:anchorId="56FC699C">
               <v:shape id="Straight Arrow Connector 1" style="position:absolute;margin-left:201pt;margin-top:11.85pt;width:31.5pt;height:.5pt;flip:y;z-index:251667461;visibility:visible;mso-wrap-style:square;mso-wrap-distance-left:9pt;mso-wrap-distance-top:0;mso-wrap-distance-right:9pt;mso-wrap-distance-bottom:0;mso-position-horizontal:absolute;mso-position-horizontal-relative:text;mso-position-vertical:absolute;mso-position-vertical-relative:text" o:spid="_x0000_s1026" strokecolor="#4f81bd [3204]" strokeweight="2pt" type="#_x0000_t32" o:gfxdata="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" w14:anchorId="1968876B">
                 <v:stroke endarrow="block"/>
@@ -16444,7 +16840,7 @@
                     <pic:cNvPicPr/>
                   </pic:nvPicPr>
                   <pic:blipFill rotWithShape="1">
-                    <a:blip r:embed="rId43" cstate="print">
+                    <a:blip r:embed="rId44" cstate="print">
                       <a:extLst>
                         <a:ext uri="{28A0092B-C50C-407E-A947-70E740481C1C}">
                           <a14:useLocalDpi xmlns:a14="http://schemas.microsoft.com/office/drawing/2010/main" val="0"/>
@@ -16514,7 +16910,7 @@
                     <pic:cNvPicPr/>
                   </pic:nvPicPr>
                   <pic:blipFill>
-                    <a:blip r:embed="rId44">
+                    <a:blip r:embed="rId45">
                       <a:extLst>
                         <a:ext uri="{28A0092B-C50C-407E-A947-70E740481C1C}">
                           <a14:useLocalDpi xmlns:a14="http://schemas.microsoft.com/office/drawing/2010/main" val="0"/>
@@ -16631,7 +17027,7 @@
                     <pic:cNvPicPr/>
                   </pic:nvPicPr>
                   <pic:blipFill>
-                    <a:blip r:embed="rId45"/>
+                    <a:blip r:embed="rId46"/>
                     <a:stretch>
                       <a:fillRect/>
                     </a:stretch>
@@ -16745,6 +17141,318 @@
         <w:t>CLI design:</w:t>
       </w:r>
     </w:p>
+    <w:p>
+      <w:r>
+        <w:rPr>
+          <w:noProof/>
+        </w:rPr>
+        <w:drawing>
+          <wp:anchor distT="0" distB="0" distL="114300" distR="114300" simplePos="0" relativeHeight="251668498" behindDoc="0" locked="0" layoutInCell="1" allowOverlap="1" wp14:anchorId="03388A6B" wp14:editId="7809091D">
+            <wp:simplePos x="0" y="0"/>
+            <wp:positionH relativeFrom="margin">
+              <wp:align>left</wp:align>
+            </wp:positionH>
+            <wp:positionV relativeFrom="paragraph">
+              <wp:posOffset>925195</wp:posOffset>
+            </wp:positionV>
+            <wp:extent cx="5975350" cy="4171950"/>
+            <wp:effectExtent l="0" t="0" r="6350" b="0"/>
+            <wp:wrapTopAndBottom/>
+            <wp:docPr id="2052486413" name="Picture 2"/>
+            <wp:cNvGraphicFramePr>
+              <a:graphicFrameLocks xmlns:a="http://schemas.openxmlformats.org/drawingml/2006/main" noChangeAspect="1"/>
+            </wp:cNvGraphicFramePr>
+            <a:graphic xmlns:a="http://schemas.openxmlformats.org/drawingml/2006/main">
+              <a:graphicData uri="http://schemas.openxmlformats.org/drawingml/2006/picture">
+                <pic:pic xmlns:pic="http://schemas.openxmlformats.org/drawingml/2006/picture">
+                  <pic:nvPicPr>
+                    <pic:cNvPr id="0" name="Picture 3"/>
+                    <pic:cNvPicPr>
+                      <a:picLocks noChangeAspect="1" noChangeArrowheads="1"/>
+                    </pic:cNvPicPr>
+                  </pic:nvPicPr>
+                  <pic:blipFill>
+                    <a:blip r:embed="rId47">
+                      <a:extLst>
+                        <a:ext uri="{28A0092B-C50C-407E-A947-70E740481C1C}">
+                          <a14:useLocalDpi xmlns:a14="http://schemas.microsoft.com/office/drawing/2010/main" val="0"/>
+                        </a:ext>
+                      </a:extLst>
+                    </a:blip>
+                    <a:srcRect/>
+                    <a:stretch>
+                      <a:fillRect/>
+                    </a:stretch>
+                  </pic:blipFill>
+                  <pic:spPr bwMode="auto">
+                    <a:xfrm>
+                      <a:off x="0" y="0"/>
+                      <a:ext cx="5979806" cy="4174804"/>
+                    </a:xfrm>
+                    <a:prstGeom prst="rect">
+                      <a:avLst/>
+                    </a:prstGeom>
+                    <a:noFill/>
+                  </pic:spPr>
+                </pic:pic>
+              </a:graphicData>
+            </a:graphic>
+            <wp14:sizeRelH relativeFrom="margin">
+              <wp14:pctWidth>0</wp14:pctWidth>
+            </wp14:sizeRelH>
+            <wp14:sizeRelV relativeFrom="margin">
+              <wp14:pctHeight>0</wp14:pctHeight>
+            </wp14:sizeRelV>
+          </wp:anchor>
+        </w:drawing>
+      </w:r>
+      <w:r>
+        <w:t xml:space="preserve">An integral part of my project was the CLI that the user would interact with throughout the runtime of the program. As of such, it was vital that the CLI was designed to be fluid, intuitive and visually appealing. I went back into </w:t>
+      </w:r>
+      <w:proofErr w:type="spellStart"/>
+      <w:r>
+        <w:t>figma</w:t>
+      </w:r>
+      <w:proofErr w:type="spellEnd"/>
+      <w:r>
+        <w:t xml:space="preserve"> to sketch some drafts of what I wanted the user to interact with and plot the general flow of how they would perform these interactions. This was useful because it allowed me to have a physical blueprint to work to when programming.</w:t>
+      </w:r>
+    </w:p>
+    <w:p/>
+    <w:p>
+      <w:r>
+        <w:lastRenderedPageBreak/>
+        <w:drawing>
+          <wp:anchor distT="0" distB="0" distL="114300" distR="114300" simplePos="0" relativeHeight="251666450" behindDoc="0" locked="0" layoutInCell="1" allowOverlap="1" wp14:anchorId="7A7B87FC" wp14:editId="60EE4E0D">
+            <wp:simplePos x="0" y="0"/>
+            <wp:positionH relativeFrom="column">
+              <wp:posOffset>1085850</wp:posOffset>
+            </wp:positionH>
+            <wp:positionV relativeFrom="paragraph">
+              <wp:posOffset>2184400</wp:posOffset>
+            </wp:positionV>
+            <wp:extent cx="5081270" cy="2545080"/>
+            <wp:effectExtent l="0" t="0" r="5080" b="7620"/>
+            <wp:wrapTopAndBottom/>
+            <wp:docPr id="348938541" name="Picture 1" descr="A screenshot of a computer&#10;&#10;Description automatically generated"/>
+            <wp:cNvGraphicFramePr>
+              <a:graphicFrameLocks xmlns:a="http://schemas.openxmlformats.org/drawingml/2006/main" noChangeAspect="1"/>
+            </wp:cNvGraphicFramePr>
+            <a:graphic xmlns:a="http://schemas.openxmlformats.org/drawingml/2006/main">
+              <a:graphicData uri="http://schemas.openxmlformats.org/drawingml/2006/picture">
+                <pic:pic xmlns:pic="http://schemas.openxmlformats.org/drawingml/2006/picture">
+                  <pic:nvPicPr>
+                    <pic:cNvPr id="348938541" name="Picture 1" descr="A screenshot of a computer&#10;&#10;Description automatically generated"/>
+                    <pic:cNvPicPr/>
+                  </pic:nvPicPr>
+                  <pic:blipFill>
+                    <a:blip r:embed="rId48" cstate="print">
+                      <a:extLst>
+                        <a:ext uri="{28A0092B-C50C-407E-A947-70E740481C1C}">
+                          <a14:useLocalDpi xmlns:a14="http://schemas.microsoft.com/office/drawing/2010/main" val="0"/>
+                        </a:ext>
+                      </a:extLst>
+                    </a:blip>
+                    <a:stretch>
+                      <a:fillRect/>
+                    </a:stretch>
+                  </pic:blipFill>
+                  <pic:spPr>
+                    <a:xfrm>
+                      <a:off x="0" y="0"/>
+                      <a:ext cx="5081270" cy="2545080"/>
+                    </a:xfrm>
+                    <a:prstGeom prst="rect">
+                      <a:avLst/>
+                    </a:prstGeom>
+                  </pic:spPr>
+                </pic:pic>
+              </a:graphicData>
+            </a:graphic>
+          </wp:anchor>
+        </w:drawing>
+      </w:r>
+      <w:r>
+        <w:t xml:space="preserve">At first, I was unsure of how I wanted the user to perform entry in my program. I had a wide selection to choose from and I didn’t want any key binds to interfere with each other due to the growing number of tabs in my program. I found a good module to use called </w:t>
+      </w:r>
+      <w:proofErr w:type="spellStart"/>
+      <w:r>
+        <w:t>getch</w:t>
+      </w:r>
+      <w:proofErr w:type="spellEnd"/>
+      <w:r>
+        <w:t xml:space="preserve"> which solved some of these problems. Getch works by directly scanning the standard output buffer for new input characters and sends them directly to the program. This has the effect of being able to take input in python without having the user </w:t>
+      </w:r>
+      <w:proofErr w:type="gramStart"/>
+      <w:r>
+        <w:t>have to</w:t>
+      </w:r>
+      <w:proofErr w:type="gramEnd"/>
+      <w:r>
+        <w:t xml:space="preserve"> use the enter key – reducing collisions with </w:t>
+      </w:r>
+      <w:proofErr w:type="spellStart"/>
+      <w:r>
+        <w:t>keybinds</w:t>
+      </w:r>
+      <w:proofErr w:type="spellEnd"/>
+      <w:r>
+        <w:t xml:space="preserve"> in matplotlib and </w:t>
+      </w:r>
+      <w:proofErr w:type="spellStart"/>
+      <w:r>
+        <w:t>tkinter</w:t>
+      </w:r>
+      <w:proofErr w:type="spellEnd"/>
+      <w:r>
+        <w:t>. Since it is written in python it can also be called directly as a function whenever you as the developer want to check the buffer. This provides much greater control, especially in programs that may have multiple input points perhaps even simultaneously.</w:t>
+      </w:r>
+    </w:p>
+    <w:p>
+      <w:r>
+        <w:drawing>
+          <wp:anchor distT="0" distB="0" distL="114300" distR="114300" simplePos="0" relativeHeight="251667474" behindDoc="0" locked="0" layoutInCell="1" allowOverlap="1" wp14:anchorId="15D89F92" wp14:editId="28B93AED">
+            <wp:simplePos x="0" y="0"/>
+            <wp:positionH relativeFrom="column">
+              <wp:posOffset>0</wp:posOffset>
+            </wp:positionH>
+            <wp:positionV relativeFrom="paragraph">
+              <wp:posOffset>58420</wp:posOffset>
+            </wp:positionV>
+            <wp:extent cx="463550" cy="3181350"/>
+            <wp:effectExtent l="0" t="0" r="0" b="0"/>
+            <wp:wrapTopAndBottom/>
+            <wp:docPr id="979372205" name="Picture 1" descr="A number and number in black squares&#10;&#10;Description automatically generated with medium confidence"/>
+            <wp:cNvGraphicFramePr>
+              <a:graphicFrameLocks xmlns:a="http://schemas.openxmlformats.org/drawingml/2006/main" noChangeAspect="1"/>
+            </wp:cNvGraphicFramePr>
+            <a:graphic xmlns:a="http://schemas.openxmlformats.org/drawingml/2006/main">
+              <a:graphicData uri="http://schemas.openxmlformats.org/drawingml/2006/picture">
+                <pic:pic xmlns:pic="http://schemas.openxmlformats.org/drawingml/2006/picture">
+                  <pic:nvPicPr>
+                    <pic:cNvPr id="979372205" name="Picture 1" descr="A number and number in black squares&#10;&#10;Description automatically generated with medium confidence"/>
+                    <pic:cNvPicPr/>
+                  </pic:nvPicPr>
+                  <pic:blipFill>
+                    <a:blip r:embed="rId49">
+                      <a:extLst>
+                        <a:ext uri="{28A0092B-C50C-407E-A947-70E740481C1C}">
+                          <a14:useLocalDpi xmlns:a14="http://schemas.microsoft.com/office/drawing/2010/main" val="0"/>
+                        </a:ext>
+                      </a:extLst>
+                    </a:blip>
+                    <a:stretch>
+                      <a:fillRect/>
+                    </a:stretch>
+                  </pic:blipFill>
+                  <pic:spPr>
+                    <a:xfrm>
+                      <a:off x="0" y="0"/>
+                      <a:ext cx="463550" cy="3181350"/>
+                    </a:xfrm>
+                    <a:prstGeom prst="rect">
+                      <a:avLst/>
+                    </a:prstGeom>
+                  </pic:spPr>
+                </pic:pic>
+              </a:graphicData>
+            </a:graphic>
+          </wp:anchor>
+        </w:drawing>
+      </w:r>
+    </w:p>
+    <w:p>
+      <w:r>
+        <w:rPr>
+          <w:noProof/>
+        </w:rPr>
+        <w:drawing>
+          <wp:anchor distT="0" distB="0" distL="114300" distR="114300" simplePos="0" relativeHeight="251669522" behindDoc="0" locked="0" layoutInCell="1" allowOverlap="1" wp14:anchorId="1640D067" wp14:editId="5CCB847F">
+            <wp:simplePos x="0" y="0"/>
+            <wp:positionH relativeFrom="margin">
+              <wp:align>center</wp:align>
+            </wp:positionH>
+            <wp:positionV relativeFrom="paragraph">
+              <wp:posOffset>1085850</wp:posOffset>
+            </wp:positionV>
+            <wp:extent cx="2070100" cy="1389380"/>
+            <wp:effectExtent l="0" t="0" r="6350" b="1270"/>
+            <wp:wrapTopAndBottom/>
+            <wp:docPr id="2115048288" name="Picture 4"/>
+            <wp:cNvGraphicFramePr>
+              <a:graphicFrameLocks xmlns:a="http://schemas.openxmlformats.org/drawingml/2006/main" noChangeAspect="1"/>
+            </wp:cNvGraphicFramePr>
+            <a:graphic xmlns:a="http://schemas.openxmlformats.org/drawingml/2006/main">
+              <a:graphicData uri="http://schemas.openxmlformats.org/drawingml/2006/picture">
+                <pic:pic xmlns:pic="http://schemas.openxmlformats.org/drawingml/2006/picture">
+                  <pic:nvPicPr>
+                    <pic:cNvPr id="0" name="Picture 4"/>
+                    <pic:cNvPicPr>
+                      <a:picLocks noChangeAspect="1" noChangeArrowheads="1"/>
+                    </pic:cNvPicPr>
+                  </pic:nvPicPr>
+                  <pic:blipFill>
+                    <a:blip r:embed="rId50">
+                      <a:extLst>
+                        <a:ext uri="{28A0092B-C50C-407E-A947-70E740481C1C}">
+                          <a14:useLocalDpi xmlns:a14="http://schemas.microsoft.com/office/drawing/2010/main" val="0"/>
+                        </a:ext>
+                      </a:extLst>
+                    </a:blip>
+                    <a:srcRect/>
+                    <a:stretch>
+                      <a:fillRect/>
+                    </a:stretch>
+                  </pic:blipFill>
+                  <pic:spPr bwMode="auto">
+                    <a:xfrm>
+                      <a:off x="0" y="0"/>
+                      <a:ext cx="2070100" cy="1389380"/>
+                    </a:xfrm>
+                    <a:prstGeom prst="rect">
+                      <a:avLst/>
+                    </a:prstGeom>
+                    <a:noFill/>
+                  </pic:spPr>
+                </pic:pic>
+              </a:graphicData>
+            </a:graphic>
+            <wp14:sizeRelH relativeFrom="margin">
+              <wp14:pctWidth>0</wp14:pctWidth>
+            </wp14:sizeRelH>
+            <wp14:sizeRelV relativeFrom="margin">
+              <wp14:pctHeight>0</wp14:pctHeight>
+            </wp14:sizeRelV>
+          </wp:anchor>
+        </w:drawing>
+      </w:r>
+      <w:r>
+        <w:t xml:space="preserve">As for drawing a quantum circuit. It as been a part of my project from the </w:t>
+      </w:r>
+      <w:r>
+        <w:t>beginning,</w:t>
+      </w:r>
+      <w:r>
+        <w:t xml:space="preserve"> and I have always wanted to implement it into my solution. After further research however, designing my own </w:t>
+      </w:r>
+      <w:r>
+        <w:t>ascii printer seems to be beyond the scope of my project: as of such I have decided to investigate using pre-existing tools</w:t>
+      </w:r>
+      <w:r>
+        <w:rPr>
+          <w:rStyle w:val="FootnoteReference"/>
+        </w:rPr>
+        <w:footnoteReference w:id="2"/>
+      </w:r>
+      <w:r>
+        <w:t xml:space="preserve"> as I imagine it will be easier to parse the users input into the format that the tool requires than it would be to rewrite the tool from scratch for my project. I will </w:t>
+      </w:r>
+      <w:r>
+        <w:lastRenderedPageBreak/>
+        <w:t>still consider writing my own, however it would be as a later iteration of the code, and I won’t worry about implementing it until I have finished everything else.</w:t>
+      </w:r>
+    </w:p>
+    <w:p/>
     <w:p/>
     <w:p>
       <w:pPr>
@@ -21700,7 +22408,7 @@
                     </pic:cNvPicPr>
                   </pic:nvPicPr>
                   <pic:blipFill>
-                    <a:blip r:embed="rId46">
+                    <a:blip r:embed="rId51">
                       <a:extLst>
                         <a:ext uri="{28A0092B-C50C-407E-A947-70E740481C1C}">
                           <a14:useLocalDpi xmlns:a14="http://schemas.microsoft.com/office/drawing/2010/main" val="0"/>
@@ -21783,7 +22491,7 @@
                     </pic:cNvPicPr>
                   </pic:nvPicPr>
                   <pic:blipFill>
-                    <a:blip r:embed="rId47" cstate="print">
+                    <a:blip r:embed="rId52" cstate="print">
                       <a:extLst>
                         <a:ext uri="{28A0092B-C50C-407E-A947-70E740481C1C}">
                           <a14:useLocalDpi xmlns:a14="http://schemas.microsoft.com/office/drawing/2010/main" val="0"/>
@@ -21821,7 +22529,7 @@
           <w:noProof/>
         </w:rPr>
         <w:drawing>
-          <wp:inline distT="0" distB="0" distL="0" distR="0" wp14:anchorId="4F9D47F7" wp14:editId="5F9F79C6">
+          <wp:inline distT="0" distB="0" distL="0" distR="0" wp14:anchorId="4F9D47F7" wp14:editId="22789723">
             <wp:extent cx="5943600" cy="2345690"/>
             <wp:effectExtent l="0" t="0" r="0" b="0"/>
             <wp:docPr id="489594477" name="Picture 489594477" descr="A white background with text&#10;&#10;Description automatically generated"/>
@@ -21838,7 +22546,7 @@
                     </pic:cNvPicPr>
                   </pic:nvPicPr>
                   <pic:blipFill>
-                    <a:blip r:embed="rId48" cstate="print">
+                    <a:blip r:embed="rId53" cstate="print">
                       <a:extLst>
                         <a:ext uri="{28A0092B-C50C-407E-A947-70E740481C1C}">
                           <a14:useLocalDpi xmlns:a14="http://schemas.microsoft.com/office/drawing/2010/main" val="0"/>
@@ -21894,7 +22602,7 @@
         </w:rPr>
         <w:lastRenderedPageBreak/>
         <w:drawing>
-          <wp:inline distT="0" distB="0" distL="0" distR="0" wp14:anchorId="4E3C7421" wp14:editId="0F5F8C8B">
+          <wp:inline distT="0" distB="0" distL="0" distR="0" wp14:anchorId="4E3C7421" wp14:editId="4AE73211">
             <wp:extent cx="3523316" cy="3657600"/>
             <wp:effectExtent l="0" t="0" r="1270" b="0"/>
             <wp:docPr id="430828632" name="Picture 430828632" descr="A screenshot of a computer program&#10;&#10;Description automatically generated"/>
@@ -21909,7 +22617,7 @@
                     <pic:cNvPicPr/>
                   </pic:nvPicPr>
                   <pic:blipFill>
-                    <a:blip r:embed="rId49" cstate="print">
+                    <a:blip r:embed="rId54" cstate="print">
                       <a:extLst>
                         <a:ext uri="{28A0092B-C50C-407E-A947-70E740481C1C}">
                           <a14:useLocalDpi xmlns:a14="http://schemas.microsoft.com/office/drawing/2010/main" val="0"/>
@@ -21957,7 +22665,7 @@
                     <pic:cNvPicPr/>
                   </pic:nvPicPr>
                   <pic:blipFill>
-                    <a:blip r:embed="rId50"/>
+                    <a:blip r:embed="rId55"/>
                     <a:stretch>
                       <a:fillRect/>
                     </a:stretch>
@@ -22081,7 +22789,7 @@
         </w:rPr>
         <w:lastRenderedPageBreak/>
         <w:drawing>
-          <wp:inline distT="0" distB="0" distL="0" distR="0" wp14:anchorId="66F52AD6" wp14:editId="414501B6">
+          <wp:inline distT="0" distB="0" distL="0" distR="0" wp14:anchorId="66F52AD6" wp14:editId="28867FF2">
             <wp:extent cx="2598305" cy="1955800"/>
             <wp:effectExtent l="0" t="0" r="0" b="6350"/>
             <wp:docPr id="1512286784" name="Picture 1512286784" descr="A computer screen shot of a program&#10;&#10;Description automatically generated"/>
@@ -22096,7 +22804,7 @@
                     <pic:cNvPicPr/>
                   </pic:nvPicPr>
                   <pic:blipFill>
-                    <a:blip r:embed="rId51" cstate="print">
+                    <a:blip r:embed="rId56" cstate="print">
                       <a:extLst>
                         <a:ext uri="{28A0092B-C50C-407E-A947-70E740481C1C}">
                           <a14:useLocalDpi xmlns:a14="http://schemas.microsoft.com/office/drawing/2010/main" val="0"/>
@@ -22276,7 +22984,7 @@
                     <pic:cNvPicPr preferRelativeResize="0"/>
                   </pic:nvPicPr>
                   <pic:blipFill>
-                    <a:blip r:embed="rId52"/>
+                    <a:blip r:embed="rId57"/>
                     <a:srcRect/>
                     <a:stretch>
                       <a:fillRect/>
@@ -22339,7 +23047,7 @@
                     <pic:cNvPicPr preferRelativeResize="0"/>
                   </pic:nvPicPr>
                   <pic:blipFill>
-                    <a:blip r:embed="rId53"/>
+                    <a:blip r:embed="rId58"/>
                     <a:srcRect/>
                     <a:stretch>
                       <a:fillRect/>
@@ -22363,7 +23071,7 @@
       </w:r>
     </w:p>
     <w:sectPr>
-      <w:footerReference w:type="default" r:id="rId54"/>
+      <w:footerReference w:type="default" r:id="rId59"/>
       <w:pgSz w:w="12240" w:h="15840"/>
       <w:pgMar w:top="1440" w:right="1440" w:bottom="1440" w:left="1440" w:header="720" w:footer="720" w:gutter="0"/>
       <w:pgNumType w:start="1"/>
@@ -22547,6 +23255,32 @@
       <w:pPr>
         <w:spacing w:line="240" w:lineRule="auto"/>
       </w:pPr>
+    </w:p>
+  </w:footnote>
+  <w:footnote w:id="2">
+    <w:p>
+      <w:pPr>
+        <w:pStyle w:val="FootnoteText"/>
+      </w:pPr>
+      <w:r>
+        <w:rPr>
+          <w:rStyle w:val="FootnoteReference"/>
+        </w:rPr>
+        <w:footnoteRef/>
+      </w:r>
+      <w:r>
+        <w:t xml:space="preserve"> </w:t>
+      </w:r>
+      <w:hyperlink r:id="rId1" w:tgtFrame="_blank" w:history="1">
+        <w:r>
+          <w:rPr>
+            <w:rStyle w:val="Hyperlink"/>
+            <w:color w:val="1155CC"/>
+            <w:shd w:val="clear" w:color="auto" w:fill="FFFFFF"/>
+          </w:rPr>
+          <w:t>https://quantikz.krastanov.org/?circuit=</w:t>
+        </w:r>
+      </w:hyperlink>
     </w:p>
   </w:footnote>
 </w:footnotes>
@@ -24547,6 +25281,46 @@
       <w:color w:val="666666"/>
     </w:rPr>
   </w:style>
+  <w:style w:type="paragraph" w:styleId="FootnoteText">
+    <w:name w:val="footnote text"/>
+    <w:basedOn w:val="Normal"/>
+    <w:link w:val="FootnoteTextChar"/>
+    <w:uiPriority w:val="99"/>
+    <w:semiHidden/>
+    <w:unhideWhenUsed/>
+    <w:rsid w:val="008F768A"/>
+    <w:pPr>
+      <w:spacing w:line="240" w:lineRule="auto"/>
+    </w:pPr>
+    <w:rPr>
+      <w:sz w:val="20"/>
+      <w:szCs w:val="20"/>
+    </w:rPr>
+  </w:style>
+  <w:style w:type="character" w:customStyle="1" w:styleId="FootnoteTextChar">
+    <w:name w:val="Footnote Text Char"/>
+    <w:basedOn w:val="DefaultParagraphFont"/>
+    <w:link w:val="FootnoteText"/>
+    <w:uiPriority w:val="99"/>
+    <w:semiHidden/>
+    <w:rsid w:val="008F768A"/>
+    <w:rPr>
+      <w:sz w:val="20"/>
+      <w:szCs w:val="20"/>
+      <w:lang w:val="en-GB"/>
+    </w:rPr>
+  </w:style>
+  <w:style w:type="character" w:styleId="FootnoteReference">
+    <w:name w:val="footnote reference"/>
+    <w:basedOn w:val="DefaultParagraphFont"/>
+    <w:uiPriority w:val="99"/>
+    <w:semiHidden/>
+    <w:unhideWhenUsed/>
+    <w:rsid w:val="008F768A"/>
+    <w:rPr>
+      <w:vertAlign w:val="superscript"/>
+    </w:rPr>
+  </w:style>
 </w:styles>
 </file>
 
@@ -24868,4 +25642,16 @@
   </a:objectDefaults>
   <a:extraClrSchemeLst/>
 </a:theme>
+</file>
+
+<file path=customXml/item1.xml><?xml version="1.0" encoding="utf-8"?>
+<b:Sources xmlns:b="http://schemas.openxmlformats.org/officeDocument/2006/bibliography" xmlns="http://schemas.openxmlformats.org/officeDocument/2006/bibliography" SelectedStyle="\APASixthEditionOfficeOnline.xsl" StyleName="APA" Version="6"/>
+</file>
+
+<file path=customXml/itemProps1.xml><?xml version="1.0" encoding="utf-8"?>
+<ds:datastoreItem xmlns:ds="http://schemas.openxmlformats.org/officeDocument/2006/customXml" ds:itemID="{18257205-DAF7-4603-AFD9-C79536AF9C18}">
+  <ds:schemaRefs>
+    <ds:schemaRef ds:uri="http://schemas.openxmlformats.org/officeDocument/2006/bibliography"/>
+  </ds:schemaRefs>
+</ds:datastoreItem>
 </file>
</xml_diff>